<commit_message>
Agrego documento de pruebas. V4
</commit_message>
<xml_diff>
--- a/Análisis/Documento de Pruebas.docx
+++ b/Análisis/Documento de Pruebas.docx
@@ -1572,21 +1572,12 @@
               </w:rPr>
               <w:t xml:space="preserve">del </w:t>
             </w:r>
-            <w:proofErr w:type="spellStart"/>
             <w:r>
               <w:rPr>
                 <w:rFonts w:ascii="Times New Roman" w:eastAsia="Times New Roman" w:hAnsi="Times New Roman" w:cs="Times New Roman"/>
                 <w:lang w:eastAsia="es-MX"/>
               </w:rPr>
-              <w:t>Dashobard</w:t>
-            </w:r>
-            <w:proofErr w:type="spellEnd"/>
-            <w:r>
-              <w:rPr>
-                <w:rFonts w:ascii="Times New Roman" w:eastAsia="Times New Roman" w:hAnsi="Times New Roman" w:cs="Times New Roman"/>
-                <w:lang w:eastAsia="es-MX"/>
-              </w:rPr>
-              <w:t>.</w:t>
+              <w:t>Dashobard.</w:t>
             </w:r>
           </w:p>
         </w:tc>
@@ -4411,16 +4402,7 @@
                 <w:color w:val="000000" w:themeColor="text1"/>
                 <w:lang w:val="es-ES_tradnl"/>
               </w:rPr>
-              <w:t>-0</w:t>
-            </w:r>
-            <w:r>
-              <w:rPr>
-                <w:rFonts w:ascii="Times New Roman" w:hAnsi="Times New Roman" w:cs="Times New Roman"/>
-                <w:b/>
-                <w:color w:val="000000" w:themeColor="text1"/>
-                <w:lang w:val="es-ES_tradnl"/>
-              </w:rPr>
-              <w:t>2</w:t>
+              <w:t>-02</w:t>
             </w:r>
           </w:p>
         </w:tc>
@@ -5202,16 +5184,7 @@
                 <w:color w:val="000000" w:themeColor="text1"/>
                 <w:lang w:val="es-ES_tradnl"/>
               </w:rPr>
-              <w:t>-0</w:t>
-            </w:r>
-            <w:r>
-              <w:rPr>
-                <w:rFonts w:ascii="Times New Roman" w:hAnsi="Times New Roman" w:cs="Times New Roman"/>
-                <w:b/>
-                <w:color w:val="000000" w:themeColor="text1"/>
-                <w:lang w:val="es-ES_tradnl"/>
-              </w:rPr>
-              <w:t>3</w:t>
+              <w:t>-03</w:t>
             </w:r>
           </w:p>
         </w:tc>
@@ -6022,7 +5995,7 @@
                 <w:szCs w:val="24"/>
                 <w:lang w:eastAsia="es-MX"/>
               </w:rPr>
-              <w:t>El sistema muestra los datos personales del usuario que pueden ser modificados</w:t>
+              <w:t>El sistema muestra los datos del usuario que pueden ser modificados</w:t>
             </w:r>
             <w:r>
               <w:rPr>
@@ -6246,7 +6219,25 @@
                 <w:szCs w:val="24"/>
                 <w:lang w:eastAsia="es-MX"/>
               </w:rPr>
-              <w:t>El sistema actualiza la información personal del usuario.</w:t>
+              <w:t xml:space="preserve">El sistema actualiza </w:t>
+            </w:r>
+            <w:r>
+              <w:rPr>
+                <w:rFonts w:ascii="Times New Roman" w:eastAsia="Times New Roman" w:hAnsi="Times New Roman" w:cs="Times New Roman"/>
+                <w:sz w:val="24"/>
+                <w:szCs w:val="24"/>
+                <w:lang w:eastAsia="es-MX"/>
+              </w:rPr>
+              <w:t xml:space="preserve">los datos </w:t>
+            </w:r>
+            <w:r>
+              <w:rPr>
+                <w:rFonts w:ascii="Times New Roman" w:eastAsia="Times New Roman" w:hAnsi="Times New Roman" w:cs="Times New Roman"/>
+                <w:sz w:val="24"/>
+                <w:szCs w:val="24"/>
+                <w:lang w:eastAsia="es-MX"/>
+              </w:rPr>
+              <w:t>del usuario.</w:t>
             </w:r>
           </w:p>
           <w:p>
@@ -6448,14 +6439,7 @@
                 <w:rFonts w:ascii="Times New Roman" w:hAnsi="Times New Roman" w:cs="Times New Roman"/>
                 <w:lang w:eastAsia="es-MX"/>
               </w:rPr>
-              <w:t>Contraseña</w:t>
-            </w:r>
-            <w:r>
-              <w:rPr>
-                <w:rFonts w:ascii="Times New Roman" w:hAnsi="Times New Roman" w:cs="Times New Roman"/>
-                <w:lang w:eastAsia="es-MX"/>
-              </w:rPr>
-              <w:t>.</w:t>
+              <w:t>Contraseña.</w:t>
             </w:r>
           </w:p>
         </w:tc>
@@ -8015,7 +7999,13 @@
               <w:rPr>
                 <w:rFonts w:ascii="Times New Roman" w:hAnsi="Times New Roman" w:cs="Times New Roman"/>
               </w:rPr>
-              <w:t>El sistema le pide al usuario que confirme la eliminación del usuario.</w:t>
+              <w:t xml:space="preserve">El sistema le pide al usuario que confirme la </w:t>
+            </w:r>
+            <w:r>
+              <w:rPr>
+                <w:rFonts w:ascii="Times New Roman" w:hAnsi="Times New Roman" w:cs="Times New Roman"/>
+              </w:rPr>
+              <w:t>cancelación del evento.</w:t>
             </w:r>
           </w:p>
           <w:p>
@@ -9211,17 +9201,8 @@
                 <w:rFonts w:ascii="Times New Roman" w:eastAsia="Times New Roman" w:hAnsi="Times New Roman" w:cs="Times New Roman"/>
                 <w:lang w:eastAsia="es-MX"/>
               </w:rPr>
-              <w:t xml:space="preserve">información del </w:t>
-            </w:r>
-            <w:proofErr w:type="spellStart"/>
-            <w:r>
-              <w:rPr>
-                <w:rFonts w:ascii="Times New Roman" w:eastAsia="Times New Roman" w:hAnsi="Times New Roman" w:cs="Times New Roman"/>
-                <w:lang w:eastAsia="es-MX"/>
-              </w:rPr>
-              <w:t>Dashboard</w:t>
-            </w:r>
-            <w:proofErr w:type="spellEnd"/>
+              <w:t>información del Dashboard</w:t>
+            </w:r>
             <w:r>
               <w:rPr>
                 <w:rFonts w:ascii="Times New Roman" w:eastAsia="Times New Roman" w:hAnsi="Times New Roman" w:cs="Times New Roman"/>
@@ -9345,14 +9326,12 @@
               </w:rPr>
               <w:t>selecciona la opción de “</w:t>
             </w:r>
-            <w:proofErr w:type="spellStart"/>
             <w:r>
               <w:rPr>
                 <w:rFonts w:ascii="Times New Roman" w:hAnsi="Times New Roman" w:cs="Times New Roman"/>
               </w:rPr>
               <w:t>Dashboard</w:t>
             </w:r>
-            <w:proofErr w:type="spellEnd"/>
             <w:r>
               <w:rPr>
                 <w:rFonts w:ascii="Times New Roman" w:hAnsi="Times New Roman" w:cs="Times New Roman"/>
@@ -12665,7 +12644,25 @@
                 <w:szCs w:val="24"/>
                 <w:lang w:eastAsia="es-MX"/>
               </w:rPr>
-              <w:t>El sistema muestra los datos personales del usuario que pueden ser modificados</w:t>
+              <w:t>El sistema muestra los datos</w:t>
+            </w:r>
+            <w:r>
+              <w:rPr>
+                <w:rFonts w:ascii="Times New Roman" w:eastAsia="Times New Roman" w:hAnsi="Times New Roman" w:cs="Times New Roman"/>
+                <w:sz w:val="24"/>
+                <w:szCs w:val="24"/>
+                <w:lang w:eastAsia="es-MX"/>
+              </w:rPr>
+              <w:t xml:space="preserve"> </w:t>
+            </w:r>
+            <w:r>
+              <w:rPr>
+                <w:rFonts w:ascii="Times New Roman" w:eastAsia="Times New Roman" w:hAnsi="Times New Roman" w:cs="Times New Roman"/>
+                <w:sz w:val="24"/>
+                <w:szCs w:val="24"/>
+                <w:lang w:eastAsia="es-MX"/>
+              </w:rPr>
+              <w:t>del usuario que pueden ser modificados</w:t>
             </w:r>
             <w:r>
               <w:rPr>
@@ -12914,7 +12911,25 @@
                 <w:szCs w:val="24"/>
                 <w:lang w:eastAsia="es-MX"/>
               </w:rPr>
-              <w:t>El sistema actualiza la información personal del usuario.</w:t>
+              <w:t>El sistema actualiza l</w:t>
+            </w:r>
+            <w:r>
+              <w:rPr>
+                <w:rFonts w:ascii="Times New Roman" w:eastAsia="Times New Roman" w:hAnsi="Times New Roman" w:cs="Times New Roman"/>
+                <w:sz w:val="24"/>
+                <w:szCs w:val="24"/>
+                <w:lang w:eastAsia="es-MX"/>
+              </w:rPr>
+              <w:t xml:space="preserve">os datos </w:t>
+            </w:r>
+            <w:r>
+              <w:rPr>
+                <w:rFonts w:ascii="Times New Roman" w:eastAsia="Times New Roman" w:hAnsi="Times New Roman" w:cs="Times New Roman"/>
+                <w:sz w:val="24"/>
+                <w:szCs w:val="24"/>
+                <w:lang w:eastAsia="es-MX"/>
+              </w:rPr>
+              <w:t>del usuario.</w:t>
             </w:r>
           </w:p>
           <w:p>
@@ -18158,16 +18173,7 @@
                 <w:color w:val="000000" w:themeColor="text1"/>
                 <w:lang w:val="es-ES_tradnl"/>
               </w:rPr>
-              <w:t>-1</w:t>
-            </w:r>
-            <w:r>
-              <w:rPr>
-                <w:rFonts w:ascii="Times New Roman" w:hAnsi="Times New Roman" w:cs="Times New Roman"/>
-                <w:b/>
-                <w:color w:val="000000" w:themeColor="text1"/>
-                <w:lang w:val="es-ES_tradnl"/>
-              </w:rPr>
-              <w:t>5</w:t>
+              <w:t>-15</w:t>
             </w:r>
           </w:p>
         </w:tc>
@@ -18218,14 +18224,7 @@
                 <w:rFonts w:ascii="Times New Roman" w:hAnsi="Times New Roman" w:cs="Times New Roman"/>
                 <w:lang w:val="es-ES_tradnl"/>
               </w:rPr>
-              <w:t xml:space="preserve">Notificación de </w:t>
-            </w:r>
-            <w:r>
-              <w:rPr>
-                <w:rFonts w:ascii="Times New Roman" w:hAnsi="Times New Roman" w:cs="Times New Roman"/>
-                <w:lang w:val="es-ES_tradnl"/>
-              </w:rPr>
-              <w:t>evento cancelado.</w:t>
+              <w:t>Notificación de evento cancelado.</w:t>
             </w:r>
           </w:p>
         </w:tc>
@@ -22797,6 +22796,7 @@
   <w:style w:type="character" w:default="1" w:styleId="Fuentedeprrafopredeter">
     <w:name w:val="Default Paragraph Font"/>
     <w:uiPriority w:val="1"/>
+    <w:semiHidden/>
     <w:unhideWhenUsed/>
   </w:style>
   <w:style w:type="table" w:default="1" w:styleId="Tablanormal">
@@ -23354,6 +23354,12 @@
 </file>
 
 <file path=customXml/item2.xml><?xml version="1.0" encoding="utf-8"?>
+<p:properties xmlns:p="http://schemas.microsoft.com/office/2006/metadata/properties" xmlns:xsi="http://www.w3.org/2001/XMLSchema-instance" xmlns:pc="http://schemas.microsoft.com/office/infopath/2007/PartnerControls">
+  <documentManagement/>
+</p:properties>
+</file>
+
+<file path=customXml/item3.xml><?xml version="1.0" encoding="utf-8"?>
 <ct:contentTypeSchema xmlns:ct="http://schemas.microsoft.com/office/2006/metadata/contentType" xmlns:ma="http://schemas.microsoft.com/office/2006/metadata/properties/metaAttributes" ct:_="" ma:_="" ma:contentTypeName="Documento" ma:contentTypeID="0x01010087E256948CA64B4C8E2115673D3A630B" ma:contentTypeVersion="2" ma:contentTypeDescription="Crear nuevo documento." ma:contentTypeScope="" ma:versionID="07d9a34fc99feda1a8a296ae96bfd397">
   <xsd:schema xmlns:xsd="http://www.w3.org/2001/XMLSchema" xmlns:xs="http://www.w3.org/2001/XMLSchema" xmlns:p="http://schemas.microsoft.com/office/2006/metadata/properties" xmlns:ns3="e096aecd-4788-4bd1-a91f-2b9d8953a7f7" targetNamespace="http://schemas.microsoft.com/office/2006/metadata/properties" ma:root="true" ma:fieldsID="35b387042e7688a463146ec6aff56d2d" ns3:_="">
     <xsd:import namespace="e096aecd-4788-4bd1-a91f-2b9d8953a7f7"/>
@@ -23485,12 +23491,6 @@
 </ct:contentTypeSchema>
 </file>
 
-<file path=customXml/item3.xml><?xml version="1.0" encoding="utf-8"?>
-<p:properties xmlns:p="http://schemas.microsoft.com/office/2006/metadata/properties" xmlns:xsi="http://www.w3.org/2001/XMLSchema-instance" xmlns:pc="http://schemas.microsoft.com/office/infopath/2007/PartnerControls">
-  <documentManagement/>
-</p:properties>
-</file>
-
 <file path=customXml/item4.xml><?xml version="1.0" encoding="utf-8"?>
 <?mso-contentType ?>
 <FormTemplates xmlns="http://schemas.microsoft.com/sharepoint/v3/contenttype/forms">
@@ -23509,6 +23509,15 @@
 </file>
 
 <file path=customXml/itemProps2.xml><?xml version="1.0" encoding="utf-8"?>
+<ds:datastoreItem xmlns:ds="http://schemas.openxmlformats.org/officeDocument/2006/customXml" ds:itemID="{300E8501-C57A-42E3-A3CB-F78F384AC57B}">
+  <ds:schemaRefs>
+    <ds:schemaRef ds:uri="http://schemas.microsoft.com/office/2006/metadata/properties"/>
+    <ds:schemaRef ds:uri="http://schemas.microsoft.com/office/infopath/2007/PartnerControls"/>
+  </ds:schemaRefs>
+</ds:datastoreItem>
+</file>
+
+<file path=customXml/itemProps3.xml><?xml version="1.0" encoding="utf-8"?>
 <ds:datastoreItem xmlns:ds="http://schemas.openxmlformats.org/officeDocument/2006/customXml" ds:itemID="{492F34C7-D079-433B-8726-710D623A99F9}">
   <ds:schemaRefs>
     <ds:schemaRef ds:uri="http://schemas.microsoft.com/office/2006/metadata/contentType"/>
@@ -23526,15 +23535,6 @@
 </ds:datastoreItem>
 </file>
 
-<file path=customXml/itemProps3.xml><?xml version="1.0" encoding="utf-8"?>
-<ds:datastoreItem xmlns:ds="http://schemas.openxmlformats.org/officeDocument/2006/customXml" ds:itemID="{300E8501-C57A-42E3-A3CB-F78F384AC57B}">
-  <ds:schemaRefs>
-    <ds:schemaRef ds:uri="http://schemas.microsoft.com/office/2006/metadata/properties"/>
-    <ds:schemaRef ds:uri="http://schemas.microsoft.com/office/infopath/2007/PartnerControls"/>
-  </ds:schemaRefs>
-</ds:datastoreItem>
-</file>
-
 <file path=customXml/itemProps4.xml><?xml version="1.0" encoding="utf-8"?>
 <ds:datastoreItem xmlns:ds="http://schemas.openxmlformats.org/officeDocument/2006/customXml" ds:itemID="{97C4E99B-6E98-434A-836A-C75D5DBF6032}">
   <ds:schemaRefs>

</xml_diff>

<commit_message>
Doc de Pruebas respondido, eliminadas carpetas vacias
</commit_message>
<xml_diff>
--- a/Análisis/Documento de Pruebas.docx
+++ b/Análisis/Documento de Pruebas.docx
@@ -158,7 +158,7 @@
               </wp:anchor>
             </w:drawing>
           </mc:Choice>
-          <mc:Fallback xmlns:w16="http://schemas.microsoft.com/office/word/2018/wordml" xmlns:w16cex="http://schemas.microsoft.com/office/word/2018/wordml/cex">
+          <mc:Fallback xmlns:w16cex="http://schemas.microsoft.com/office/word/2018/wordml/cex" xmlns:w16="http://schemas.microsoft.com/office/word/2018/wordml">
             <w:pict>
               <v:rect w14:anchorId="11F06A9C" id="Rectángulo 5" o:spid="_x0000_s1026" style="position:absolute;margin-left:-24.45pt;margin-top:32.25pt;width:545.9pt;height:62.25pt;z-index:251658244;visibility:visible;mso-wrap-style:square;mso-width-percent:0;mso-height-percent:900;mso-wrap-distance-left:9pt;mso-wrap-distance-top:0;mso-wrap-distance-right:9pt;mso-wrap-distance-bottom:0;mso-position-horizontal:absolute;mso-position-horizontal-relative:margin;mso-position-vertical:absolute;mso-position-vertical-relative:page;mso-width-percent:0;mso-height-percent:900;mso-width-relative:page;mso-height-relative:top-margin-area;v-text-anchor:top" o:gfxdata="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" o:allowincell="f" fillcolor="#323e4f [2415]" stroked="f">
                 <w10:wrap type="topAndBottom" anchorx="margin" anchory="page"/>
@@ -770,7 +770,7 @@
               </wp:anchor>
             </w:drawing>
           </mc:Choice>
-          <mc:Fallback xmlns:w16="http://schemas.microsoft.com/office/word/2018/wordml" xmlns:w16cex="http://schemas.microsoft.com/office/word/2018/wordml/cex">
+          <mc:Fallback xmlns:w16cex="http://schemas.microsoft.com/office/word/2018/wordml/cex" xmlns:w16="http://schemas.microsoft.com/office/word/2018/wordml">
             <w:pict>
               <v:rect w14:anchorId="73017F04" id="Rectángulo 4" o:spid="_x0000_s1026" style="position:absolute;margin-left:-24.45pt;margin-top:720.25pt;width:550.2pt;height:62.2pt;z-index:251658245;visibility:visible;mso-wrap-style:square;mso-width-percent:0;mso-height-percent:900;mso-wrap-distance-left:9pt;mso-wrap-distance-top:0;mso-wrap-distance-right:9pt;mso-wrap-distance-bottom:0;mso-position-horizontal:absolute;mso-position-horizontal-relative:margin;mso-position-vertical:absolute;mso-position-vertical-relative:page;mso-width-percent:0;mso-height-percent:900;mso-width-relative:page;mso-height-relative:top-margin-area;v-text-anchor:top" o:gfxdata="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" o:allowincell="f" fillcolor="#323e4f [2415]" stroked="f">
                 <w10:wrap anchorx="margin" anchory="page"/>
@@ -3721,17 +3721,18 @@
                 <w:id w:val="370431451"/>
                 <w15:color w:val="000000"/>
                 <w14:checkbox>
-                  <w14:checked w14:val="0"/>
+                  <w14:checked w14:val="1"/>
                   <w14:checkedState w14:val="00FC" w14:font="Wingdings"/>
                   <w14:uncheckedState w14:val="006F" w14:font="Wingdings"/>
                 </w14:checkbox>
               </w:sdtPr>
+              <w:sdtEndPr/>
               <w:sdtContent>
                 <w:r>
                   <w:rPr>
                     <w:rFonts w:ascii="Gill Sans MT" w:hAnsi="Gill Sans MT" w:cs="Times New Roman"/>
                   </w:rPr>
-                  <w:sym w:font="Wingdings" w:char="F06F"/>
+                  <w:sym w:font="Wingdings" w:char="F0FC"/>
                 </w:r>
               </w:sdtContent>
             </w:sdt>
@@ -3811,17 +3812,18 @@
                 <w:id w:val="1006551533"/>
                 <w15:color w:val="000000"/>
                 <w14:checkbox>
-                  <w14:checked w14:val="0"/>
+                  <w14:checked w14:val="1"/>
                   <w14:checkedState w14:val="00FC" w14:font="Wingdings"/>
                   <w14:uncheckedState w14:val="006F" w14:font="Wingdings"/>
                 </w14:checkbox>
               </w:sdtPr>
+              <w:sdtEndPr/>
               <w:sdtContent>
                 <w:r>
                   <w:rPr>
                     <w:rFonts w:ascii="Gill Sans MT" w:hAnsi="Gill Sans MT" w:cs="Times New Roman"/>
                   </w:rPr>
-                  <w:sym w:font="Wingdings" w:char="F06F"/>
+                  <w:sym w:font="Wingdings" w:char="F0FC"/>
                 </w:r>
               </w:sdtContent>
             </w:sdt>
@@ -3991,17 +3993,18 @@
                 <w:id w:val="-1776082069"/>
                 <w15:color w:val="000000"/>
                 <w14:checkbox>
-                  <w14:checked w14:val="0"/>
+                  <w14:checked w14:val="1"/>
                   <w14:checkedState w14:val="00FC" w14:font="Wingdings"/>
                   <w14:uncheckedState w14:val="006F" w14:font="Wingdings"/>
                 </w14:checkbox>
               </w:sdtPr>
+              <w:sdtEndPr/>
               <w:sdtContent>
                 <w:r>
                   <w:rPr>
                     <w:rFonts w:ascii="Gill Sans MT" w:hAnsi="Gill Sans MT" w:cs="Times New Roman"/>
                   </w:rPr>
-                  <w:sym w:font="Wingdings" w:char="F06F"/>
+                  <w:sym w:font="Wingdings" w:char="F0FC"/>
                 </w:r>
               </w:sdtContent>
             </w:sdt>
@@ -4125,17 +4128,18 @@
                 <w:id w:val="785319876"/>
                 <w15:color w:val="000000"/>
                 <w14:checkbox>
-                  <w14:checked w14:val="0"/>
+                  <w14:checked w14:val="1"/>
                   <w14:checkedState w14:val="00FC" w14:font="Wingdings"/>
                   <w14:uncheckedState w14:val="006F" w14:font="Wingdings"/>
                 </w14:checkbox>
               </w:sdtPr>
+              <w:sdtEndPr/>
               <w:sdtContent>
                 <w:r>
                   <w:rPr>
                     <w:rFonts w:ascii="Gill Sans MT" w:hAnsi="Gill Sans MT" w:cs="Times New Roman"/>
                   </w:rPr>
-                  <w:sym w:font="Wingdings" w:char="F06F"/>
+                  <w:sym w:font="Wingdings" w:char="F0FC"/>
                 </w:r>
               </w:sdtContent>
             </w:sdt>
@@ -4222,17 +4226,18 @@
                 <w:id w:val="-309022249"/>
                 <w15:color w:val="000000"/>
                 <w14:checkbox>
-                  <w14:checked w14:val="0"/>
+                  <w14:checked w14:val="1"/>
                   <w14:checkedState w14:val="00FC" w14:font="Wingdings"/>
                   <w14:uncheckedState w14:val="006F" w14:font="Wingdings"/>
                 </w14:checkbox>
               </w:sdtPr>
+              <w:sdtEndPr/>
               <w:sdtContent>
                 <w:r>
                   <w:rPr>
                     <w:rFonts w:ascii="Gill Sans MT" w:hAnsi="Gill Sans MT" w:cs="Times New Roman"/>
                   </w:rPr>
-                  <w:sym w:font="Wingdings" w:char="F06F"/>
+                  <w:sym w:font="Wingdings" w:char="F0FC"/>
                 </w:r>
               </w:sdtContent>
             </w:sdt>
@@ -4383,17 +4388,18 @@
                 <w:id w:val="-1994784512"/>
                 <w15:color w:val="000000"/>
                 <w14:checkbox>
-                  <w14:checked w14:val="0"/>
+                  <w14:checked w14:val="1"/>
                   <w14:checkedState w14:val="00FC" w14:font="Wingdings"/>
                   <w14:uncheckedState w14:val="006F" w14:font="Wingdings"/>
                 </w14:checkbox>
               </w:sdtPr>
+              <w:sdtEndPr/>
               <w:sdtContent>
                 <w:r>
                   <w:rPr>
                     <w:rFonts w:ascii="Gill Sans MT" w:hAnsi="Gill Sans MT" w:cs="Times New Roman"/>
                   </w:rPr>
-                  <w:sym w:font="Wingdings" w:char="F06F"/>
+                  <w:sym w:font="Wingdings" w:char="F0FC"/>
                 </w:r>
               </w:sdtContent>
             </w:sdt>
@@ -4616,17 +4622,18 @@
                 <w:id w:val="-1377300814"/>
                 <w15:color w:val="000000"/>
                 <w14:checkbox>
-                  <w14:checked w14:val="0"/>
+                  <w14:checked w14:val="1"/>
                   <w14:checkedState w14:val="00FC" w14:font="Wingdings"/>
                   <w14:uncheckedState w14:val="006F" w14:font="Wingdings"/>
                 </w14:checkbox>
               </w:sdtPr>
+              <w:sdtEndPr/>
               <w:sdtContent>
                 <w:r>
                   <w:rPr>
                     <w:rFonts w:ascii="Gill Sans MT" w:hAnsi="Gill Sans MT" w:cs="Times New Roman"/>
                   </w:rPr>
-                  <w:sym w:font="Wingdings" w:char="F06F"/>
+                  <w:sym w:font="Wingdings" w:char="F0FC"/>
                 </w:r>
               </w:sdtContent>
             </w:sdt>
@@ -4702,17 +4709,18 @@
                 <w:id w:val="55287573"/>
                 <w15:color w:val="000000"/>
                 <w14:checkbox>
-                  <w14:checked w14:val="0"/>
+                  <w14:checked w14:val="1"/>
                   <w14:checkedState w14:val="00FC" w14:font="Wingdings"/>
                   <w14:uncheckedState w14:val="006F" w14:font="Wingdings"/>
                 </w14:checkbox>
               </w:sdtPr>
+              <w:sdtEndPr/>
               <w:sdtContent>
                 <w:r>
                   <w:rPr>
                     <w:rFonts w:ascii="Gill Sans MT" w:hAnsi="Gill Sans MT" w:cs="Times New Roman"/>
                   </w:rPr>
-                  <w:sym w:font="Wingdings" w:char="F06F"/>
+                  <w:sym w:font="Wingdings" w:char="F0FC"/>
                 </w:r>
               </w:sdtContent>
             </w:sdt>
@@ -5246,14 +5254,15 @@
                 <w:id w:val="1932770094"/>
                 <w15:color w:val="000000"/>
                 <w14:checkbox>
-                  <w14:checked w14:val="0"/>
+                  <w14:checked w14:val="1"/>
                   <w14:checkedState w14:val="00FC" w14:font="Wingdings"/>
                   <w14:uncheckedState w14:val="006F" w14:font="Wingdings"/>
                 </w14:checkbox>
               </w:sdtPr>
+              <w:sdtEndPr/>
               <w:sdtContent>
                 <w:r>
-                  <w:sym w:font="Wingdings" w:char="F06F"/>
+                  <w:sym w:font="Wingdings" w:char="F0FC"/>
                 </w:r>
               </w:sdtContent>
             </w:sdt>
@@ -5329,17 +5338,18 @@
                 <w:id w:val="-1891873987"/>
                 <w15:color w:val="000000"/>
                 <w14:checkbox>
-                  <w14:checked w14:val="0"/>
+                  <w14:checked w14:val="1"/>
                   <w14:checkedState w14:val="00FC" w14:font="Wingdings"/>
                   <w14:uncheckedState w14:val="006F" w14:font="Wingdings"/>
                 </w14:checkbox>
               </w:sdtPr>
+              <w:sdtEndPr/>
               <w:sdtContent>
                 <w:r>
                   <w:rPr>
                     <w:rFonts w:ascii="Gill Sans MT" w:hAnsi="Gill Sans MT" w:cs="Times New Roman"/>
                   </w:rPr>
-                  <w:sym w:font="Wingdings" w:char="F06F"/>
+                  <w:sym w:font="Wingdings" w:char="F0FC"/>
                 </w:r>
               </w:sdtContent>
             </w:sdt>
@@ -5528,14 +5538,15 @@
                 <w:id w:val="-655610402"/>
                 <w15:color w:val="000000"/>
                 <w14:checkbox>
-                  <w14:checked w14:val="0"/>
+                  <w14:checked w14:val="1"/>
                   <w14:checkedState w14:val="00FC" w14:font="Wingdings"/>
                   <w14:uncheckedState w14:val="006F" w14:font="Wingdings"/>
                 </w14:checkbox>
               </w:sdtPr>
+              <w:sdtEndPr/>
               <w:sdtContent>
                 <w:r>
-                  <w:sym w:font="Wingdings" w:char="F06F"/>
+                  <w:sym w:font="Wingdings" w:char="F0FC"/>
                 </w:r>
               </w:sdtContent>
             </w:sdt>
@@ -5611,17 +5622,18 @@
                 <w:id w:val="-972368716"/>
                 <w15:color w:val="000000"/>
                 <w14:checkbox>
-                  <w14:checked w14:val="0"/>
+                  <w14:checked w14:val="1"/>
                   <w14:checkedState w14:val="00FC" w14:font="Wingdings"/>
                   <w14:uncheckedState w14:val="006F" w14:font="Wingdings"/>
                 </w14:checkbox>
               </w:sdtPr>
+              <w:sdtEndPr/>
               <w:sdtContent>
                 <w:r>
                   <w:rPr>
                     <w:rFonts w:ascii="Gill Sans MT" w:hAnsi="Gill Sans MT" w:cs="Times New Roman"/>
                   </w:rPr>
-                  <w:sym w:font="Wingdings" w:char="F06F"/>
+                  <w:sym w:font="Wingdings" w:char="F0FC"/>
                 </w:r>
               </w:sdtContent>
             </w:sdt>
@@ -5785,17 +5797,18 @@
                 <w:id w:val="1166901717"/>
                 <w15:color w:val="000000"/>
                 <w14:checkbox>
-                  <w14:checked w14:val="0"/>
+                  <w14:checked w14:val="1"/>
                   <w14:checkedState w14:val="00FC" w14:font="Wingdings"/>
                   <w14:uncheckedState w14:val="006F" w14:font="Wingdings"/>
                 </w14:checkbox>
               </w:sdtPr>
+              <w:sdtEndPr/>
               <w:sdtContent>
                 <w:r>
                   <w:rPr>
                     <w:rFonts w:ascii="Gill Sans MT" w:hAnsi="Gill Sans MT" w:cs="Times New Roman"/>
                   </w:rPr>
-                  <w:sym w:font="Wingdings" w:char="F06F"/>
+                  <w:sym w:font="Wingdings" w:char="F0FC"/>
                 </w:r>
               </w:sdtContent>
             </w:sdt>
@@ -5891,17 +5904,18 @@
                 <w:id w:val="895928820"/>
                 <w15:color w:val="000000"/>
                 <w14:checkbox>
-                  <w14:checked w14:val="0"/>
+                  <w14:checked w14:val="1"/>
                   <w14:checkedState w14:val="00FC" w14:font="Wingdings"/>
                   <w14:uncheckedState w14:val="006F" w14:font="Wingdings"/>
                 </w14:checkbox>
               </w:sdtPr>
+              <w:sdtEndPr/>
               <w:sdtContent>
                 <w:r>
                   <w:rPr>
                     <w:rFonts w:ascii="Gill Sans MT" w:hAnsi="Gill Sans MT" w:cs="Times New Roman"/>
                   </w:rPr>
-                  <w:sym w:font="Wingdings" w:char="F06F"/>
+                  <w:sym w:font="Wingdings" w:char="F0FC"/>
                 </w:r>
               </w:sdtContent>
             </w:sdt>
@@ -5980,17 +5994,18 @@
                 <w:id w:val="99383907"/>
                 <w15:color w:val="000000"/>
                 <w14:checkbox>
-                  <w14:checked w14:val="0"/>
+                  <w14:checked w14:val="1"/>
                   <w14:checkedState w14:val="00FC" w14:font="Wingdings"/>
                   <w14:uncheckedState w14:val="006F" w14:font="Wingdings"/>
                 </w14:checkbox>
               </w:sdtPr>
+              <w:sdtEndPr/>
               <w:sdtContent>
                 <w:r>
                   <w:rPr>
                     <w:rFonts w:ascii="Gill Sans MT" w:hAnsi="Gill Sans MT" w:cs="Times New Roman"/>
                   </w:rPr>
-                  <w:sym w:font="Wingdings" w:char="F06F"/>
+                  <w:sym w:font="Wingdings" w:char="F0FC"/>
                 </w:r>
               </w:sdtContent>
             </w:sdt>
@@ -6418,7 +6433,14 @@
                 <w:rFonts w:ascii="Times New Roman" w:hAnsi="Times New Roman" w:cs="Times New Roman"/>
                 <w:lang w:val="es-ES_tradnl"/>
               </w:rPr>
-              <w:t>Estudiante.</w:t>
+              <w:t>Administrador</w:t>
+            </w:r>
+            <w:r>
+              <w:rPr>
+                <w:rFonts w:ascii="Times New Roman" w:hAnsi="Times New Roman" w:cs="Times New Roman"/>
+                <w:lang w:val="es-ES_tradnl"/>
+              </w:rPr>
+              <w:t>.</w:t>
             </w:r>
           </w:p>
         </w:tc>
@@ -6518,14 +6540,15 @@
                 <w:id w:val="1013732179"/>
                 <w15:color w:val="000000"/>
                 <w14:checkbox>
-                  <w14:checked w14:val="0"/>
+                  <w14:checked w14:val="1"/>
                   <w14:checkedState w14:val="00FC" w14:font="Wingdings"/>
                   <w14:uncheckedState w14:val="006F" w14:font="Wingdings"/>
                 </w14:checkbox>
               </w:sdtPr>
+              <w:sdtEndPr/>
               <w:sdtContent>
                 <w:r>
-                  <w:sym w:font="Wingdings" w:char="F06F"/>
+                  <w:sym w:font="Wingdings" w:char="F0FC"/>
                 </w:r>
               </w:sdtContent>
             </w:sdt>
@@ -6608,17 +6631,18 @@
                 <w:id w:val="-1322663025"/>
                 <w15:color w:val="000000"/>
                 <w14:checkbox>
-                  <w14:checked w14:val="0"/>
+                  <w14:checked w14:val="1"/>
                   <w14:checkedState w14:val="00FC" w14:font="Wingdings"/>
                   <w14:uncheckedState w14:val="006F" w14:font="Wingdings"/>
                 </w14:checkbox>
               </w:sdtPr>
+              <w:sdtEndPr/>
               <w:sdtContent>
                 <w:r>
                   <w:rPr>
                     <w:rFonts w:ascii="Gill Sans MT" w:hAnsi="Gill Sans MT" w:cs="Times New Roman"/>
                   </w:rPr>
-                  <w:sym w:font="Wingdings" w:char="F06F"/>
+                  <w:sym w:font="Wingdings" w:char="F0FC"/>
                 </w:r>
               </w:sdtContent>
             </w:sdt>
@@ -6761,17 +6785,18 @@
                 <w:id w:val="-144351647"/>
                 <w15:color w:val="000000"/>
                 <w14:checkbox>
-                  <w14:checked w14:val="0"/>
+                  <w14:checked w14:val="1"/>
                   <w14:checkedState w14:val="00FC" w14:font="Wingdings"/>
                   <w14:uncheckedState w14:val="006F" w14:font="Wingdings"/>
                 </w14:checkbox>
               </w:sdtPr>
+              <w:sdtEndPr/>
               <w:sdtContent>
                 <w:r>
                   <w:rPr>
                     <w:rFonts w:ascii="Gill Sans MT" w:hAnsi="Gill Sans MT" w:cs="Times New Roman"/>
                   </w:rPr>
-                  <w:sym w:font="Wingdings" w:char="F06F"/>
+                  <w:sym w:font="Wingdings" w:char="F0FC"/>
                 </w:r>
               </w:sdtContent>
             </w:sdt>
@@ -6850,17 +6875,18 @@
                 <w:id w:val="-72366188"/>
                 <w15:color w:val="000000"/>
                 <w14:checkbox>
-                  <w14:checked w14:val="0"/>
+                  <w14:checked w14:val="1"/>
                   <w14:checkedState w14:val="00FC" w14:font="Wingdings"/>
                   <w14:uncheckedState w14:val="006F" w14:font="Wingdings"/>
                 </w14:checkbox>
               </w:sdtPr>
+              <w:sdtEndPr/>
               <w:sdtContent>
                 <w:r>
                   <w:rPr>
                     <w:rFonts w:ascii="Gill Sans MT" w:hAnsi="Gill Sans MT" w:cs="Times New Roman"/>
                   </w:rPr>
-                  <w:sym w:font="Wingdings" w:char="F06F"/>
+                  <w:sym w:font="Wingdings" w:char="F0FC"/>
                 </w:r>
               </w:sdtContent>
             </w:sdt>
@@ -6939,17 +6965,18 @@
                 <w:id w:val="-272173903"/>
                 <w15:color w:val="000000"/>
                 <w14:checkbox>
-                  <w14:checked w14:val="0"/>
+                  <w14:checked w14:val="1"/>
                   <w14:checkedState w14:val="00FC" w14:font="Wingdings"/>
                   <w14:uncheckedState w14:val="006F" w14:font="Wingdings"/>
                 </w14:checkbox>
               </w:sdtPr>
+              <w:sdtEndPr/>
               <w:sdtContent>
                 <w:r>
                   <w:rPr>
                     <w:rFonts w:ascii="Gill Sans MT" w:hAnsi="Gill Sans MT" w:cs="Times New Roman"/>
                   </w:rPr>
-                  <w:sym w:font="Wingdings" w:char="F06F"/>
+                  <w:sym w:font="Wingdings" w:char="F0FC"/>
                 </w:r>
               </w:sdtContent>
             </w:sdt>
@@ -7494,14 +7521,15 @@
                 <w:id w:val="-1768231269"/>
                 <w15:color w:val="000000"/>
                 <w14:checkbox>
-                  <w14:checked w14:val="0"/>
+                  <w14:checked w14:val="1"/>
                   <w14:checkedState w14:val="00FC" w14:font="Wingdings"/>
                   <w14:uncheckedState w14:val="006F" w14:font="Wingdings"/>
                 </w14:checkbox>
               </w:sdtPr>
+              <w:sdtEndPr/>
               <w:sdtContent>
                 <w:r>
-                  <w:sym w:font="Wingdings" w:char="F06F"/>
+                  <w:sym w:font="Wingdings" w:char="F0FC"/>
                 </w:r>
               </w:sdtContent>
             </w:sdt>
@@ -7677,14 +7705,15 @@
                 <w:id w:val="-416012267"/>
                 <w15:color w:val="000000"/>
                 <w14:checkbox>
-                  <w14:checked w14:val="0"/>
+                  <w14:checked w14:val="1"/>
                   <w14:checkedState w14:val="00FC" w14:font="Wingdings"/>
                   <w14:uncheckedState w14:val="006F" w14:font="Wingdings"/>
                 </w14:checkbox>
               </w:sdtPr>
+              <w:sdtEndPr/>
               <w:sdtContent>
                 <w:r>
-                  <w:sym w:font="Wingdings" w:char="F06F"/>
+                  <w:sym w:font="Wingdings" w:char="F0FC"/>
                 </w:r>
               </w:sdtContent>
             </w:sdt>
@@ -7767,14 +7796,15 @@
                 <w:id w:val="512650291"/>
                 <w15:color w:val="000000"/>
                 <w14:checkbox>
-                  <w14:checked w14:val="0"/>
+                  <w14:checked w14:val="1"/>
                   <w14:checkedState w14:val="00FC" w14:font="Wingdings"/>
                   <w14:uncheckedState w14:val="006F" w14:font="Wingdings"/>
                 </w14:checkbox>
               </w:sdtPr>
+              <w:sdtEndPr/>
               <w:sdtContent>
                 <w:r>
-                  <w:sym w:font="Wingdings" w:char="F06F"/>
+                  <w:sym w:font="Wingdings" w:char="F0FC"/>
                 </w:r>
               </w:sdtContent>
             </w:sdt>
@@ -7907,14 +7937,15 @@
                 <w:id w:val="971015731"/>
                 <w15:color w:val="000000"/>
                 <w14:checkbox>
-                  <w14:checked w14:val="0"/>
+                  <w14:checked w14:val="1"/>
                   <w14:checkedState w14:val="00FC" w14:font="Wingdings"/>
                   <w14:uncheckedState w14:val="006F" w14:font="Wingdings"/>
                 </w14:checkbox>
               </w:sdtPr>
+              <w:sdtEndPr/>
               <w:sdtContent>
                 <w:r>
-                  <w:sym w:font="Wingdings" w:char="F06F"/>
+                  <w:sym w:font="Wingdings" w:char="F0FC"/>
                 </w:r>
               </w:sdtContent>
             </w:sdt>
@@ -8017,14 +8048,15 @@
                 <w:id w:val="-1049608795"/>
                 <w15:color w:val="000000"/>
                 <w14:checkbox>
-                  <w14:checked w14:val="0"/>
+                  <w14:checked w14:val="1"/>
                   <w14:checkedState w14:val="00FC" w14:font="Wingdings"/>
                   <w14:uncheckedState w14:val="006F" w14:font="Wingdings"/>
                 </w14:checkbox>
               </w:sdtPr>
+              <w:sdtEndPr/>
               <w:sdtContent>
                 <w:r>
-                  <w:sym w:font="Wingdings" w:char="F06F"/>
+                  <w:sym w:font="Wingdings" w:char="F0FC"/>
                 </w:r>
               </w:sdtContent>
             </w:sdt>
@@ -8176,14 +8208,15 @@
                 <w:id w:val="-954397169"/>
                 <w15:color w:val="000000"/>
                 <w14:checkbox>
-                  <w14:checked w14:val="0"/>
+                  <w14:checked w14:val="1"/>
                   <w14:checkedState w14:val="00FC" w14:font="Wingdings"/>
                   <w14:uncheckedState w14:val="006F" w14:font="Wingdings"/>
                 </w14:checkbox>
               </w:sdtPr>
+              <w:sdtEndPr/>
               <w:sdtContent>
                 <w:r>
-                  <w:sym w:font="Wingdings" w:char="F06F"/>
+                  <w:sym w:font="Wingdings" w:char="F0FC"/>
                 </w:r>
               </w:sdtContent>
             </w:sdt>
@@ -8336,14 +8369,15 @@
                 <w:id w:val="-1011061498"/>
                 <w15:color w:val="000000"/>
                 <w14:checkbox>
-                  <w14:checked w14:val="0"/>
+                  <w14:checked w14:val="1"/>
                   <w14:checkedState w14:val="00FC" w14:font="Wingdings"/>
                   <w14:uncheckedState w14:val="006F" w14:font="Wingdings"/>
                 </w14:checkbox>
               </w:sdtPr>
+              <w:sdtEndPr/>
               <w:sdtContent>
                 <w:r>
-                  <w:sym w:font="Wingdings" w:char="F06F"/>
+                  <w:sym w:font="Wingdings" w:char="F0FC"/>
                 </w:r>
               </w:sdtContent>
             </w:sdt>
@@ -8436,17 +8470,18 @@
                 <w:id w:val="-686369604"/>
                 <w15:color w:val="000000"/>
                 <w14:checkbox>
-                  <w14:checked w14:val="0"/>
+                  <w14:checked w14:val="1"/>
                   <w14:checkedState w14:val="00FC" w14:font="Wingdings"/>
                   <w14:uncheckedState w14:val="006F" w14:font="Wingdings"/>
                 </w14:checkbox>
               </w:sdtPr>
+              <w:sdtEndPr/>
               <w:sdtContent>
                 <w:r>
                   <w:rPr>
                     <w:rFonts w:ascii="Gill Sans MT" w:hAnsi="Gill Sans MT" w:cs="Times New Roman"/>
                   </w:rPr>
-                  <w:sym w:font="Wingdings" w:char="F06F"/>
+                  <w:sym w:font="Wingdings" w:char="F0FC"/>
                 </w:r>
               </w:sdtContent>
             </w:sdt>
@@ -8974,14 +9009,15 @@
                 <w:id w:val="-563014977"/>
                 <w15:color w:val="000000"/>
                 <w14:checkbox>
-                  <w14:checked w14:val="0"/>
+                  <w14:checked w14:val="1"/>
                   <w14:checkedState w14:val="00FC" w14:font="Wingdings"/>
                   <w14:uncheckedState w14:val="006F" w14:font="Wingdings"/>
                 </w14:checkbox>
               </w:sdtPr>
+              <w:sdtEndPr/>
               <w:sdtContent>
                 <w:r>
-                  <w:sym w:font="Wingdings" w:char="F06F"/>
+                  <w:sym w:font="Wingdings" w:char="F0FC"/>
                 </w:r>
               </w:sdtContent>
             </w:sdt>
@@ -9189,17 +9225,18 @@
                 <w:id w:val="703602605"/>
                 <w15:color w:val="000000"/>
                 <w14:checkbox>
-                  <w14:checked w14:val="0"/>
+                  <w14:checked w14:val="1"/>
                   <w14:checkedState w14:val="00FC" w14:font="Wingdings"/>
                   <w14:uncheckedState w14:val="006F" w14:font="Wingdings"/>
                 </w14:checkbox>
               </w:sdtPr>
+              <w:sdtEndPr/>
               <w:sdtContent>
                 <w:r>
                   <w:rPr>
                     <w:rFonts w:ascii="Gill Sans MT" w:hAnsi="Gill Sans MT" w:cs="Times New Roman"/>
                   </w:rPr>
-                  <w:sym w:font="Wingdings" w:char="F06F"/>
+                  <w:sym w:font="Wingdings" w:char="F0FC"/>
                 </w:r>
               </w:sdtContent>
             </w:sdt>
@@ -9275,17 +9312,18 @@
                 <w:id w:val="-2048827994"/>
                 <w15:color w:val="000000"/>
                 <w14:checkbox>
-                  <w14:checked w14:val="0"/>
+                  <w14:checked w14:val="1"/>
                   <w14:checkedState w14:val="00FC" w14:font="Wingdings"/>
                   <w14:uncheckedState w14:val="006F" w14:font="Wingdings"/>
                 </w14:checkbox>
               </w:sdtPr>
+              <w:sdtEndPr/>
               <w:sdtContent>
                 <w:r>
                   <w:rPr>
                     <w:rFonts w:ascii="Gill Sans MT" w:hAnsi="Gill Sans MT" w:cs="Times New Roman"/>
                   </w:rPr>
-                  <w:sym w:font="Wingdings" w:char="F06F"/>
+                  <w:sym w:font="Wingdings" w:char="F0FC"/>
                 </w:r>
               </w:sdtContent>
             </w:sdt>
@@ -9361,17 +9399,18 @@
                 <w:id w:val="539787860"/>
                 <w15:color w:val="000000"/>
                 <w14:checkbox>
-                  <w14:checked w14:val="0"/>
+                  <w14:checked w14:val="1"/>
                   <w14:checkedState w14:val="00FC" w14:font="Wingdings"/>
                   <w14:uncheckedState w14:val="006F" w14:font="Wingdings"/>
                 </w14:checkbox>
               </w:sdtPr>
+              <w:sdtEndPr/>
               <w:sdtContent>
                 <w:r>
                   <w:rPr>
                     <w:rFonts w:ascii="Gill Sans MT" w:hAnsi="Gill Sans MT" w:cs="Times New Roman"/>
                   </w:rPr>
-                  <w:sym w:font="Wingdings" w:char="F06F"/>
+                  <w:sym w:font="Wingdings" w:char="F0FC"/>
                 </w:r>
               </w:sdtContent>
             </w:sdt>
@@ -9454,17 +9493,18 @@
                 <w:id w:val="-333613716"/>
                 <w15:color w:val="000000"/>
                 <w14:checkbox>
-                  <w14:checked w14:val="0"/>
+                  <w14:checked w14:val="1"/>
                   <w14:checkedState w14:val="00FC" w14:font="Wingdings"/>
                   <w14:uncheckedState w14:val="006F" w14:font="Wingdings"/>
                 </w14:checkbox>
               </w:sdtPr>
+              <w:sdtEndPr/>
               <w:sdtContent>
                 <w:r>
                   <w:rPr>
                     <w:rFonts w:ascii="Gill Sans MT" w:hAnsi="Gill Sans MT" w:cs="Times New Roman"/>
                   </w:rPr>
-                  <w:sym w:font="Wingdings" w:char="F06F"/>
+                  <w:sym w:font="Wingdings" w:char="F0FC"/>
                 </w:r>
               </w:sdtContent>
             </w:sdt>
@@ -9607,17 +9647,18 @@
                 <w:id w:val="2065445318"/>
                 <w15:color w:val="000000"/>
                 <w14:checkbox>
-                  <w14:checked w14:val="0"/>
+                  <w14:checked w14:val="1"/>
                   <w14:checkedState w14:val="00FC" w14:font="Wingdings"/>
                   <w14:uncheckedState w14:val="006F" w14:font="Wingdings"/>
                 </w14:checkbox>
               </w:sdtPr>
+              <w:sdtEndPr/>
               <w:sdtContent>
                 <w:r>
                   <w:rPr>
                     <w:rFonts w:ascii="Gill Sans MT" w:hAnsi="Gill Sans MT" w:cs="Times New Roman"/>
                   </w:rPr>
-                  <w:sym w:font="Wingdings" w:char="F06F"/>
+                  <w:sym w:font="Wingdings" w:char="F0FC"/>
                 </w:r>
               </w:sdtContent>
             </w:sdt>
@@ -9808,14 +9849,15 @@
                 <w:id w:val="-1023468184"/>
                 <w15:color w:val="000000"/>
                 <w14:checkbox>
-                  <w14:checked w14:val="0"/>
+                  <w14:checked w14:val="1"/>
                   <w14:checkedState w14:val="00FC" w14:font="Wingdings"/>
                   <w14:uncheckedState w14:val="006F" w14:font="Wingdings"/>
                 </w14:checkbox>
               </w:sdtPr>
+              <w:sdtEndPr/>
               <w:sdtContent>
                 <w:r>
-                  <w:sym w:font="Wingdings" w:char="F06F"/>
+                  <w:sym w:font="Wingdings" w:char="F0FC"/>
                 </w:r>
               </w:sdtContent>
             </w:sdt>
@@ -9894,17 +9936,18 @@
                 <w:id w:val="1877263725"/>
                 <w15:color w:val="000000"/>
                 <w14:checkbox>
-                  <w14:checked w14:val="0"/>
+                  <w14:checked w14:val="1"/>
                   <w14:checkedState w14:val="00FC" w14:font="Wingdings"/>
                   <w14:uncheckedState w14:val="006F" w14:font="Wingdings"/>
                 </w14:checkbox>
               </w:sdtPr>
+              <w:sdtEndPr/>
               <w:sdtContent>
                 <w:r>
                   <w:rPr>
                     <w:rFonts w:ascii="Gill Sans MT" w:hAnsi="Gill Sans MT" w:cs="Times New Roman"/>
                   </w:rPr>
-                  <w:sym w:font="Wingdings" w:char="F06F"/>
+                  <w:sym w:font="Wingdings" w:char="F0FC"/>
                 </w:r>
               </w:sdtContent>
             </w:sdt>
@@ -10456,14 +10499,15 @@
                 <w:id w:val="2065362275"/>
                 <w15:color w:val="000000"/>
                 <w14:checkbox>
-                  <w14:checked w14:val="0"/>
+                  <w14:checked w14:val="1"/>
                   <w14:checkedState w14:val="00FC" w14:font="Wingdings"/>
                   <w14:uncheckedState w14:val="006F" w14:font="Wingdings"/>
                 </w14:checkbox>
               </w:sdtPr>
+              <w:sdtEndPr/>
               <w:sdtContent>
                 <w:r>
-                  <w:sym w:font="Wingdings" w:char="F06F"/>
+                  <w:sym w:font="Wingdings" w:char="F0FC"/>
                 </w:r>
               </w:sdtContent>
             </w:sdt>
@@ -10553,17 +10597,18 @@
                 <w:id w:val="1067463686"/>
                 <w15:color w:val="000000"/>
                 <w14:checkbox>
-                  <w14:checked w14:val="0"/>
+                  <w14:checked w14:val="1"/>
                   <w14:checkedState w14:val="00FC" w14:font="Wingdings"/>
                   <w14:uncheckedState w14:val="006F" w14:font="Wingdings"/>
                 </w14:checkbox>
               </w:sdtPr>
+              <w:sdtEndPr/>
               <w:sdtContent>
                 <w:r>
                   <w:rPr>
                     <w:rFonts w:ascii="Gill Sans MT" w:hAnsi="Gill Sans MT" w:cs="Times New Roman"/>
                   </w:rPr>
-                  <w:sym w:font="Wingdings" w:char="F06F"/>
+                  <w:sym w:font="Wingdings" w:char="F0FC"/>
                 </w:r>
               </w:sdtContent>
             </w:sdt>
@@ -10635,17 +10680,18 @@
                 <w:id w:val="214709683"/>
                 <w15:color w:val="000000"/>
                 <w14:checkbox>
-                  <w14:checked w14:val="0"/>
+                  <w14:checked w14:val="1"/>
                   <w14:checkedState w14:val="00FC" w14:font="Wingdings"/>
                   <w14:uncheckedState w14:val="006F" w14:font="Wingdings"/>
                 </w14:checkbox>
               </w:sdtPr>
+              <w:sdtEndPr/>
               <w:sdtContent>
                 <w:r>
                   <w:rPr>
                     <w:rFonts w:ascii="Gill Sans MT" w:hAnsi="Gill Sans MT" w:cs="Times New Roman"/>
                   </w:rPr>
-                  <w:sym w:font="Wingdings" w:char="F06F"/>
+                  <w:sym w:font="Wingdings" w:char="F0FC"/>
                 </w:r>
               </w:sdtContent>
             </w:sdt>
@@ -10783,17 +10829,18 @@
                 <w:id w:val="-314029521"/>
                 <w15:color w:val="000000"/>
                 <w14:checkbox>
-                  <w14:checked w14:val="0"/>
+                  <w14:checked w14:val="1"/>
                   <w14:checkedState w14:val="00FC" w14:font="Wingdings"/>
                   <w14:uncheckedState w14:val="006F" w14:font="Wingdings"/>
                 </w14:checkbox>
               </w:sdtPr>
+              <w:sdtEndPr/>
               <w:sdtContent>
                 <w:r>
                   <w:rPr>
                     <w:rFonts w:ascii="Gill Sans MT" w:hAnsi="Gill Sans MT" w:cs="Times New Roman"/>
                   </w:rPr>
-                  <w:sym w:font="Wingdings" w:char="F06F"/>
+                  <w:sym w:font="Wingdings" w:char="F0FC"/>
                 </w:r>
               </w:sdtContent>
             </w:sdt>
@@ -10877,17 +10924,18 @@
                 <w:id w:val="-1308932827"/>
                 <w15:color w:val="000000"/>
                 <w14:checkbox>
-                  <w14:checked w14:val="0"/>
+                  <w14:checked w14:val="1"/>
                   <w14:checkedState w14:val="00FC" w14:font="Wingdings"/>
                   <w14:uncheckedState w14:val="006F" w14:font="Wingdings"/>
                 </w14:checkbox>
               </w:sdtPr>
+              <w:sdtEndPr/>
               <w:sdtContent>
                 <w:r>
                   <w:rPr>
                     <w:rFonts w:ascii="Gill Sans MT" w:hAnsi="Gill Sans MT" w:cs="Times New Roman"/>
                   </w:rPr>
-                  <w:sym w:font="Wingdings" w:char="F06F"/>
+                  <w:sym w:font="Wingdings" w:char="F0FC"/>
                 </w:r>
               </w:sdtContent>
             </w:sdt>
@@ -10971,17 +11019,18 @@
                 <w:id w:val="-2086443389"/>
                 <w15:color w:val="000000"/>
                 <w14:checkbox>
-                  <w14:checked w14:val="0"/>
+                  <w14:checked w14:val="1"/>
                   <w14:checkedState w14:val="00FC" w14:font="Wingdings"/>
                   <w14:uncheckedState w14:val="006F" w14:font="Wingdings"/>
                 </w14:checkbox>
               </w:sdtPr>
+              <w:sdtEndPr/>
               <w:sdtContent>
                 <w:r>
                   <w:rPr>
                     <w:rFonts w:ascii="Gill Sans MT" w:hAnsi="Gill Sans MT" w:cs="Times New Roman"/>
                   </w:rPr>
-                  <w:sym w:font="Wingdings" w:char="F06F"/>
+                  <w:sym w:font="Wingdings" w:char="F0FC"/>
                 </w:r>
               </w:sdtContent>
             </w:sdt>
@@ -11120,17 +11169,18 @@
                 <w:id w:val="1299101792"/>
                 <w15:color w:val="000000"/>
                 <w14:checkbox>
-                  <w14:checked w14:val="0"/>
+                  <w14:checked w14:val="1"/>
                   <w14:checkedState w14:val="00FC" w14:font="Wingdings"/>
                   <w14:uncheckedState w14:val="006F" w14:font="Wingdings"/>
                 </w14:checkbox>
               </w:sdtPr>
+              <w:sdtEndPr/>
               <w:sdtContent>
                 <w:r>
                   <w:rPr>
                     <w:rFonts w:ascii="Gill Sans MT" w:hAnsi="Gill Sans MT" w:cs="Times New Roman"/>
                   </w:rPr>
-                  <w:sym w:font="Wingdings" w:char="F06F"/>
+                  <w:sym w:font="Wingdings" w:char="F0FC"/>
                 </w:r>
               </w:sdtContent>
             </w:sdt>
@@ -11212,17 +11262,18 @@
                 <w:id w:val="-1808928751"/>
                 <w15:color w:val="000000"/>
                 <w14:checkbox>
-                  <w14:checked w14:val="0"/>
+                  <w14:checked w14:val="1"/>
                   <w14:checkedState w14:val="00FC" w14:font="Wingdings"/>
                   <w14:uncheckedState w14:val="006F" w14:font="Wingdings"/>
                 </w14:checkbox>
               </w:sdtPr>
+              <w:sdtEndPr/>
               <w:sdtContent>
                 <w:r>
                   <w:rPr>
                     <w:rFonts w:ascii="Gill Sans MT" w:hAnsi="Gill Sans MT" w:cs="Times New Roman"/>
                   </w:rPr>
-                  <w:sym w:font="Wingdings" w:char="F06F"/>
+                  <w:sym w:font="Wingdings" w:char="F0FC"/>
                 </w:r>
               </w:sdtContent>
             </w:sdt>
@@ -11301,17 +11352,18 @@
                 <w:id w:val="432472001"/>
                 <w15:color w:val="000000"/>
                 <w14:checkbox>
-                  <w14:checked w14:val="0"/>
+                  <w14:checked w14:val="1"/>
                   <w14:checkedState w14:val="00FC" w14:font="Wingdings"/>
                   <w14:uncheckedState w14:val="006F" w14:font="Wingdings"/>
                 </w14:checkbox>
               </w:sdtPr>
+              <w:sdtEndPr/>
               <w:sdtContent>
                 <w:r>
                   <w:rPr>
                     <w:rFonts w:ascii="Gill Sans MT" w:hAnsi="Gill Sans MT" w:cs="Times New Roman"/>
                   </w:rPr>
-                  <w:sym w:font="Wingdings" w:char="F06F"/>
+                  <w:sym w:font="Wingdings" w:char="F0FC"/>
                 </w:r>
               </w:sdtContent>
             </w:sdt>
@@ -11851,6 +11903,7 @@
                   <w14:uncheckedState w14:val="006F" w14:font="Wingdings"/>
                 </w14:checkbox>
               </w:sdtPr>
+              <w:sdtEndPr/>
               <w:sdtContent>
                 <w:r>
                   <w:sym w:font="Wingdings" w:char="F06F"/>
@@ -11946,6 +11999,7 @@
                   <w14:uncheckedState w14:val="006F" w14:font="Wingdings"/>
                 </w14:checkbox>
               </w:sdtPr>
+              <w:sdtEndPr/>
               <w:sdtContent>
                 <w:r>
                   <w:rPr>
@@ -12030,6 +12084,7 @@
                   <w14:uncheckedState w14:val="006F" w14:font="Wingdings"/>
                 </w14:checkbox>
               </w:sdtPr>
+              <w:sdtEndPr/>
               <w:sdtContent>
                 <w:r>
                   <w:rPr>
@@ -12119,6 +12174,7 @@
                   <w14:uncheckedState w14:val="006F" w14:font="Wingdings"/>
                 </w14:checkbox>
               </w:sdtPr>
+              <w:sdtEndPr/>
               <w:sdtContent>
                 <w:r>
                   <w:rPr>
@@ -12208,6 +12264,7 @@
                   <w14:uncheckedState w14:val="006F" w14:font="Wingdings"/>
                 </w14:checkbox>
               </w:sdtPr>
+              <w:sdtEndPr/>
               <w:sdtContent>
                 <w:r>
                   <w:rPr>
@@ -12297,6 +12354,7 @@
                   <w14:uncheckedState w14:val="006F" w14:font="Wingdings"/>
                 </w14:checkbox>
               </w:sdtPr>
+              <w:sdtEndPr/>
               <w:sdtContent>
                 <w:r>
                   <w:rPr>
@@ -12882,6 +12940,7 @@
                   <w14:uncheckedState w14:val="006F" w14:font="Wingdings"/>
                 </w14:checkbox>
               </w:sdtPr>
+              <w:sdtEndPr/>
               <w:sdtContent>
                 <w:r>
                   <w:sym w:font="Wingdings" w:char="F06F"/>
@@ -13061,6 +13120,7 @@
                   <w14:uncheckedState w14:val="006F" w14:font="Wingdings"/>
                 </w14:checkbox>
               </w:sdtPr>
+              <w:sdtEndPr/>
               <w:sdtContent>
                 <w:r>
                   <w:rPr>
@@ -13210,6 +13270,7 @@
                   <w14:uncheckedState w14:val="006F" w14:font="Wingdings"/>
                 </w14:checkbox>
               </w:sdtPr>
+              <w:sdtEndPr/>
               <w:sdtContent>
                 <w:r>
                   <w:rPr>
@@ -13299,6 +13360,7 @@
                   <w14:uncheckedState w14:val="006F" w14:font="Wingdings"/>
                 </w14:checkbox>
               </w:sdtPr>
+              <w:sdtEndPr/>
               <w:sdtContent>
                 <w:r>
                   <w:rPr>
@@ -13395,6 +13457,7 @@
                   <w14:uncheckedState w14:val="006F" w14:font="Wingdings"/>
                 </w14:checkbox>
               </w:sdtPr>
+              <w:sdtEndPr/>
               <w:sdtContent>
                 <w:r>
                   <w:rPr>
@@ -14129,14 +14192,15 @@
                 <w:id w:val="-2105720505"/>
                 <w15:color w:val="000000"/>
                 <w14:checkbox>
-                  <w14:checked w14:val="0"/>
+                  <w14:checked w14:val="1"/>
                   <w14:checkedState w14:val="00FC" w14:font="Wingdings"/>
                   <w14:uncheckedState w14:val="006F" w14:font="Wingdings"/>
                 </w14:checkbox>
               </w:sdtPr>
+              <w:sdtEndPr/>
               <w:sdtContent>
                 <w:r>
-                  <w:sym w:font="Wingdings" w:char="F06F"/>
+                  <w:sym w:font="Wingdings" w:char="F0FC"/>
                 </w:r>
               </w:sdtContent>
             </w:sdt>
@@ -14212,17 +14276,18 @@
                 <w:id w:val="-1421636591"/>
                 <w15:color w:val="000000"/>
                 <w14:checkbox>
-                  <w14:checked w14:val="0"/>
+                  <w14:checked w14:val="1"/>
                   <w14:checkedState w14:val="00FC" w14:font="Wingdings"/>
                   <w14:uncheckedState w14:val="006F" w14:font="Wingdings"/>
                 </w14:checkbox>
               </w:sdtPr>
+              <w:sdtEndPr/>
               <w:sdtContent>
                 <w:r>
                   <w:rPr>
                     <w:rFonts w:ascii="Gill Sans MT" w:hAnsi="Gill Sans MT" w:cs="Times New Roman"/>
                   </w:rPr>
-                  <w:sym w:font="Wingdings" w:char="F06F"/>
+                  <w:sym w:font="Wingdings" w:char="F0FC"/>
                 </w:r>
               </w:sdtContent>
             </w:sdt>
@@ -14370,17 +14435,18 @@
                 <w:id w:val="1141307492"/>
                 <w15:color w:val="000000"/>
                 <w14:checkbox>
-                  <w14:checked w14:val="0"/>
+                  <w14:checked w14:val="1"/>
                   <w14:checkedState w14:val="00FC" w14:font="Wingdings"/>
                   <w14:uncheckedState w14:val="006F" w14:font="Wingdings"/>
                 </w14:checkbox>
               </w:sdtPr>
+              <w:sdtEndPr/>
               <w:sdtContent>
                 <w:r>
                   <w:rPr>
                     <w:rFonts w:ascii="Gill Sans MT" w:hAnsi="Gill Sans MT" w:cs="Times New Roman"/>
                   </w:rPr>
-                  <w:sym w:font="Wingdings" w:char="F06F"/>
+                  <w:sym w:font="Wingdings" w:char="F0FC"/>
                 </w:r>
               </w:sdtContent>
             </w:sdt>
@@ -14500,17 +14566,18 @@
                 <w:id w:val="961389306"/>
                 <w15:color w:val="000000"/>
                 <w14:checkbox>
-                  <w14:checked w14:val="0"/>
+                  <w14:checked w14:val="1"/>
                   <w14:checkedState w14:val="00FC" w14:font="Wingdings"/>
                   <w14:uncheckedState w14:val="006F" w14:font="Wingdings"/>
                 </w14:checkbox>
               </w:sdtPr>
+              <w:sdtEndPr/>
               <w:sdtContent>
                 <w:r>
                   <w:rPr>
                     <w:rFonts w:ascii="Gill Sans MT" w:hAnsi="Gill Sans MT" w:cs="Times New Roman"/>
                   </w:rPr>
-                  <w:sym w:font="Wingdings" w:char="F06F"/>
+                  <w:sym w:font="Wingdings" w:char="F0FC"/>
                 </w:r>
               </w:sdtContent>
             </w:sdt>
@@ -14586,17 +14653,18 @@
                 <w:id w:val="-818339884"/>
                 <w15:color w:val="000000"/>
                 <w14:checkbox>
-                  <w14:checked w14:val="0"/>
+                  <w14:checked w14:val="1"/>
                   <w14:checkedState w14:val="00FC" w14:font="Wingdings"/>
                   <w14:uncheckedState w14:val="006F" w14:font="Wingdings"/>
                 </w14:checkbox>
               </w:sdtPr>
+              <w:sdtEndPr/>
               <w:sdtContent>
                 <w:r>
                   <w:rPr>
                     <w:rFonts w:ascii="Gill Sans MT" w:hAnsi="Gill Sans MT" w:cs="Times New Roman"/>
                   </w:rPr>
-                  <w:sym w:font="Wingdings" w:char="F06F"/>
+                  <w:sym w:font="Wingdings" w:char="F0FC"/>
                 </w:r>
               </w:sdtContent>
             </w:sdt>
@@ -14746,17 +14814,18 @@
                 <w:id w:val="-1738923173"/>
                 <w15:color w:val="000000"/>
                 <w14:checkbox>
-                  <w14:checked w14:val="0"/>
+                  <w14:checked w14:val="1"/>
                   <w14:checkedState w14:val="00FC" w14:font="Wingdings"/>
                   <w14:uncheckedState w14:val="006F" w14:font="Wingdings"/>
                 </w14:checkbox>
               </w:sdtPr>
+              <w:sdtEndPr/>
               <w:sdtContent>
                 <w:r>
                   <w:rPr>
                     <w:rFonts w:ascii="Gill Sans MT" w:hAnsi="Gill Sans MT" w:cs="Times New Roman"/>
                   </w:rPr>
-                  <w:sym w:font="Wingdings" w:char="F06F"/>
+                  <w:sym w:font="Wingdings" w:char="F0FC"/>
                 </w:r>
               </w:sdtContent>
             </w:sdt>
@@ -14969,14 +15038,15 @@
                 <w:id w:val="-1373613505"/>
                 <w15:color w:val="000000"/>
                 <w14:checkbox>
-                  <w14:checked w14:val="0"/>
+                  <w14:checked w14:val="1"/>
                   <w14:checkedState w14:val="00FC" w14:font="Wingdings"/>
                   <w14:uncheckedState w14:val="006F" w14:font="Wingdings"/>
                 </w14:checkbox>
               </w:sdtPr>
+              <w:sdtEndPr/>
               <w:sdtContent>
                 <w:r>
-                  <w:sym w:font="Wingdings" w:char="F06F"/>
+                  <w:sym w:font="Wingdings" w:char="F0FC"/>
                 </w:r>
               </w:sdtContent>
             </w:sdt>
@@ -15055,17 +15125,18 @@
                 <w:id w:val="-1966571015"/>
                 <w15:color w:val="000000"/>
                 <w14:checkbox>
-                  <w14:checked w14:val="0"/>
+                  <w14:checked w14:val="1"/>
                   <w14:checkedState w14:val="00FC" w14:font="Wingdings"/>
                   <w14:uncheckedState w14:val="006F" w14:font="Wingdings"/>
                 </w14:checkbox>
               </w:sdtPr>
+              <w:sdtEndPr/>
               <w:sdtContent>
                 <w:r>
                   <w:rPr>
                     <w:rFonts w:ascii="Gill Sans MT" w:hAnsi="Gill Sans MT" w:cs="Times New Roman"/>
                   </w:rPr>
-                  <w:sym w:font="Wingdings" w:char="F06F"/>
+                  <w:sym w:font="Wingdings" w:char="F0FC"/>
                 </w:r>
               </w:sdtContent>
             </w:sdt>
@@ -15608,14 +15679,15 @@
                 <w:id w:val="1963379425"/>
                 <w15:color w:val="000000"/>
                 <w14:checkbox>
-                  <w14:checked w14:val="0"/>
+                  <w14:checked w14:val="1"/>
                   <w14:checkedState w14:val="00FC" w14:font="Wingdings"/>
                   <w14:uncheckedState w14:val="006F" w14:font="Wingdings"/>
                 </w14:checkbox>
               </w:sdtPr>
+              <w:sdtEndPr/>
               <w:sdtContent>
                 <w:r>
-                  <w:sym w:font="Wingdings" w:char="F06F"/>
+                  <w:sym w:font="Wingdings" w:char="F0FC"/>
                 </w:r>
               </w:sdtContent>
             </w:sdt>
@@ -15691,17 +15763,18 @@
                 <w:id w:val="1344433026"/>
                 <w15:color w:val="000000"/>
                 <w14:checkbox>
-                  <w14:checked w14:val="0"/>
+                  <w14:checked w14:val="1"/>
                   <w14:checkedState w14:val="00FC" w14:font="Wingdings"/>
                   <w14:uncheckedState w14:val="006F" w14:font="Wingdings"/>
                 </w14:checkbox>
               </w:sdtPr>
+              <w:sdtEndPr/>
               <w:sdtContent>
                 <w:r>
                   <w:rPr>
                     <w:rFonts w:ascii="Gill Sans MT" w:hAnsi="Gill Sans MT" w:cs="Times New Roman"/>
                   </w:rPr>
-                  <w:sym w:font="Wingdings" w:char="F06F"/>
+                  <w:sym w:font="Wingdings" w:char="F0FC"/>
                 </w:r>
               </w:sdtContent>
             </w:sdt>
@@ -15893,17 +15966,18 @@
                 <w:id w:val="-1189209442"/>
                 <w15:color w:val="000000"/>
                 <w14:checkbox>
-                  <w14:checked w14:val="0"/>
+                  <w14:checked w14:val="1"/>
                   <w14:checkedState w14:val="00FC" w14:font="Wingdings"/>
                   <w14:uncheckedState w14:val="006F" w14:font="Wingdings"/>
                 </w14:checkbox>
               </w:sdtPr>
+              <w:sdtEndPr/>
               <w:sdtContent>
                 <w:r>
                   <w:rPr>
                     <w:rFonts w:ascii="Gill Sans MT" w:hAnsi="Gill Sans MT" w:cs="Times New Roman"/>
                   </w:rPr>
-                  <w:sym w:font="Wingdings" w:char="F06F"/>
+                  <w:sym w:font="Wingdings" w:char="F0FC"/>
                 </w:r>
               </w:sdtContent>
             </w:sdt>
@@ -15979,17 +16053,18 @@
                 <w:id w:val="-895733440"/>
                 <w15:color w:val="000000"/>
                 <w14:checkbox>
-                  <w14:checked w14:val="0"/>
+                  <w14:checked w14:val="1"/>
                   <w14:checkedState w14:val="00FC" w14:font="Wingdings"/>
                   <w14:uncheckedState w14:val="006F" w14:font="Wingdings"/>
                 </w14:checkbox>
               </w:sdtPr>
+              <w:sdtEndPr/>
               <w:sdtContent>
                 <w:r>
                   <w:rPr>
                     <w:rFonts w:ascii="Gill Sans MT" w:hAnsi="Gill Sans MT" w:cs="Times New Roman"/>
                   </w:rPr>
-                  <w:sym w:font="Wingdings" w:char="F06F"/>
+                  <w:sym w:font="Wingdings" w:char="F0FC"/>
                 </w:r>
               </w:sdtContent>
             </w:sdt>
@@ -16155,17 +16230,18 @@
                 <w:id w:val="1936550143"/>
                 <w15:color w:val="000000"/>
                 <w14:checkbox>
-                  <w14:checked w14:val="0"/>
+                  <w14:checked w14:val="1"/>
                   <w14:checkedState w14:val="00FC" w14:font="Wingdings"/>
                   <w14:uncheckedState w14:val="006F" w14:font="Wingdings"/>
                 </w14:checkbox>
               </w:sdtPr>
+              <w:sdtEndPr/>
               <w:sdtContent>
                 <w:r>
                   <w:rPr>
                     <w:rFonts w:ascii="Gill Sans MT" w:hAnsi="Gill Sans MT" w:cs="Times New Roman"/>
                   </w:rPr>
-                  <w:sym w:font="Wingdings" w:char="F06F"/>
+                  <w:sym w:font="Wingdings" w:char="F0FC"/>
                 </w:r>
               </w:sdtContent>
             </w:sdt>
@@ -16261,17 +16337,18 @@
                 <w:id w:val="1628204913"/>
                 <w15:color w:val="000000"/>
                 <w14:checkbox>
-                  <w14:checked w14:val="0"/>
+                  <w14:checked w14:val="1"/>
                   <w14:checkedState w14:val="00FC" w14:font="Wingdings"/>
                   <w14:uncheckedState w14:val="006F" w14:font="Wingdings"/>
                 </w14:checkbox>
               </w:sdtPr>
+              <w:sdtEndPr/>
               <w:sdtContent>
                 <w:r>
                   <w:rPr>
                     <w:rFonts w:ascii="Gill Sans MT" w:hAnsi="Gill Sans MT" w:cs="Times New Roman"/>
                   </w:rPr>
-                  <w:sym w:font="Wingdings" w:char="F06F"/>
+                  <w:sym w:font="Wingdings" w:char="F0FC"/>
                 </w:r>
               </w:sdtContent>
             </w:sdt>
@@ -16350,17 +16427,18 @@
                 <w:id w:val="-69894034"/>
                 <w15:color w:val="000000"/>
                 <w14:checkbox>
-                  <w14:checked w14:val="0"/>
+                  <w14:checked w14:val="1"/>
                   <w14:checkedState w14:val="00FC" w14:font="Wingdings"/>
                   <w14:uncheckedState w14:val="006F" w14:font="Wingdings"/>
                 </w14:checkbox>
               </w:sdtPr>
+              <w:sdtEndPr/>
               <w:sdtContent>
                 <w:r>
                   <w:rPr>
                     <w:rFonts w:ascii="Gill Sans MT" w:hAnsi="Gill Sans MT" w:cs="Times New Roman"/>
                   </w:rPr>
-                  <w:sym w:font="Wingdings" w:char="F06F"/>
+                  <w:sym w:font="Wingdings" w:char="F0FC"/>
                 </w:r>
               </w:sdtContent>
             </w:sdt>
@@ -16888,14 +16966,15 @@
                 <w:id w:val="760717694"/>
                 <w15:color w:val="000000"/>
                 <w14:checkbox>
-                  <w14:checked w14:val="0"/>
+                  <w14:checked w14:val="1"/>
                   <w14:checkedState w14:val="00FC" w14:font="Wingdings"/>
                   <w14:uncheckedState w14:val="006F" w14:font="Wingdings"/>
                 </w14:checkbox>
               </w:sdtPr>
+              <w:sdtEndPr/>
               <w:sdtContent>
                 <w:r>
-                  <w:sym w:font="Wingdings" w:char="F06F"/>
+                  <w:sym w:font="Wingdings" w:char="F0FC"/>
                 </w:r>
               </w:sdtContent>
             </w:sdt>
@@ -16971,17 +17050,18 @@
                 <w:id w:val="-198627703"/>
                 <w15:color w:val="000000"/>
                 <w14:checkbox>
-                  <w14:checked w14:val="0"/>
+                  <w14:checked w14:val="1"/>
                   <w14:checkedState w14:val="00FC" w14:font="Wingdings"/>
                   <w14:uncheckedState w14:val="006F" w14:font="Wingdings"/>
                 </w14:checkbox>
               </w:sdtPr>
+              <w:sdtEndPr/>
               <w:sdtContent>
                 <w:r>
                   <w:rPr>
                     <w:rFonts w:ascii="Gill Sans MT" w:hAnsi="Gill Sans MT" w:cs="Times New Roman"/>
                   </w:rPr>
-                  <w:sym w:font="Wingdings" w:char="F06F"/>
+                  <w:sym w:font="Wingdings" w:char="F0FC"/>
                 </w:r>
               </w:sdtContent>
             </w:sdt>
@@ -17124,17 +17204,18 @@
                 <w:id w:val="-1198392114"/>
                 <w15:color w:val="000000"/>
                 <w14:checkbox>
-                  <w14:checked w14:val="0"/>
+                  <w14:checked w14:val="1"/>
                   <w14:checkedState w14:val="00FC" w14:font="Wingdings"/>
                   <w14:uncheckedState w14:val="006F" w14:font="Wingdings"/>
                 </w14:checkbox>
               </w:sdtPr>
+              <w:sdtEndPr/>
               <w:sdtContent>
                 <w:r>
                   <w:rPr>
                     <w:rFonts w:ascii="Gill Sans MT" w:hAnsi="Gill Sans MT" w:cs="Times New Roman"/>
                   </w:rPr>
-                  <w:sym w:font="Wingdings" w:char="F06F"/>
+                  <w:sym w:font="Wingdings" w:char="F0FC"/>
                 </w:r>
               </w:sdtContent>
             </w:sdt>
@@ -17213,17 +17294,18 @@
                 <w:id w:val="-812556031"/>
                 <w15:color w:val="000000"/>
                 <w14:checkbox>
-                  <w14:checked w14:val="0"/>
+                  <w14:checked w14:val="1"/>
                   <w14:checkedState w14:val="00FC" w14:font="Wingdings"/>
                   <w14:uncheckedState w14:val="006F" w14:font="Wingdings"/>
                 </w14:checkbox>
               </w:sdtPr>
+              <w:sdtEndPr/>
               <w:sdtContent>
                 <w:r>
                   <w:rPr>
                     <w:rFonts w:ascii="Gill Sans MT" w:hAnsi="Gill Sans MT" w:cs="Times New Roman"/>
                   </w:rPr>
-                  <w:sym w:font="Wingdings" w:char="F06F"/>
+                  <w:sym w:font="Wingdings" w:char="F0FC"/>
                 </w:r>
               </w:sdtContent>
             </w:sdt>
@@ -17302,17 +17384,18 @@
                 <w:id w:val="-1388100855"/>
                 <w15:color w:val="000000"/>
                 <w14:checkbox>
-                  <w14:checked w14:val="0"/>
+                  <w14:checked w14:val="1"/>
                   <w14:checkedState w14:val="00FC" w14:font="Wingdings"/>
                   <w14:uncheckedState w14:val="006F" w14:font="Wingdings"/>
                 </w14:checkbox>
               </w:sdtPr>
+              <w:sdtEndPr/>
               <w:sdtContent>
                 <w:r>
                   <w:rPr>
                     <w:rFonts w:ascii="Gill Sans MT" w:hAnsi="Gill Sans MT" w:cs="Times New Roman"/>
                   </w:rPr>
-                  <w:sym w:font="Wingdings" w:char="F06F"/>
+                  <w:sym w:font="Wingdings" w:char="F0FC"/>
                 </w:r>
               </w:sdtContent>
             </w:sdt>
@@ -17849,14 +17932,15 @@
                 <w:id w:val="1838503009"/>
                 <w15:color w:val="000000"/>
                 <w14:checkbox>
-                  <w14:checked w14:val="0"/>
+                  <w14:checked w14:val="1"/>
                   <w14:checkedState w14:val="00FC" w14:font="Wingdings"/>
                   <w14:uncheckedState w14:val="006F" w14:font="Wingdings"/>
                 </w14:checkbox>
               </w:sdtPr>
+              <w:sdtEndPr/>
               <w:sdtContent>
                 <w:r>
-                  <w:sym w:font="Wingdings" w:char="F06F"/>
+                  <w:sym w:font="Wingdings" w:char="F0FC"/>
                 </w:r>
               </w:sdtContent>
             </w:sdt>
@@ -18078,17 +18162,18 @@
                 <w:id w:val="-1716425477"/>
                 <w15:color w:val="000000"/>
                 <w14:checkbox>
-                  <w14:checked w14:val="0"/>
+                  <w14:checked w14:val="1"/>
                   <w14:checkedState w14:val="00FC" w14:font="Wingdings"/>
                   <w14:uncheckedState w14:val="006F" w14:font="Wingdings"/>
                 </w14:checkbox>
               </w:sdtPr>
+              <w:sdtEndPr/>
               <w:sdtContent>
                 <w:r>
                   <w:rPr>
                     <w:rFonts w:ascii="Gill Sans MT" w:hAnsi="Gill Sans MT" w:cs="Times New Roman"/>
                   </w:rPr>
-                  <w:sym w:font="Wingdings" w:char="F06F"/>
+                  <w:sym w:font="Wingdings" w:char="F0FC"/>
                 </w:r>
               </w:sdtContent>
             </w:sdt>
@@ -18174,17 +18259,18 @@
                 <w:id w:val="1696423735"/>
                 <w15:color w:val="000000"/>
                 <w14:checkbox>
-                  <w14:checked w14:val="0"/>
+                  <w14:checked w14:val="1"/>
                   <w14:checkedState w14:val="00FC" w14:font="Wingdings"/>
                   <w14:uncheckedState w14:val="006F" w14:font="Wingdings"/>
                 </w14:checkbox>
               </w:sdtPr>
+              <w:sdtEndPr/>
               <w:sdtContent>
                 <w:r>
                   <w:rPr>
                     <w:rFonts w:ascii="Gill Sans MT" w:hAnsi="Gill Sans MT" w:cs="Times New Roman"/>
                   </w:rPr>
-                  <w:sym w:font="Wingdings" w:char="F06F"/>
+                  <w:sym w:font="Wingdings" w:char="F0FC"/>
                 </w:r>
               </w:sdtContent>
             </w:sdt>
@@ -18303,17 +18389,18 @@
                 <w:id w:val="-1371375780"/>
                 <w15:color w:val="000000"/>
                 <w14:checkbox>
-                  <w14:checked w14:val="0"/>
+                  <w14:checked w14:val="1"/>
                   <w14:checkedState w14:val="00FC" w14:font="Wingdings"/>
                   <w14:uncheckedState w14:val="006F" w14:font="Wingdings"/>
                 </w14:checkbox>
               </w:sdtPr>
+              <w:sdtEndPr/>
               <w:sdtContent>
                 <w:r>
                   <w:rPr>
                     <w:rFonts w:ascii="Gill Sans MT" w:hAnsi="Gill Sans MT" w:cs="Times New Roman"/>
                   </w:rPr>
-                  <w:sym w:font="Wingdings" w:char="F06F"/>
+                  <w:sym w:font="Wingdings" w:char="F0FC"/>
                 </w:r>
               </w:sdtContent>
             </w:sdt>
@@ -18408,17 +18495,18 @@
                 <w:id w:val="1061671038"/>
                 <w15:color w:val="000000"/>
                 <w14:checkbox>
-                  <w14:checked w14:val="0"/>
+                  <w14:checked w14:val="1"/>
                   <w14:checkedState w14:val="00FC" w14:font="Wingdings"/>
                   <w14:uncheckedState w14:val="006F" w14:font="Wingdings"/>
                 </w14:checkbox>
               </w:sdtPr>
+              <w:sdtEndPr/>
               <w:sdtContent>
                 <w:r>
                   <w:rPr>
                     <w:rFonts w:ascii="Gill Sans MT" w:hAnsi="Gill Sans MT" w:cs="Times New Roman"/>
                   </w:rPr>
-                  <w:sym w:font="Wingdings" w:char="F06F"/>
+                  <w:sym w:font="Wingdings" w:char="F0FC"/>
                 </w:r>
               </w:sdtContent>
             </w:sdt>
@@ -18563,17 +18651,18 @@
                 <w:id w:val="1374582684"/>
                 <w15:color w:val="000000"/>
                 <w14:checkbox>
-                  <w14:checked w14:val="0"/>
+                  <w14:checked w14:val="1"/>
                   <w14:checkedState w14:val="00FC" w14:font="Wingdings"/>
                   <w14:uncheckedState w14:val="006F" w14:font="Wingdings"/>
                 </w14:checkbox>
               </w:sdtPr>
+              <w:sdtEndPr/>
               <w:sdtContent>
                 <w:r>
                   <w:rPr>
                     <w:rFonts w:ascii="Gill Sans MT" w:hAnsi="Gill Sans MT" w:cs="Times New Roman"/>
                   </w:rPr>
-                  <w:sym w:font="Wingdings" w:char="F06F"/>
+                  <w:sym w:font="Wingdings" w:char="F0FC"/>
                 </w:r>
               </w:sdtContent>
             </w:sdt>
@@ -18749,14 +18838,15 @@
                 <w:id w:val="-137502894"/>
                 <w15:color w:val="000000"/>
                 <w14:checkbox>
-                  <w14:checked w14:val="0"/>
+                  <w14:checked w14:val="1"/>
                   <w14:checkedState w14:val="00FC" w14:font="Wingdings"/>
                   <w14:uncheckedState w14:val="006F" w14:font="Wingdings"/>
                 </w14:checkbox>
               </w:sdtPr>
+              <w:sdtEndPr/>
               <w:sdtContent>
                 <w:r>
-                  <w:sym w:font="Wingdings" w:char="F06F"/>
+                  <w:sym w:font="Wingdings" w:char="F0FC"/>
                 </w:r>
               </w:sdtContent>
             </w:sdt>
@@ -18849,17 +18939,18 @@
                 <w:id w:val="-1459864364"/>
                 <w15:color w:val="000000"/>
                 <w14:checkbox>
-                  <w14:checked w14:val="0"/>
+                  <w14:checked w14:val="1"/>
                   <w14:checkedState w14:val="00FC" w14:font="Wingdings"/>
                   <w14:uncheckedState w14:val="006F" w14:font="Wingdings"/>
                 </w14:checkbox>
               </w:sdtPr>
+              <w:sdtEndPr/>
               <w:sdtContent>
                 <w:r>
                   <w:rPr>
                     <w:rFonts w:ascii="Gill Sans MT" w:hAnsi="Gill Sans MT" w:cs="Times New Roman"/>
                   </w:rPr>
-                  <w:sym w:font="Wingdings" w:char="F06F"/>
+                  <w:sym w:font="Wingdings" w:char="F0FC"/>
                 </w:r>
               </w:sdtContent>
             </w:sdt>
@@ -19575,14 +19666,15 @@
                 <w:id w:val="-958567785"/>
                 <w15:color w:val="000000"/>
                 <w14:checkbox>
-                  <w14:checked w14:val="0"/>
+                  <w14:checked w14:val="1"/>
                   <w14:checkedState w14:val="00FC" w14:font="Wingdings"/>
                   <w14:uncheckedState w14:val="006F" w14:font="Wingdings"/>
                 </w14:checkbox>
               </w:sdtPr>
+              <w:sdtEndPr/>
               <w:sdtContent>
                 <w:r>
-                  <w:sym w:font="Wingdings" w:char="F06F"/>
+                  <w:sym w:font="Wingdings" w:char="F0FC"/>
                 </w:r>
               </w:sdtContent>
             </w:sdt>
@@ -19649,17 +19741,18 @@
                 <w:id w:val="534853585"/>
                 <w15:color w:val="000000"/>
                 <w14:checkbox>
-                  <w14:checked w14:val="0"/>
+                  <w14:checked w14:val="1"/>
                   <w14:checkedState w14:val="00FC" w14:font="Wingdings"/>
                   <w14:uncheckedState w14:val="006F" w14:font="Wingdings"/>
                 </w14:checkbox>
               </w:sdtPr>
+              <w:sdtEndPr/>
               <w:sdtContent>
                 <w:r>
                   <w:rPr>
                     <w:rFonts w:ascii="Gill Sans MT" w:hAnsi="Gill Sans MT" w:cs="Times New Roman"/>
                   </w:rPr>
-                  <w:sym w:font="Wingdings" w:char="F06F"/>
+                  <w:sym w:font="Wingdings" w:char="F0FC"/>
                 </w:r>
               </w:sdtContent>
             </w:sdt>
@@ -19799,17 +19892,18 @@
                 <w:id w:val="1857614058"/>
                 <w15:color w:val="000000"/>
                 <w14:checkbox>
-                  <w14:checked w14:val="0"/>
+                  <w14:checked w14:val="1"/>
                   <w14:checkedState w14:val="00FC" w14:font="Wingdings"/>
                   <w14:uncheckedState w14:val="006F" w14:font="Wingdings"/>
                 </w14:checkbox>
               </w:sdtPr>
+              <w:sdtEndPr/>
               <w:sdtContent>
                 <w:r>
                   <w:rPr>
                     <w:rFonts w:ascii="Gill Sans MT" w:hAnsi="Gill Sans MT" w:cs="Times New Roman"/>
                   </w:rPr>
-                  <w:sym w:font="Wingdings" w:char="F06F"/>
+                  <w:sym w:font="Wingdings" w:char="F0FC"/>
                 </w:r>
               </w:sdtContent>
             </w:sdt>
@@ -19888,17 +19982,18 @@
                 <w:id w:val="-1197699264"/>
                 <w15:color w:val="000000"/>
                 <w14:checkbox>
-                  <w14:checked w14:val="0"/>
+                  <w14:checked w14:val="1"/>
                   <w14:checkedState w14:val="00FC" w14:font="Wingdings"/>
                   <w14:uncheckedState w14:val="006F" w14:font="Wingdings"/>
                 </w14:checkbox>
               </w:sdtPr>
+              <w:sdtEndPr/>
               <w:sdtContent>
                 <w:r>
                   <w:rPr>
                     <w:rFonts w:ascii="Gill Sans MT" w:hAnsi="Gill Sans MT" w:cs="Times New Roman"/>
                   </w:rPr>
-                  <w:sym w:font="Wingdings" w:char="F06F"/>
+                  <w:sym w:font="Wingdings" w:char="F0FC"/>
                 </w:r>
               </w:sdtContent>
             </w:sdt>
@@ -19977,17 +20072,18 @@
                 <w:id w:val="-1911215145"/>
                 <w15:color w:val="000000"/>
                 <w14:checkbox>
-                  <w14:checked w14:val="0"/>
+                  <w14:checked w14:val="1"/>
                   <w14:checkedState w14:val="00FC" w14:font="Wingdings"/>
                   <w14:uncheckedState w14:val="006F" w14:font="Wingdings"/>
                 </w14:checkbox>
               </w:sdtPr>
+              <w:sdtEndPr/>
               <w:sdtContent>
                 <w:r>
                   <w:rPr>
                     <w:rFonts w:ascii="Gill Sans MT" w:hAnsi="Gill Sans MT" w:cs="Times New Roman"/>
                   </w:rPr>
-                  <w:sym w:font="Wingdings" w:char="F06F"/>
+                  <w:sym w:font="Wingdings" w:char="F0FC"/>
                 </w:r>
               </w:sdtContent>
             </w:sdt>
@@ -20534,6 +20630,7 @@
                   <w14:uncheckedState w14:val="006F" w14:font="Wingdings"/>
                 </w14:checkbox>
               </w:sdtPr>
+              <w:sdtEndPr/>
               <w:sdtContent>
                 <w:r>
                   <w:sym w:font="Wingdings" w:char="F06F"/>
@@ -20771,6 +20868,7 @@
                   <w14:uncheckedState w14:val="006F" w14:font="Wingdings"/>
                 </w14:checkbox>
               </w:sdtPr>
+              <w:sdtEndPr/>
               <w:sdtContent>
                 <w:r>
                   <w:rPr>
@@ -20922,6 +21020,7 @@
                   <w14:uncheckedState w14:val="006F" w14:font="Wingdings"/>
                 </w14:checkbox>
               </w:sdtPr>
+              <w:sdtEndPr/>
               <w:sdtContent>
                 <w:r>
                   <w:rPr>
@@ -21011,6 +21110,7 @@
                   <w14:uncheckedState w14:val="006F" w14:font="Wingdings"/>
                 </w14:checkbox>
               </w:sdtPr>
+              <w:sdtEndPr/>
               <w:sdtContent>
                 <w:r>
                   <w:rPr>
@@ -21100,6 +21200,7 @@
                   <w14:uncheckedState w14:val="006F" w14:font="Wingdings"/>
                 </w14:checkbox>
               </w:sdtPr>
+              <w:sdtEndPr/>
               <w:sdtContent>
                 <w:r>
                   <w:rPr>
@@ -21656,14 +21757,15 @@
                 <w:id w:val="1207450788"/>
                 <w15:color w:val="000000"/>
                 <w14:checkbox>
-                  <w14:checked w14:val="0"/>
+                  <w14:checked w14:val="1"/>
                   <w14:checkedState w14:val="00FC" w14:font="Wingdings"/>
                   <w14:uncheckedState w14:val="006F" w14:font="Wingdings"/>
                 </w14:checkbox>
               </w:sdtPr>
+              <w:sdtEndPr/>
               <w:sdtContent>
                 <w:r>
-                  <w:sym w:font="Wingdings" w:char="F06F"/>
+                  <w:sym w:font="Wingdings" w:char="F0FC"/>
                 </w:r>
               </w:sdtContent>
             </w:sdt>
@@ -21949,17 +22051,18 @@
                 <w:id w:val="976483699"/>
                 <w15:color w:val="000000"/>
                 <w14:checkbox>
-                  <w14:checked w14:val="0"/>
+                  <w14:checked w14:val="1"/>
                   <w14:checkedState w14:val="00FC" w14:font="Wingdings"/>
                   <w14:uncheckedState w14:val="006F" w14:font="Wingdings"/>
                 </w14:checkbox>
               </w:sdtPr>
+              <w:sdtEndPr/>
               <w:sdtContent>
                 <w:r>
                   <w:rPr>
                     <w:rFonts w:ascii="Gill Sans MT" w:hAnsi="Gill Sans MT" w:cs="Times New Roman"/>
                   </w:rPr>
-                  <w:sym w:font="Wingdings" w:char="F06F"/>
+                  <w:sym w:font="Wingdings" w:char="F0FC"/>
                 </w:r>
               </w:sdtContent>
             </w:sdt>
@@ -22033,17 +22136,18 @@
                 <w:id w:val="-1054460522"/>
                 <w15:color w:val="000000"/>
                 <w14:checkbox>
-                  <w14:checked w14:val="0"/>
+                  <w14:checked w14:val="1"/>
                   <w14:checkedState w14:val="00FC" w14:font="Wingdings"/>
                   <w14:uncheckedState w14:val="006F" w14:font="Wingdings"/>
                 </w14:checkbox>
               </w:sdtPr>
+              <w:sdtEndPr/>
               <w:sdtContent>
                 <w:r>
                   <w:rPr>
                     <w:rFonts w:ascii="Gill Sans MT" w:hAnsi="Gill Sans MT" w:cs="Times New Roman"/>
                   </w:rPr>
-                  <w:sym w:font="Wingdings" w:char="F06F"/>
+                  <w:sym w:font="Wingdings" w:char="F0FC"/>
                 </w:r>
               </w:sdtContent>
             </w:sdt>
@@ -22184,17 +22288,18 @@
                 <w:id w:val="-1397967608"/>
                 <w15:color w:val="000000"/>
                 <w14:checkbox>
-                  <w14:checked w14:val="0"/>
+                  <w14:checked w14:val="1"/>
                   <w14:checkedState w14:val="00FC" w14:font="Wingdings"/>
                   <w14:uncheckedState w14:val="006F" w14:font="Wingdings"/>
                 </w14:checkbox>
               </w:sdtPr>
+              <w:sdtEndPr/>
               <w:sdtContent>
                 <w:r>
                   <w:rPr>
                     <w:rFonts w:ascii="Gill Sans MT" w:hAnsi="Gill Sans MT" w:cs="Times New Roman"/>
                   </w:rPr>
-                  <w:sym w:font="Wingdings" w:char="F06F"/>
+                  <w:sym w:font="Wingdings" w:char="F0FC"/>
                 </w:r>
               </w:sdtContent>
             </w:sdt>
@@ -22273,17 +22378,18 @@
                 <w:id w:val="1539936655"/>
                 <w15:color w:val="000000"/>
                 <w14:checkbox>
-                  <w14:checked w14:val="0"/>
+                  <w14:checked w14:val="1"/>
                   <w14:checkedState w14:val="00FC" w14:font="Wingdings"/>
                   <w14:uncheckedState w14:val="006F" w14:font="Wingdings"/>
                 </w14:checkbox>
               </w:sdtPr>
+              <w:sdtEndPr/>
               <w:sdtContent>
                 <w:r>
                   <w:rPr>
                     <w:rFonts w:ascii="Gill Sans MT" w:hAnsi="Gill Sans MT" w:cs="Times New Roman"/>
                   </w:rPr>
-                  <w:sym w:font="Wingdings" w:char="F06F"/>
+                  <w:sym w:font="Wingdings" w:char="F0FC"/>
                 </w:r>
               </w:sdtContent>
             </w:sdt>
@@ -22379,17 +22485,18 @@
                 <w:id w:val="-2083673942"/>
                 <w15:color w:val="000000"/>
                 <w14:checkbox>
-                  <w14:checked w14:val="0"/>
+                  <w14:checked w14:val="1"/>
                   <w14:checkedState w14:val="00FC" w14:font="Wingdings"/>
                   <w14:uncheckedState w14:val="006F" w14:font="Wingdings"/>
                 </w14:checkbox>
               </w:sdtPr>
+              <w:sdtEndPr/>
               <w:sdtContent>
                 <w:r>
                   <w:rPr>
                     <w:rFonts w:ascii="Gill Sans MT" w:hAnsi="Gill Sans MT" w:cs="Times New Roman"/>
                   </w:rPr>
-                  <w:sym w:font="Wingdings" w:char="F06F"/>
+                  <w:sym w:font="Wingdings" w:char="F0FC"/>
                 </w:r>
               </w:sdtContent>
             </w:sdt>
@@ -22916,14 +23023,15 @@
                 <w:id w:val="200293931"/>
                 <w15:color w:val="000000"/>
                 <w14:checkbox>
-                  <w14:checked w14:val="0"/>
+                  <w14:checked w14:val="1"/>
                   <w14:checkedState w14:val="00FC" w14:font="Wingdings"/>
                   <w14:uncheckedState w14:val="006F" w14:font="Wingdings"/>
                 </w14:checkbox>
               </w:sdtPr>
+              <w:sdtEndPr/>
               <w:sdtContent>
                 <w:r>
-                  <w:sym w:font="Wingdings" w:char="F06F"/>
+                  <w:sym w:font="Wingdings" w:char="F0FC"/>
                 </w:r>
               </w:sdtContent>
             </w:sdt>
@@ -23200,17 +23308,18 @@
                 <w:id w:val="189578876"/>
                 <w15:color w:val="000000"/>
                 <w14:checkbox>
-                  <w14:checked w14:val="0"/>
+                  <w14:checked w14:val="1"/>
                   <w14:checkedState w14:val="00FC" w14:font="Wingdings"/>
                   <w14:uncheckedState w14:val="006F" w14:font="Wingdings"/>
                 </w14:checkbox>
               </w:sdtPr>
+              <w:sdtEndPr/>
               <w:sdtContent>
                 <w:r>
                   <w:rPr>
                     <w:rFonts w:ascii="Gill Sans MT" w:hAnsi="Gill Sans MT" w:cs="Times New Roman"/>
                   </w:rPr>
-                  <w:sym w:font="Wingdings" w:char="F06F"/>
+                  <w:sym w:font="Wingdings" w:char="F0FC"/>
                 </w:r>
               </w:sdtContent>
             </w:sdt>
@@ -23351,17 +23460,18 @@
                 <w:id w:val="942190137"/>
                 <w15:color w:val="000000"/>
                 <w14:checkbox>
-                  <w14:checked w14:val="0"/>
+                  <w14:checked w14:val="1"/>
                   <w14:checkedState w14:val="00FC" w14:font="Wingdings"/>
                   <w14:uncheckedState w14:val="006F" w14:font="Wingdings"/>
                 </w14:checkbox>
               </w:sdtPr>
+              <w:sdtEndPr/>
               <w:sdtContent>
                 <w:r>
                   <w:rPr>
                     <w:rFonts w:ascii="Gill Sans MT" w:hAnsi="Gill Sans MT" w:cs="Times New Roman"/>
                   </w:rPr>
-                  <w:sym w:font="Wingdings" w:char="F06F"/>
+                  <w:sym w:font="Wingdings" w:char="F0FC"/>
                 </w:r>
               </w:sdtContent>
             </w:sdt>
@@ -23440,17 +23550,18 @@
                 <w:id w:val="380600125"/>
                 <w15:color w:val="000000"/>
                 <w14:checkbox>
-                  <w14:checked w14:val="0"/>
+                  <w14:checked w14:val="1"/>
                   <w14:checkedState w14:val="00FC" w14:font="Wingdings"/>
                   <w14:uncheckedState w14:val="006F" w14:font="Wingdings"/>
                 </w14:checkbox>
               </w:sdtPr>
+              <w:sdtEndPr/>
               <w:sdtContent>
                 <w:r>
                   <w:rPr>
                     <w:rFonts w:ascii="Gill Sans MT" w:hAnsi="Gill Sans MT" w:cs="Times New Roman"/>
                   </w:rPr>
-                  <w:sym w:font="Wingdings" w:char="F06F"/>
+                  <w:sym w:font="Wingdings" w:char="F0FC"/>
                 </w:r>
               </w:sdtContent>
             </w:sdt>
@@ -23536,17 +23647,18 @@
                 <w:id w:val="-1508893604"/>
                 <w15:color w:val="000000"/>
                 <w14:checkbox>
-                  <w14:checked w14:val="0"/>
+                  <w14:checked w14:val="1"/>
                   <w14:checkedState w14:val="00FC" w14:font="Wingdings"/>
                   <w14:uncheckedState w14:val="006F" w14:font="Wingdings"/>
                 </w14:checkbox>
               </w:sdtPr>
+              <w:sdtEndPr/>
               <w:sdtContent>
                 <w:r>
                   <w:rPr>
                     <w:rFonts w:ascii="Gill Sans MT" w:hAnsi="Gill Sans MT" w:cs="Times New Roman"/>
                   </w:rPr>
-                  <w:sym w:font="Wingdings" w:char="F06F"/>
+                  <w:sym w:font="Wingdings" w:char="F0FC"/>
                 </w:r>
               </w:sdtContent>
             </w:sdt>
@@ -24097,14 +24209,15 @@
                 <w:id w:val="1548025373"/>
                 <w15:color w:val="000000"/>
                 <w14:checkbox>
-                  <w14:checked w14:val="0"/>
+                  <w14:checked w14:val="1"/>
                   <w14:checkedState w14:val="00FC" w14:font="Wingdings"/>
                   <w14:uncheckedState w14:val="006F" w14:font="Wingdings"/>
                 </w14:checkbox>
               </w:sdtPr>
+              <w:sdtEndPr/>
               <w:sdtContent>
                 <w:r>
-                  <w:sym w:font="Wingdings" w:char="F06F"/>
+                  <w:sym w:font="Wingdings" w:char="F0FC"/>
                 </w:r>
               </w:sdtContent>
             </w:sdt>
@@ -24383,17 +24496,18 @@
                 <w:id w:val="-2051519882"/>
                 <w15:color w:val="000000"/>
                 <w14:checkbox>
-                  <w14:checked w14:val="0"/>
+                  <w14:checked w14:val="1"/>
                   <w14:checkedState w14:val="00FC" w14:font="Wingdings"/>
                   <w14:uncheckedState w14:val="006F" w14:font="Wingdings"/>
                 </w14:checkbox>
               </w:sdtPr>
+              <w:sdtEndPr/>
               <w:sdtContent>
                 <w:r>
                   <w:rPr>
                     <w:rFonts w:ascii="Gill Sans MT" w:hAnsi="Gill Sans MT" w:cs="Times New Roman"/>
                   </w:rPr>
-                  <w:sym w:font="Wingdings" w:char="F06F"/>
+                  <w:sym w:font="Wingdings" w:char="F0FC"/>
                 </w:r>
               </w:sdtContent>
             </w:sdt>
@@ -24467,17 +24581,18 @@
                 <w:id w:val="-1498642115"/>
                 <w15:color w:val="000000"/>
                 <w14:checkbox>
-                  <w14:checked w14:val="0"/>
+                  <w14:checked w14:val="1"/>
                   <w14:checkedState w14:val="00FC" w14:font="Wingdings"/>
                   <w14:uncheckedState w14:val="006F" w14:font="Wingdings"/>
                 </w14:checkbox>
               </w:sdtPr>
+              <w:sdtEndPr/>
               <w:sdtContent>
                 <w:r>
                   <w:rPr>
                     <w:rFonts w:ascii="Gill Sans MT" w:hAnsi="Gill Sans MT" w:cs="Times New Roman"/>
                   </w:rPr>
-                  <w:sym w:font="Wingdings" w:char="F06F"/>
+                  <w:sym w:font="Wingdings" w:char="F0FC"/>
                 </w:r>
               </w:sdtContent>
             </w:sdt>
@@ -24618,17 +24733,18 @@
                 <w:id w:val="157355431"/>
                 <w15:color w:val="000000"/>
                 <w14:checkbox>
-                  <w14:checked w14:val="0"/>
+                  <w14:checked w14:val="1"/>
                   <w14:checkedState w14:val="00FC" w14:font="Wingdings"/>
                   <w14:uncheckedState w14:val="006F" w14:font="Wingdings"/>
                 </w14:checkbox>
               </w:sdtPr>
+              <w:sdtEndPr/>
               <w:sdtContent>
                 <w:r>
                   <w:rPr>
                     <w:rFonts w:ascii="Gill Sans MT" w:hAnsi="Gill Sans MT" w:cs="Times New Roman"/>
                   </w:rPr>
-                  <w:sym w:font="Wingdings" w:char="F06F"/>
+                  <w:sym w:font="Wingdings" w:char="F0FC"/>
                 </w:r>
               </w:sdtContent>
             </w:sdt>
@@ -24707,17 +24823,18 @@
                 <w:id w:val="-63568299"/>
                 <w15:color w:val="000000"/>
                 <w14:checkbox>
-                  <w14:checked w14:val="0"/>
+                  <w14:checked w14:val="1"/>
                   <w14:checkedState w14:val="00FC" w14:font="Wingdings"/>
                   <w14:uncheckedState w14:val="006F" w14:font="Wingdings"/>
                 </w14:checkbox>
               </w:sdtPr>
+              <w:sdtEndPr/>
               <w:sdtContent>
                 <w:r>
                   <w:rPr>
                     <w:rFonts w:ascii="Gill Sans MT" w:hAnsi="Gill Sans MT" w:cs="Times New Roman"/>
                   </w:rPr>
-                  <w:sym w:font="Wingdings" w:char="F06F"/>
+                  <w:sym w:font="Wingdings" w:char="F0FC"/>
                 </w:r>
               </w:sdtContent>
             </w:sdt>
@@ -24813,17 +24930,18 @@
                 <w:id w:val="747852028"/>
                 <w15:color w:val="000000"/>
                 <w14:checkbox>
-                  <w14:checked w14:val="0"/>
+                  <w14:checked w14:val="1"/>
                   <w14:checkedState w14:val="00FC" w14:font="Wingdings"/>
                   <w14:uncheckedState w14:val="006F" w14:font="Wingdings"/>
                 </w14:checkbox>
               </w:sdtPr>
+              <w:sdtEndPr/>
               <w:sdtContent>
                 <w:r>
                   <w:rPr>
                     <w:rFonts w:ascii="Gill Sans MT" w:hAnsi="Gill Sans MT" w:cs="Times New Roman"/>
                   </w:rPr>
-                  <w:sym w:font="Wingdings" w:char="F06F"/>
+                  <w:sym w:font="Wingdings" w:char="F0FC"/>
                 </w:r>
               </w:sdtContent>
             </w:sdt>
@@ -25363,6 +25481,7 @@
                   <w14:uncheckedState w14:val="006F" w14:font="Wingdings"/>
                 </w14:checkbox>
               </w:sdtPr>
+              <w:sdtEndPr/>
               <w:sdtContent>
                 <w:r>
                   <w:sym w:font="Wingdings" w:char="F06F"/>
@@ -25527,6 +25646,7 @@
                   <w14:uncheckedState w14:val="006F" w14:font="Wingdings"/>
                 </w14:checkbox>
               </w:sdtPr>
+              <w:sdtEndPr/>
               <w:sdtContent>
                 <w:r>
                   <w:rPr>
@@ -25616,6 +25736,7 @@
                   <w14:uncheckedState w14:val="006F" w14:font="Wingdings"/>
                 </w14:checkbox>
               </w:sdtPr>
+              <w:sdtEndPr/>
               <w:sdtContent>
                 <w:r>
                   <w:rPr>
@@ -25705,6 +25826,7 @@
                   <w14:uncheckedState w14:val="006F" w14:font="Wingdings"/>
                 </w14:checkbox>
               </w:sdtPr>
+              <w:sdtEndPr/>
               <w:sdtContent>
                 <w:r>
                   <w:rPr>
@@ -26227,8 +26349,6 @@
               </w:rPr>
               <w:t>le notifica al usuario acerca de la cancelación del evento al que había confirmado asistir.</w:t>
             </w:r>
-            <w:bookmarkStart w:id="1" w:name="_GoBack"/>
-            <w:bookmarkEnd w:id="1"/>
           </w:p>
         </w:tc>
         <w:tc>
@@ -26255,6 +26375,7 @@
                   <w14:uncheckedState w14:val="006F" w14:font="Wingdings"/>
                 </w14:checkbox>
               </w:sdtPr>
+              <w:sdtEndPr/>
               <w:sdtContent>
                 <w:r>
                   <w:sym w:font="Wingdings" w:char="F06F"/>
@@ -26405,6 +26526,7 @@
                   <w14:uncheckedState w14:val="006F" w14:font="Wingdings"/>
                 </w14:checkbox>
               </w:sdtPr>
+              <w:sdtEndPr/>
               <w:sdtContent>
                 <w:r>
                   <w:rPr>
@@ -26494,6 +26616,7 @@
                   <w14:uncheckedState w14:val="006F" w14:font="Wingdings"/>
                 </w14:checkbox>
               </w:sdtPr>
+              <w:sdtEndPr/>
               <w:sdtContent>
                 <w:r>
                   <w:rPr>
@@ -26584,6 +26707,7 @@
                   <w14:uncheckedState w14:val="006F" w14:font="Wingdings"/>
                 </w14:checkbox>
               </w:sdtPr>
+              <w:sdtEndPr/>
               <w:sdtContent>
                 <w:r>
                   <w:rPr>
@@ -30582,6 +30706,7 @@
     <w:lsdException w:name="HTML Sample" w:semiHidden="1" w:unhideWhenUsed="1"/>
     <w:lsdException w:name="HTML Typewriter" w:semiHidden="1" w:unhideWhenUsed="1"/>
     <w:lsdException w:name="HTML Variable" w:semiHidden="1" w:unhideWhenUsed="1"/>
+    <w:lsdException w:name="Normal Table" w:semiHidden="1" w:unhideWhenUsed="1"/>
     <w:lsdException w:name="annotation subject" w:semiHidden="1" w:unhideWhenUsed="1"/>
     <w:lsdException w:name="No List" w:semiHidden="1" w:unhideWhenUsed="1"/>
     <w:lsdException w:name="Outline List 1" w:semiHidden="1" w:unhideWhenUsed="1"/>
@@ -30628,8 +30753,10 @@
     <w:lsdException w:name="Table Subtle 2" w:semiHidden="1" w:unhideWhenUsed="1"/>
     <w:lsdException w:name="Table Web 1" w:semiHidden="1" w:unhideWhenUsed="1"/>
     <w:lsdException w:name="Table Web 2" w:semiHidden="1" w:unhideWhenUsed="1"/>
+    <w:lsdException w:name="Table Web 3" w:semiHidden="1" w:unhideWhenUsed="1"/>
     <w:lsdException w:name="Balloon Text" w:semiHidden="1" w:unhideWhenUsed="1"/>
     <w:lsdException w:name="Table Grid" w:uiPriority="39"/>
+    <w:lsdException w:name="Table Theme" w:semiHidden="1" w:unhideWhenUsed="1"/>
     <w:lsdException w:name="Placeholder Text" w:semiHidden="1"/>
     <w:lsdException w:name="No Spacing" w:uiPriority="1" w:qFormat="1"/>
     <w:lsdException w:name="Light Shading" w:uiPriority="60"/>
@@ -31467,6 +31594,21 @@
 </file>
 
 <file path=customXml/item2.xml><?xml version="1.0" encoding="utf-8"?>
+<?mso-contentType ?>
+<FormTemplates xmlns="http://schemas.microsoft.com/sharepoint/v3/contenttype/forms">
+  <Display>DocumentLibraryForm</Display>
+  <Edit>DocumentLibraryForm</Edit>
+  <New>DocumentLibraryForm</New>
+</FormTemplates>
+</file>
+
+<file path=customXml/item3.xml><?xml version="1.0" encoding="utf-8"?>
+<p:properties xmlns:p="http://schemas.microsoft.com/office/2006/metadata/properties" xmlns:xsi="http://www.w3.org/2001/XMLSchema-instance" xmlns:pc="http://schemas.microsoft.com/office/infopath/2007/PartnerControls">
+  <documentManagement/>
+</p:properties>
+</file>
+
+<file path=customXml/item4.xml><?xml version="1.0" encoding="utf-8"?>
 <ct:contentTypeSchema xmlns:ct="http://schemas.microsoft.com/office/2006/metadata/contentType" xmlns:ma="http://schemas.microsoft.com/office/2006/metadata/properties/metaAttributes" ct:_="" ma:_="" ma:contentTypeName="Documento" ma:contentTypeID="0x01010087E256948CA64B4C8E2115673D3A630B" ma:contentTypeVersion="2" ma:contentTypeDescription="Crear nuevo documento." ma:contentTypeScope="" ma:versionID="07d9a34fc99feda1a8a296ae96bfd397">
   <xsd:schema xmlns:xsd="http://www.w3.org/2001/XMLSchema" xmlns:xs="http://www.w3.org/2001/XMLSchema" xmlns:p="http://schemas.microsoft.com/office/2006/metadata/properties" xmlns:ns3="e096aecd-4788-4bd1-a91f-2b9d8953a7f7" targetNamespace="http://schemas.microsoft.com/office/2006/metadata/properties" ma:root="true" ma:fieldsID="35b387042e7688a463146ec6aff56d2d" ns3:_="">
     <xsd:import namespace="e096aecd-4788-4bd1-a91f-2b9d8953a7f7"/>
@@ -31598,21 +31740,6 @@
 </ct:contentTypeSchema>
 </file>
 
-<file path=customXml/item3.xml><?xml version="1.0" encoding="utf-8"?>
-<p:properties xmlns:p="http://schemas.microsoft.com/office/2006/metadata/properties" xmlns:xsi="http://www.w3.org/2001/XMLSchema-instance" xmlns:pc="http://schemas.microsoft.com/office/infopath/2007/PartnerControls">
-  <documentManagement/>
-</p:properties>
-</file>
-
-<file path=customXml/item4.xml><?xml version="1.0" encoding="utf-8"?>
-<?mso-contentType ?>
-<FormTemplates xmlns="http://schemas.microsoft.com/sharepoint/v3/contenttype/forms">
-  <Display>DocumentLibraryForm</Display>
-  <Edit>DocumentLibraryForm</Edit>
-  <New>DocumentLibraryForm</New>
-</FormTemplates>
-</file>
-
 <file path=customXml/itemProps1.xml><?xml version="1.0" encoding="utf-8"?>
 <ds:datastoreItem xmlns:ds="http://schemas.openxmlformats.org/officeDocument/2006/customXml" ds:itemID="{55AF091B-3C7A-41E3-B477-F2FDAA23CFDA}">
   <ds:schemaRefs>
@@ -31622,6 +31749,23 @@
 </file>
 
 <file path=customXml/itemProps2.xml><?xml version="1.0" encoding="utf-8"?>
+<ds:datastoreItem xmlns:ds="http://schemas.openxmlformats.org/officeDocument/2006/customXml" ds:itemID="{97C4E99B-6E98-434A-836A-C75D5DBF6032}">
+  <ds:schemaRefs>
+    <ds:schemaRef ds:uri="http://schemas.microsoft.com/sharepoint/v3/contenttype/forms"/>
+  </ds:schemaRefs>
+</ds:datastoreItem>
+</file>
+
+<file path=customXml/itemProps3.xml><?xml version="1.0" encoding="utf-8"?>
+<ds:datastoreItem xmlns:ds="http://schemas.openxmlformats.org/officeDocument/2006/customXml" ds:itemID="{300E8501-C57A-42E3-A3CB-F78F384AC57B}">
+  <ds:schemaRefs>
+    <ds:schemaRef ds:uri="http://schemas.microsoft.com/office/2006/metadata/properties"/>
+    <ds:schemaRef ds:uri="http://schemas.microsoft.com/office/infopath/2007/PartnerControls"/>
+  </ds:schemaRefs>
+</ds:datastoreItem>
+</file>
+
+<file path=customXml/itemProps4.xml><?xml version="1.0" encoding="utf-8"?>
 <ds:datastoreItem xmlns:ds="http://schemas.openxmlformats.org/officeDocument/2006/customXml" ds:itemID="{492F34C7-D079-433B-8726-710D623A99F9}">
   <ds:schemaRefs>
     <ds:schemaRef ds:uri="http://schemas.microsoft.com/office/2006/metadata/contentType"/>
@@ -31637,21 +31781,4 @@
     <ds:schemaRef ds:uri="http://schemas.microsoft.com/internal/obd"/>
   </ds:schemaRefs>
 </ds:datastoreItem>
-</file>
-
-<file path=customXml/itemProps3.xml><?xml version="1.0" encoding="utf-8"?>
-<ds:datastoreItem xmlns:ds="http://schemas.openxmlformats.org/officeDocument/2006/customXml" ds:itemID="{300E8501-C57A-42E3-A3CB-F78F384AC57B}">
-  <ds:schemaRefs>
-    <ds:schemaRef ds:uri="http://schemas.microsoft.com/office/2006/metadata/properties"/>
-    <ds:schemaRef ds:uri="http://schemas.microsoft.com/office/infopath/2007/PartnerControls"/>
-  </ds:schemaRefs>
-</ds:datastoreItem>
-</file>
-
-<file path=customXml/itemProps4.xml><?xml version="1.0" encoding="utf-8"?>
-<ds:datastoreItem xmlns:ds="http://schemas.openxmlformats.org/officeDocument/2006/customXml" ds:itemID="{97C4E99B-6E98-434A-836A-C75D5DBF6032}">
-  <ds:schemaRefs>
-    <ds:schemaRef ds:uri="http://schemas.microsoft.com/sharepoint/v3/contenttype/forms"/>
-  </ds:schemaRefs>
-</ds:datastoreItem>
 </file>
</xml_diff>

<commit_message>
Modificación de documento de pruebas.
</commit_message>
<xml_diff>
--- a/Análisis/Documento de Pruebas.docx
+++ b/Análisis/Documento de Pruebas.docx
@@ -1,6 +1,6 @@
 
 <file path=word/document.xml><?xml version="1.0" encoding="utf-8"?>
-<w:document xmlns:wpc="http://schemas.microsoft.com/office/word/2010/wordprocessingCanvas" xmlns:cx="http://schemas.microsoft.com/office/drawing/2014/chartex" xmlns:cx1="http://schemas.microsoft.com/office/drawing/2015/9/8/chartex" xmlns:cx2="http://schemas.microsoft.com/office/drawing/2015/10/21/chartex" xmlns:cx3="http://schemas.microsoft.com/office/drawing/2016/5/9/chartex" xmlns:cx4="http://schemas.microsoft.com/office/drawing/2016/5/10/chartex" xmlns:cx5="http://schemas.microsoft.com/office/drawing/2016/5/11/chartex" xmlns:cx6="http://schemas.microsoft.com/office/drawing/2016/5/12/chartex" xmlns:cx7="http://schemas.microsoft.com/office/drawing/2016/5/13/chartex" xmlns:cx8="http://schemas.microsoft.com/office/drawing/2016/5/14/chartex" xmlns:mc="http://schemas.openxmlformats.org/markup-compatibility/2006" xmlns:aink="http://schemas.microsoft.com/office/drawing/2016/ink" xmlns:am3d="http://schemas.microsoft.com/office/drawing/2017/model3d" xmlns:o="urn:schemas-microsoft-com:office:office" xmlns:r="http://schemas.openxmlformats.org/officeDocument/2006/relationships" xmlns:m="http://schemas.openxmlformats.org/officeDocument/2006/math" xmlns:v="urn:schemas-microsoft-com:vml" xmlns:wp14="http://schemas.microsoft.com/office/word/2010/wordprocessingDrawing" xmlns:wp="http://schemas.openxmlformats.org/drawingml/2006/wordprocessingDrawing" xmlns:w10="urn:schemas-microsoft-com:office:word" xmlns:w="http://schemas.openxmlformats.org/wordprocessingml/2006/main" xmlns:w14="http://schemas.microsoft.com/office/word/2010/wordml" xmlns:w15="http://schemas.microsoft.com/office/word/2012/wordml" xmlns:w16cid="http://schemas.microsoft.com/office/word/2016/wordml/cid" xmlns:w16se="http://schemas.microsoft.com/office/word/2015/wordml/symex" xmlns:wpg="http://schemas.microsoft.com/office/word/2010/wordprocessingGroup" xmlns:wpi="http://schemas.microsoft.com/office/word/2010/wordprocessingInk" xmlns:wne="http://schemas.microsoft.com/office/word/2006/wordml" xmlns:wps="http://schemas.microsoft.com/office/word/2010/wordprocessingShape" mc:Ignorable="w14 w15 w16se w16cid wp14">
+<w:document xmlns:wpc="http://schemas.microsoft.com/office/word/2010/wordprocessingCanvas" xmlns:cx="http://schemas.microsoft.com/office/drawing/2014/chartex" xmlns:cx1="http://schemas.microsoft.com/office/drawing/2015/9/8/chartex" xmlns:cx2="http://schemas.microsoft.com/office/drawing/2015/10/21/chartex" xmlns:cx3="http://schemas.microsoft.com/office/drawing/2016/5/9/chartex" xmlns:cx4="http://schemas.microsoft.com/office/drawing/2016/5/10/chartex" xmlns:cx5="http://schemas.microsoft.com/office/drawing/2016/5/11/chartex" xmlns:cx6="http://schemas.microsoft.com/office/drawing/2016/5/12/chartex" xmlns:cx7="http://schemas.microsoft.com/office/drawing/2016/5/13/chartex" xmlns:cx8="http://schemas.microsoft.com/office/drawing/2016/5/14/chartex" xmlns:mc="http://schemas.openxmlformats.org/markup-compatibility/2006" xmlns:aink="http://schemas.microsoft.com/office/drawing/2016/ink" xmlns:am3d="http://schemas.microsoft.com/office/drawing/2017/model3d" xmlns:o="urn:schemas-microsoft-com:office:office" xmlns:r="http://schemas.openxmlformats.org/officeDocument/2006/relationships" xmlns:m="http://schemas.openxmlformats.org/officeDocument/2006/math" xmlns:v="urn:schemas-microsoft-com:vml" xmlns:wp14="http://schemas.microsoft.com/office/word/2010/wordprocessingDrawing" xmlns:wp="http://schemas.openxmlformats.org/drawingml/2006/wordprocessingDrawing" xmlns:w10="urn:schemas-microsoft-com:office:word" xmlns:w="http://schemas.openxmlformats.org/wordprocessingml/2006/main" xmlns:w14="http://schemas.microsoft.com/office/word/2010/wordml" xmlns:w15="http://schemas.microsoft.com/office/word/2012/wordml" xmlns:w16cex="http://schemas.microsoft.com/office/word/2018/wordml/cex" xmlns:w16cid="http://schemas.microsoft.com/office/word/2016/wordml/cid" xmlns:w16="http://schemas.microsoft.com/office/word/2018/wordml" xmlns:w16se="http://schemas.microsoft.com/office/word/2015/wordml/symex" xmlns:wpg="http://schemas.microsoft.com/office/word/2010/wordprocessingGroup" xmlns:wpi="http://schemas.microsoft.com/office/word/2010/wordprocessingInk" xmlns:wne="http://schemas.microsoft.com/office/word/2006/wordml" xmlns:wps="http://schemas.microsoft.com/office/word/2010/wordprocessingShape" mc:Ignorable="w14 w15 w16se w16cid w16 w16cex wp14">
   <w:body>
     <w:p>
       <w:pPr>
@@ -158,7 +158,7 @@
               </wp:anchor>
             </w:drawing>
           </mc:Choice>
-          <mc:Fallback xmlns:w16cex="http://schemas.microsoft.com/office/word/2018/wordml/cex" xmlns:w16="http://schemas.microsoft.com/office/word/2018/wordml">
+          <mc:Fallback>
             <w:pict>
               <v:rect w14:anchorId="11F06A9C" id="Rectángulo 5" o:spid="_x0000_s1026" style="position:absolute;margin-left:-24.45pt;margin-top:32.25pt;width:545.9pt;height:62.25pt;z-index:251658244;visibility:visible;mso-wrap-style:square;mso-width-percent:0;mso-height-percent:900;mso-wrap-distance-left:9pt;mso-wrap-distance-top:0;mso-wrap-distance-right:9pt;mso-wrap-distance-bottom:0;mso-position-horizontal:absolute;mso-position-horizontal-relative:margin;mso-position-vertical:absolute;mso-position-vertical-relative:page;mso-width-percent:0;mso-height-percent:900;mso-width-relative:page;mso-height-relative:top-margin-area;v-text-anchor:top" o:gfxdata="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" o:allowincell="f" fillcolor="#323e4f [2415]" stroked="f">
                 <w10:wrap type="topAndBottom" anchorx="margin" anchory="page"/>
@@ -779,7 +779,7 @@
               </wp:anchor>
             </w:drawing>
           </mc:Choice>
-          <mc:Fallback xmlns:w16cex="http://schemas.microsoft.com/office/word/2018/wordml/cex" xmlns:w16="http://schemas.microsoft.com/office/word/2018/wordml">
+          <mc:Fallback>
             <w:pict>
               <v:rect w14:anchorId="73017F04" id="Rectángulo 4" o:spid="_x0000_s1026" style="position:absolute;margin-left:-24.45pt;margin-top:720.25pt;width:550.2pt;height:62.2pt;z-index:251658245;visibility:visible;mso-wrap-style:square;mso-width-percent:0;mso-height-percent:900;mso-wrap-distance-left:9pt;mso-wrap-distance-top:0;mso-wrap-distance-right:9pt;mso-wrap-distance-bottom:0;mso-position-horizontal:absolute;mso-position-horizontal-relative:margin;mso-position-vertical:absolute;mso-position-vertical-relative:page;mso-width-percent:0;mso-height-percent:900;mso-width-relative:page;mso-height-relative:top-margin-area;v-text-anchor:top" o:gfxdata="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" o:allowincell="f" fillcolor="#323e4f [2415]" stroked="f">
                 <w10:wrap anchorx="margin" anchory="page"/>
@@ -1053,7 +1053,7 @@
                 <w:highlight w:val="cyan"/>
                 <w:lang w:val="es-ES_tradnl"/>
               </w:rPr>
-              <w:t>CU-01</w:t>
+              <w:t>CU-02</w:t>
             </w:r>
             <w:r>
               <w:rPr>
@@ -1091,9 +1091,11 @@
             <w:r>
               <w:rPr>
                 <w:rFonts w:ascii="Times New Roman" w:hAnsi="Times New Roman" w:cs="Times New Roman"/>
-                <w:lang w:val="es-ES_tradnl"/>
-              </w:rPr>
-              <w:t>Registrar nuevo usuario.</w:t>
+                <w:bCs/>
+                <w:color w:val="000000" w:themeColor="text1"/>
+                <w:lang w:val="es-ES_tradnl"/>
+              </w:rPr>
+              <w:t>Iniciar sesión.</w:t>
             </w:r>
           </w:p>
         </w:tc>
@@ -1122,7 +1124,6 @@
               <w:rPr>
                 <w:rFonts w:ascii="Times New Roman" w:hAnsi="Times New Roman" w:cs="Times New Roman"/>
                 <w:b/>
-                <w:color w:val="000000" w:themeColor="text1"/>
                 <w:highlight w:val="cyan"/>
                 <w:lang w:val="es-ES_tradnl"/>
               </w:rPr>
@@ -1134,7 +1135,7 @@
                 <w:highlight w:val="cyan"/>
                 <w:lang w:val="es-ES_tradnl"/>
               </w:rPr>
-              <w:t>CU-02</w:t>
+              <w:t>CU-0</w:t>
             </w:r>
             <w:r>
               <w:rPr>
@@ -1143,7 +1144,7 @@
                 <w:highlight w:val="cyan"/>
                 <w:lang w:val="es-ES_tradnl"/>
               </w:rPr>
-              <w:t xml:space="preserve"> A</w:t>
+              <w:t>3 A</w:t>
             </w:r>
           </w:p>
         </w:tc>
@@ -1172,11 +1173,16 @@
             <w:r>
               <w:rPr>
                 <w:rFonts w:ascii="Times New Roman" w:hAnsi="Times New Roman" w:cs="Times New Roman"/>
-                <w:bCs/>
-                <w:color w:val="000000" w:themeColor="text1"/>
-                <w:lang w:val="es-ES_tradnl"/>
-              </w:rPr>
-              <w:t>Iniciar sesión.</w:t>
+                <w:lang w:val="es-ES_tradnl"/>
+              </w:rPr>
+              <w:t>Editar perfil</w:t>
+            </w:r>
+            <w:r>
+              <w:rPr>
+                <w:rFonts w:ascii="Times New Roman" w:hAnsi="Times New Roman" w:cs="Times New Roman"/>
+                <w:lang w:val="es-ES_tradnl"/>
+              </w:rPr>
+              <w:t>.</w:t>
             </w:r>
           </w:p>
         </w:tc>
@@ -1213,7 +1219,6 @@
               <w:rPr>
                 <w:rFonts w:ascii="Times New Roman" w:hAnsi="Times New Roman" w:cs="Times New Roman"/>
                 <w:b/>
-                <w:highlight w:val="cyan"/>
                 <w:lang w:val="es-ES_tradnl"/>
               </w:rPr>
               <w:t>CU-0</w:t>
@@ -1222,10 +1227,9 @@
               <w:rPr>
                 <w:rFonts w:ascii="Times New Roman" w:hAnsi="Times New Roman" w:cs="Times New Roman"/>
                 <w:b/>
-                <w:highlight w:val="cyan"/>
-                <w:lang w:val="es-ES_tradnl"/>
-              </w:rPr>
-              <w:t>3 A</w:t>
+                <w:lang w:val="es-ES_tradnl"/>
+              </w:rPr>
+              <w:t>4</w:t>
             </w:r>
           </w:p>
         </w:tc>
@@ -1239,38 +1243,27 @@
               <w:right w:val="single" w:sz="4" w:space="0" w:color="auto"/>
             </w:tcBorders>
             <w:shd w:val="clear" w:color="auto" w:fill="auto"/>
-            <w:vAlign w:val="center"/>
           </w:tcPr>
           <w:p>
             <w:pPr>
               <w:spacing w:after="0"/>
               <w:rPr>
                 <w:rFonts w:ascii="Times New Roman" w:hAnsi="Times New Roman" w:cs="Times New Roman"/>
-                <w:bCs/>
-                <w:color w:val="000000" w:themeColor="text1"/>
-                <w:lang w:val="es-ES_tradnl"/>
-              </w:rPr>
-            </w:pPr>
-            <w:r>
-              <w:rPr>
-                <w:rFonts w:ascii="Times New Roman" w:hAnsi="Times New Roman" w:cs="Times New Roman"/>
-                <w:lang w:val="es-ES_tradnl"/>
-              </w:rPr>
-              <w:t>Editar perfil</w:t>
-            </w:r>
-            <w:r>
-              <w:rPr>
-                <w:rFonts w:ascii="Times New Roman" w:hAnsi="Times New Roman" w:cs="Times New Roman"/>
-                <w:lang w:val="es-ES_tradnl"/>
-              </w:rPr>
-              <w:t>.</w:t>
+                <w:lang w:val="es-ES_tradnl"/>
+              </w:rPr>
+            </w:pPr>
+            <w:r>
+              <w:rPr>
+                <w:rFonts w:ascii="Times New Roman" w:hAnsi="Times New Roman" w:cs="Times New Roman"/>
+                <w:lang w:val="es-ES_tradnl"/>
+              </w:rPr>
+              <w:t>Crear eventos.</w:t>
             </w:r>
           </w:p>
         </w:tc>
       </w:tr>
       <w:tr>
         <w:trPr>
-          <w:tblHeader/>
           <w:jc w:val="center"/>
         </w:trPr>
         <w:tc>
@@ -1282,7 +1275,7 @@
               <w:bottom w:val="single" w:sz="4" w:space="0" w:color="auto"/>
               <w:right w:val="single" w:sz="4" w:space="0" w:color="auto"/>
             </w:tcBorders>
-            <w:shd w:val="clear" w:color="auto" w:fill="auto"/>
+            <w:shd w:val="clear" w:color="auto" w:fill="FFFFFF" w:themeFill="background1"/>
             <w:vAlign w:val="center"/>
           </w:tcPr>
           <w:p>
@@ -1292,7 +1285,6 @@
               <w:rPr>
                 <w:rFonts w:ascii="Times New Roman" w:hAnsi="Times New Roman" w:cs="Times New Roman"/>
                 <w:b/>
-                <w:highlight w:val="cyan"/>
                 <w:lang w:val="es-ES_tradnl"/>
               </w:rPr>
             </w:pPr>
@@ -1310,7 +1302,7 @@
                 <w:b/>
                 <w:lang w:val="es-ES_tradnl"/>
               </w:rPr>
-              <w:t>4</w:t>
+              <w:t>5</w:t>
             </w:r>
           </w:p>
         </w:tc>
@@ -1323,7 +1315,7 @@
               <w:bottom w:val="single" w:sz="4" w:space="0" w:color="auto"/>
               <w:right w:val="single" w:sz="4" w:space="0" w:color="auto"/>
             </w:tcBorders>
-            <w:shd w:val="clear" w:color="auto" w:fill="auto"/>
+            <w:shd w:val="clear" w:color="auto" w:fill="FFFFFF" w:themeFill="background1"/>
           </w:tcPr>
           <w:p>
             <w:pPr>
@@ -1338,7 +1330,7 @@
                 <w:rFonts w:ascii="Times New Roman" w:hAnsi="Times New Roman" w:cs="Times New Roman"/>
                 <w:lang w:val="es-ES_tradnl"/>
               </w:rPr>
-              <w:t>Crear eventos.</w:t>
+              <w:t>Cancelación de eventos.</w:t>
             </w:r>
           </w:p>
         </w:tc>
@@ -1383,7 +1375,7 @@
                 <w:b/>
                 <w:lang w:val="es-ES_tradnl"/>
               </w:rPr>
-              <w:t>5</w:t>
+              <w:t>6</w:t>
             </w:r>
           </w:p>
         </w:tc>
@@ -1411,79 +1403,6 @@
                 <w:rFonts w:ascii="Times New Roman" w:hAnsi="Times New Roman" w:cs="Times New Roman"/>
                 <w:lang w:val="es-ES_tradnl"/>
               </w:rPr>
-              <w:t>Cancelación de eventos.</w:t>
-            </w:r>
-          </w:p>
-        </w:tc>
-      </w:tr>
-      <w:tr>
-        <w:trPr>
-          <w:jc w:val="center"/>
-        </w:trPr>
-        <w:tc>
-          <w:tcPr>
-            <w:tcW w:w="0" w:type="auto"/>
-            <w:tcBorders>
-              <w:top w:val="single" w:sz="4" w:space="0" w:color="auto"/>
-              <w:left w:val="single" w:sz="4" w:space="0" w:color="auto"/>
-              <w:bottom w:val="single" w:sz="4" w:space="0" w:color="auto"/>
-              <w:right w:val="single" w:sz="4" w:space="0" w:color="auto"/>
-            </w:tcBorders>
-            <w:shd w:val="clear" w:color="auto" w:fill="FFFFFF" w:themeFill="background1"/>
-            <w:vAlign w:val="center"/>
-          </w:tcPr>
-          <w:p>
-            <w:pPr>
-              <w:spacing w:after="0"/>
-              <w:jc w:val="center"/>
-              <w:rPr>
-                <w:rFonts w:ascii="Times New Roman" w:hAnsi="Times New Roman" w:cs="Times New Roman"/>
-                <w:b/>
-                <w:lang w:val="es-ES_tradnl"/>
-              </w:rPr>
-            </w:pPr>
-            <w:r>
-              <w:rPr>
-                <w:rFonts w:ascii="Times New Roman" w:hAnsi="Times New Roman" w:cs="Times New Roman"/>
-                <w:b/>
-                <w:lang w:val="es-ES_tradnl"/>
-              </w:rPr>
-              <w:t>CU-0</w:t>
-            </w:r>
-            <w:r>
-              <w:rPr>
-                <w:rFonts w:ascii="Times New Roman" w:hAnsi="Times New Roman" w:cs="Times New Roman"/>
-                <w:b/>
-                <w:lang w:val="es-ES_tradnl"/>
-              </w:rPr>
-              <w:t>6</w:t>
-            </w:r>
-          </w:p>
-        </w:tc>
-        <w:tc>
-          <w:tcPr>
-            <w:tcW w:w="0" w:type="auto"/>
-            <w:tcBorders>
-              <w:top w:val="single" w:sz="4" w:space="0" w:color="auto"/>
-              <w:left w:val="single" w:sz="4" w:space="0" w:color="auto"/>
-              <w:bottom w:val="single" w:sz="4" w:space="0" w:color="auto"/>
-              <w:right w:val="single" w:sz="4" w:space="0" w:color="auto"/>
-            </w:tcBorders>
-            <w:shd w:val="clear" w:color="auto" w:fill="FFFFFF" w:themeFill="background1"/>
-          </w:tcPr>
-          <w:p>
-            <w:pPr>
-              <w:spacing w:after="0"/>
-              <w:rPr>
-                <w:rFonts w:ascii="Times New Roman" w:hAnsi="Times New Roman" w:cs="Times New Roman"/>
-                <w:lang w:val="es-ES_tradnl"/>
-              </w:rPr>
-            </w:pPr>
-            <w:r>
-              <w:rPr>
-                <w:rFonts w:ascii="Times New Roman" w:hAnsi="Times New Roman" w:cs="Times New Roman"/>
-                <w:lang w:val="es-ES_tradnl"/>
-              </w:rPr>
               <w:t xml:space="preserve">Consultar información </w:t>
             </w:r>
             <w:r>
@@ -1493,12 +1412,21 @@
               </w:rPr>
               <w:t xml:space="preserve">del </w:t>
             </w:r>
+            <w:proofErr w:type="spellStart"/>
             <w:r>
               <w:rPr>
                 <w:rFonts w:ascii="Times New Roman" w:eastAsia="Times New Roman" w:hAnsi="Times New Roman" w:cs="Times New Roman"/>
                 <w:lang w:eastAsia="es-MX"/>
               </w:rPr>
-              <w:t>Dashobard.</w:t>
+              <w:t>Dashobard</w:t>
+            </w:r>
+            <w:proofErr w:type="spellEnd"/>
+            <w:r>
+              <w:rPr>
+                <w:rFonts w:ascii="Times New Roman" w:eastAsia="Times New Roman" w:hAnsi="Times New Roman" w:cs="Times New Roman"/>
+                <w:lang w:eastAsia="es-MX"/>
+              </w:rPr>
+              <w:t>.</w:t>
             </w:r>
           </w:p>
         </w:tc>
@@ -1661,7 +1589,6 @@
               <w:rPr>
                 <w:rFonts w:ascii="Times New Roman" w:hAnsi="Times New Roman" w:cs="Times New Roman"/>
                 <w:b/>
-                <w:highlight w:val="cyan"/>
                 <w:lang w:val="es-ES_tradnl"/>
               </w:rPr>
               <w:t>CU-0</w:t>
@@ -1670,10 +1597,9 @@
               <w:rPr>
                 <w:rFonts w:ascii="Times New Roman" w:hAnsi="Times New Roman" w:cs="Times New Roman"/>
                 <w:b/>
-                <w:highlight w:val="cyan"/>
-                <w:lang w:val="es-ES_tradnl"/>
-              </w:rPr>
-              <w:t>1 B</w:t>
+                <w:lang w:val="es-ES_tradnl"/>
+              </w:rPr>
+              <w:t xml:space="preserve">1 </w:t>
             </w:r>
           </w:p>
         </w:tc>
@@ -3022,6 +2948,13 @@
     </w:p>
     <w:p>
       <w:pPr>
+        <w:rPr>
+          <w:lang w:val="es-ES"/>
+        </w:rPr>
+      </w:pPr>
+    </w:p>
+    <w:p>
+      <w:pPr>
         <w:pStyle w:val="Ttulo2"/>
         <w:jc w:val="center"/>
         <w:rPr>
@@ -3046,1664 +2979,6 @@
         <w:t>I.I CASOS DE USO SUJETOS A PRUEBA EN USUARIO ADMINISTRADOR.</w:t>
       </w:r>
     </w:p>
-    <w:tbl>
-      <w:tblPr>
-        <w:tblW w:w="5262" w:type="pct"/>
-        <w:tblBorders>
-          <w:top w:val="single" w:sz="4" w:space="0" w:color="auto"/>
-          <w:left w:val="single" w:sz="4" w:space="0" w:color="auto"/>
-          <w:bottom w:val="single" w:sz="4" w:space="0" w:color="auto"/>
-          <w:right w:val="single" w:sz="4" w:space="0" w:color="auto"/>
-          <w:insideH w:val="single" w:sz="4" w:space="0" w:color="auto"/>
-          <w:insideV w:val="single" w:sz="4" w:space="0" w:color="auto"/>
-        </w:tblBorders>
-        <w:tblLook w:val="04A0" w:firstRow="1" w:lastRow="0" w:firstColumn="1" w:lastColumn="0" w:noHBand="0" w:noVBand="1"/>
-      </w:tblPr>
-      <w:tblGrid>
-        <w:gridCol w:w="2382"/>
-        <w:gridCol w:w="7079"/>
-        <w:gridCol w:w="1023"/>
-      </w:tblGrid>
-      <w:tr>
-        <w:trPr>
-          <w:tblHeader/>
-        </w:trPr>
-        <w:tc>
-          <w:tcPr>
-            <w:tcW w:w="1136" w:type="pct"/>
-            <w:shd w:val="clear" w:color="auto" w:fill="BFBFBF" w:themeFill="background1" w:themeFillShade="BF"/>
-            <w:vAlign w:val="center"/>
-          </w:tcPr>
-          <w:p>
-            <w:pPr>
-              <w:spacing w:after="0" w:line="240" w:lineRule="auto"/>
-              <w:jc w:val="center"/>
-              <w:rPr>
-                <w:rFonts w:ascii="Times New Roman" w:hAnsi="Times New Roman" w:cs="Times New Roman"/>
-                <w:b/>
-                <w:color w:val="000000" w:themeColor="text1"/>
-                <w:lang w:val="es-ES_tradnl"/>
-              </w:rPr>
-            </w:pPr>
-            <w:r>
-              <w:rPr>
-                <w:rFonts w:ascii="Times New Roman" w:hAnsi="Times New Roman" w:cs="Times New Roman"/>
-                <w:b/>
-                <w:color w:val="000000" w:themeColor="text1"/>
-                <w:lang w:val="es-ES_tradnl"/>
-              </w:rPr>
-              <w:t>Número de caso de prueba</w:t>
-            </w:r>
-          </w:p>
-        </w:tc>
-        <w:tc>
-          <w:tcPr>
-            <w:tcW w:w="3376" w:type="pct"/>
-            <w:shd w:val="clear" w:color="auto" w:fill="BFBFBF" w:themeFill="background1" w:themeFillShade="BF"/>
-            <w:vAlign w:val="center"/>
-          </w:tcPr>
-          <w:p>
-            <w:pPr>
-              <w:spacing w:after="0" w:line="240" w:lineRule="auto"/>
-              <w:jc w:val="both"/>
-              <w:rPr>
-                <w:rFonts w:ascii="Times New Roman" w:hAnsi="Times New Roman" w:cs="Times New Roman"/>
-                <w:b/>
-                <w:color w:val="000000" w:themeColor="text1"/>
-                <w:u w:val="single"/>
-                <w:lang w:val="es-ES_tradnl"/>
-              </w:rPr>
-            </w:pPr>
-            <w:r>
-              <w:rPr>
-                <w:rFonts w:ascii="Times New Roman" w:hAnsi="Times New Roman" w:cs="Times New Roman"/>
-                <w:b/>
-                <w:color w:val="000000" w:themeColor="text1"/>
-                <w:lang w:val="es-ES_tradnl"/>
-              </w:rPr>
-              <w:t>CU</w:t>
-            </w:r>
-            <w:r>
-              <w:rPr>
-                <w:rFonts w:ascii="Times New Roman" w:hAnsi="Times New Roman" w:cs="Times New Roman"/>
-                <w:b/>
-                <w:color w:val="000000" w:themeColor="text1"/>
-                <w:lang w:val="es-ES_tradnl"/>
-              </w:rPr>
-              <w:t>-01</w:t>
-            </w:r>
-            <w:r>
-              <w:rPr>
-                <w:rFonts w:ascii="Times New Roman" w:hAnsi="Times New Roman" w:cs="Times New Roman"/>
-                <w:b/>
-                <w:color w:val="000000" w:themeColor="text1"/>
-                <w:lang w:val="es-ES_tradnl"/>
-              </w:rPr>
-              <w:t xml:space="preserve"> A</w:t>
-            </w:r>
-          </w:p>
-        </w:tc>
-        <w:tc>
-          <w:tcPr>
-            <w:tcW w:w="488" w:type="pct"/>
-            <w:shd w:val="clear" w:color="auto" w:fill="BFBFBF" w:themeFill="background1" w:themeFillShade="BF"/>
-          </w:tcPr>
-          <w:p>
-            <w:pPr>
-              <w:tabs>
-                <w:tab w:val="left" w:pos="750"/>
-              </w:tabs>
-              <w:jc w:val="center"/>
-              <w:rPr>
-                <w:rFonts w:ascii="Times New Roman" w:hAnsi="Times New Roman" w:cs="Times New Roman"/>
-                <w:b/>
-                <w:bCs/>
-              </w:rPr>
-            </w:pPr>
-            <w:r>
-              <w:rPr>
-                <w:rFonts w:ascii="Times New Roman" w:hAnsi="Times New Roman" w:cs="Times New Roman"/>
-                <w:b/>
-                <w:bCs/>
-                <w:sz w:val="20"/>
-                <w:szCs w:val="20"/>
-              </w:rPr>
-              <w:t>Revisión</w:t>
-            </w:r>
-          </w:p>
-        </w:tc>
-      </w:tr>
-      <w:tr>
-        <w:tc>
-          <w:tcPr>
-            <w:tcW w:w="1136" w:type="pct"/>
-            <w:shd w:val="clear" w:color="auto" w:fill="FFFFFF" w:themeFill="background1"/>
-            <w:vAlign w:val="center"/>
-          </w:tcPr>
-          <w:p>
-            <w:pPr>
-              <w:spacing w:after="0" w:line="240" w:lineRule="auto"/>
-              <w:jc w:val="center"/>
-              <w:rPr>
-                <w:rFonts w:ascii="Times New Roman" w:hAnsi="Times New Roman" w:cs="Times New Roman"/>
-                <w:b/>
-                <w:lang w:val="es-ES_tradnl"/>
-              </w:rPr>
-            </w:pPr>
-            <w:r>
-              <w:rPr>
-                <w:rFonts w:ascii="Times New Roman" w:hAnsi="Times New Roman" w:cs="Times New Roman"/>
-                <w:b/>
-                <w:lang w:val="es-ES_tradnl"/>
-              </w:rPr>
-              <w:t>Caso de uso</w:t>
-            </w:r>
-          </w:p>
-        </w:tc>
-        <w:tc>
-          <w:tcPr>
-            <w:tcW w:w="3376" w:type="pct"/>
-            <w:shd w:val="clear" w:color="auto" w:fill="FFFFFF" w:themeFill="background1"/>
-          </w:tcPr>
-          <w:p>
-            <w:pPr>
-              <w:spacing w:after="0" w:line="240" w:lineRule="auto"/>
-              <w:jc w:val="both"/>
-              <w:rPr>
-                <w:rFonts w:ascii="Times New Roman" w:hAnsi="Times New Roman" w:cs="Times New Roman"/>
-                <w:lang w:val="es-ES_tradnl"/>
-              </w:rPr>
-            </w:pPr>
-            <w:r>
-              <w:rPr>
-                <w:rFonts w:ascii="Times New Roman" w:hAnsi="Times New Roman" w:cs="Times New Roman"/>
-                <w:lang w:val="es-ES_tradnl"/>
-              </w:rPr>
-              <w:t>Registrar nuevo usuario.</w:t>
-            </w:r>
-          </w:p>
-        </w:tc>
-        <w:tc>
-          <w:tcPr>
-            <w:tcW w:w="488" w:type="pct"/>
-            <w:vMerge w:val="restart"/>
-          </w:tcPr>
-          <w:p>
-            <w:pPr>
-              <w:tabs>
-                <w:tab w:val="left" w:pos="720"/>
-              </w:tabs>
-              <w:jc w:val="center"/>
-            </w:pPr>
-          </w:p>
-        </w:tc>
-      </w:tr>
-      <w:tr>
-        <w:tc>
-          <w:tcPr>
-            <w:tcW w:w="1136" w:type="pct"/>
-            <w:shd w:val="clear" w:color="auto" w:fill="FFFFFF" w:themeFill="background1"/>
-            <w:vAlign w:val="center"/>
-          </w:tcPr>
-          <w:p>
-            <w:pPr>
-              <w:spacing w:after="0" w:line="240" w:lineRule="auto"/>
-              <w:jc w:val="center"/>
-              <w:rPr>
-                <w:rFonts w:ascii="Times New Roman" w:hAnsi="Times New Roman" w:cs="Times New Roman"/>
-                <w:b/>
-                <w:lang w:val="es-ES_tradnl"/>
-              </w:rPr>
-            </w:pPr>
-            <w:r>
-              <w:rPr>
-                <w:rFonts w:ascii="Times New Roman" w:hAnsi="Times New Roman" w:cs="Times New Roman"/>
-                <w:b/>
-                <w:lang w:val="es-ES_tradnl"/>
-              </w:rPr>
-              <w:t>Usuario</w:t>
-            </w:r>
-          </w:p>
-        </w:tc>
-        <w:tc>
-          <w:tcPr>
-            <w:tcW w:w="3376" w:type="pct"/>
-            <w:shd w:val="clear" w:color="auto" w:fill="FFFFFF" w:themeFill="background1"/>
-          </w:tcPr>
-          <w:p>
-            <w:pPr>
-              <w:spacing w:after="0" w:line="240" w:lineRule="auto"/>
-              <w:jc w:val="both"/>
-              <w:rPr>
-                <w:rFonts w:ascii="Times New Roman" w:hAnsi="Times New Roman" w:cs="Times New Roman"/>
-                <w:lang w:val="es-ES_tradnl"/>
-              </w:rPr>
-            </w:pPr>
-            <w:r>
-              <w:rPr>
-                <w:rFonts w:ascii="Times New Roman" w:hAnsi="Times New Roman" w:cs="Times New Roman"/>
-                <w:lang w:val="es-ES_tradnl"/>
-              </w:rPr>
-              <w:t>Administrador.</w:t>
-            </w:r>
-          </w:p>
-        </w:tc>
-        <w:tc>
-          <w:tcPr>
-            <w:tcW w:w="488" w:type="pct"/>
-            <w:vMerge/>
-          </w:tcPr>
-          <w:p>
-            <w:pPr>
-              <w:tabs>
-                <w:tab w:val="left" w:pos="915"/>
-              </w:tabs>
-              <w:jc w:val="center"/>
-            </w:pPr>
-          </w:p>
-        </w:tc>
-      </w:tr>
-      <w:tr>
-        <w:trPr>
-          <w:trHeight w:val="1865"/>
-        </w:trPr>
-        <w:tc>
-          <w:tcPr>
-            <w:tcW w:w="1136" w:type="pct"/>
-            <w:vMerge w:val="restart"/>
-            <w:shd w:val="clear" w:color="auto" w:fill="FFFFFF" w:themeFill="background1"/>
-            <w:vAlign w:val="center"/>
-          </w:tcPr>
-          <w:p>
-            <w:pPr>
-              <w:spacing w:after="0" w:line="240" w:lineRule="auto"/>
-              <w:jc w:val="center"/>
-              <w:rPr>
-                <w:rFonts w:ascii="Times New Roman" w:hAnsi="Times New Roman" w:cs="Times New Roman"/>
-                <w:b/>
-                <w:lang w:val="es-ES_tradnl"/>
-              </w:rPr>
-            </w:pPr>
-            <w:r>
-              <w:rPr>
-                <w:rFonts w:ascii="Times New Roman" w:hAnsi="Times New Roman" w:cs="Times New Roman"/>
-                <w:b/>
-                <w:lang w:val="es-ES_tradnl"/>
-              </w:rPr>
-              <w:t>Flujo</w:t>
-            </w:r>
-          </w:p>
-        </w:tc>
-        <w:tc>
-          <w:tcPr>
-            <w:tcW w:w="3376" w:type="pct"/>
-            <w:shd w:val="clear" w:color="auto" w:fill="FFFFFF" w:themeFill="background1"/>
-          </w:tcPr>
-          <w:p>
-            <w:pPr>
-              <w:pStyle w:val="Prrafodelista"/>
-              <w:numPr>
-                <w:ilvl w:val="0"/>
-                <w:numId w:val="20"/>
-              </w:numPr>
-              <w:spacing w:after="0" w:line="240" w:lineRule="auto"/>
-              <w:jc w:val="both"/>
-              <w:rPr>
-                <w:rFonts w:ascii="Times New Roman" w:hAnsi="Times New Roman" w:cs="Times New Roman"/>
-                <w:lang w:val="es-ES_tradnl"/>
-              </w:rPr>
-            </w:pPr>
-            <w:r>
-              <w:rPr>
-                <w:rFonts w:ascii="Times New Roman" w:hAnsi="Times New Roman" w:cs="Times New Roman"/>
-                <w:lang w:val="es-ES_tradnl"/>
-              </w:rPr>
-              <w:t>El sistema solicita</w:t>
-            </w:r>
-            <w:r>
-              <w:rPr>
-                <w:rFonts w:ascii="Times New Roman" w:hAnsi="Times New Roman" w:cs="Times New Roman"/>
-                <w:lang w:val="es-ES_tradnl"/>
-              </w:rPr>
-              <w:t>:</w:t>
-            </w:r>
-          </w:p>
-          <w:p>
-            <w:pPr>
-              <w:pStyle w:val="Prrafodelista"/>
-              <w:numPr>
-                <w:ilvl w:val="0"/>
-                <w:numId w:val="22"/>
-              </w:numPr>
-              <w:spacing w:after="0" w:line="240" w:lineRule="auto"/>
-              <w:jc w:val="both"/>
-              <w:rPr>
-                <w:rFonts w:ascii="Times New Roman" w:hAnsi="Times New Roman" w:cs="Times New Roman"/>
-                <w:highlight w:val="cyan"/>
-                <w:lang w:val="es-ES_tradnl"/>
-              </w:rPr>
-            </w:pPr>
-            <w:r>
-              <w:rPr>
-                <w:rFonts w:ascii="Times New Roman" w:hAnsi="Times New Roman" w:cs="Times New Roman"/>
-                <w:highlight w:val="cyan"/>
-                <w:lang w:val="es-ES_tradnl"/>
-              </w:rPr>
-              <w:t>Nombre.</w:t>
-            </w:r>
-          </w:p>
-          <w:p>
-            <w:pPr>
-              <w:pStyle w:val="Prrafodelista"/>
-              <w:numPr>
-                <w:ilvl w:val="0"/>
-                <w:numId w:val="22"/>
-              </w:numPr>
-              <w:spacing w:after="0" w:line="240" w:lineRule="auto"/>
-              <w:jc w:val="both"/>
-              <w:rPr>
-                <w:rFonts w:ascii="Times New Roman" w:hAnsi="Times New Roman" w:cs="Times New Roman"/>
-                <w:highlight w:val="cyan"/>
-                <w:lang w:val="es-ES_tradnl"/>
-              </w:rPr>
-            </w:pPr>
-            <w:r>
-              <w:rPr>
-                <w:rFonts w:ascii="Times New Roman" w:hAnsi="Times New Roman" w:cs="Times New Roman"/>
-                <w:highlight w:val="cyan"/>
-                <w:lang w:val="es-ES_tradnl"/>
-              </w:rPr>
-              <w:t>Apellidos.</w:t>
-            </w:r>
-          </w:p>
-          <w:p>
-            <w:pPr>
-              <w:pStyle w:val="Prrafodelista"/>
-              <w:numPr>
-                <w:ilvl w:val="0"/>
-                <w:numId w:val="22"/>
-              </w:numPr>
-              <w:spacing w:after="0" w:line="240" w:lineRule="auto"/>
-              <w:jc w:val="both"/>
-              <w:rPr>
-                <w:rFonts w:ascii="Times New Roman" w:hAnsi="Times New Roman" w:cs="Times New Roman"/>
-                <w:highlight w:val="cyan"/>
-                <w:lang w:val="es-ES_tradnl"/>
-              </w:rPr>
-            </w:pPr>
-            <w:r>
-              <w:rPr>
-                <w:rFonts w:ascii="Times New Roman" w:hAnsi="Times New Roman" w:cs="Times New Roman"/>
-                <w:highlight w:val="cyan"/>
-                <w:lang w:val="es-ES_tradnl"/>
-              </w:rPr>
-              <w:t>Nombre de usuario.</w:t>
-            </w:r>
-          </w:p>
-          <w:p>
-            <w:pPr>
-              <w:pStyle w:val="Prrafodelista"/>
-              <w:numPr>
-                <w:ilvl w:val="0"/>
-                <w:numId w:val="22"/>
-              </w:numPr>
-              <w:spacing w:after="0" w:line="240" w:lineRule="auto"/>
-              <w:jc w:val="both"/>
-              <w:rPr>
-                <w:rFonts w:ascii="Times New Roman" w:hAnsi="Times New Roman" w:cs="Times New Roman"/>
-                <w:highlight w:val="cyan"/>
-                <w:lang w:val="es-ES_tradnl"/>
-              </w:rPr>
-            </w:pPr>
-            <w:r>
-              <w:rPr>
-                <w:rFonts w:ascii="Times New Roman" w:hAnsi="Times New Roman" w:cs="Times New Roman"/>
-                <w:highlight w:val="cyan"/>
-                <w:lang w:val="es-ES_tradnl"/>
-              </w:rPr>
-              <w:t>Correo electrónico.</w:t>
-            </w:r>
-          </w:p>
-          <w:p>
-            <w:pPr>
-              <w:pStyle w:val="Prrafodelista"/>
-              <w:numPr>
-                <w:ilvl w:val="0"/>
-                <w:numId w:val="22"/>
-              </w:numPr>
-              <w:spacing w:after="0" w:line="240" w:lineRule="auto"/>
-              <w:jc w:val="both"/>
-              <w:rPr>
-                <w:rFonts w:ascii="Times New Roman" w:hAnsi="Times New Roman" w:cs="Times New Roman"/>
-                <w:highlight w:val="cyan"/>
-                <w:lang w:val="es-ES_tradnl"/>
-              </w:rPr>
-            </w:pPr>
-            <w:r>
-              <w:rPr>
-                <w:rFonts w:ascii="Times New Roman" w:hAnsi="Times New Roman" w:cs="Times New Roman"/>
-                <w:highlight w:val="cyan"/>
-                <w:lang w:val="es-ES_tradnl"/>
-              </w:rPr>
-              <w:t>Contraseña.</w:t>
-            </w:r>
-          </w:p>
-          <w:p>
-            <w:pPr>
-              <w:pStyle w:val="Prrafodelista"/>
-              <w:numPr>
-                <w:ilvl w:val="0"/>
-                <w:numId w:val="22"/>
-              </w:numPr>
-              <w:spacing w:after="0" w:line="240" w:lineRule="auto"/>
-              <w:jc w:val="both"/>
-              <w:rPr>
-                <w:rFonts w:ascii="Times New Roman" w:hAnsi="Times New Roman" w:cs="Times New Roman"/>
-                <w:lang w:val="es-ES_tradnl"/>
-              </w:rPr>
-            </w:pPr>
-            <w:r>
-              <w:rPr>
-                <w:rFonts w:ascii="Times New Roman" w:hAnsi="Times New Roman" w:cs="Times New Roman"/>
-                <w:highlight w:val="cyan"/>
-                <w:lang w:val="es-ES_tradnl"/>
-              </w:rPr>
-              <w:t>Confirmación de contraseña.</w:t>
-            </w:r>
-          </w:p>
-        </w:tc>
-        <w:tc>
-          <w:tcPr>
-            <w:tcW w:w="488" w:type="pct"/>
-          </w:tcPr>
-          <w:p>
-            <w:pPr>
-              <w:tabs>
-                <w:tab w:val="left" w:pos="735"/>
-              </w:tabs>
-              <w:jc w:val="center"/>
-            </w:pPr>
-            <w:sdt>
-              <w:sdtPr>
-                <w:rPr>
-                  <w:rFonts w:ascii="Gill Sans MT" w:hAnsi="Gill Sans MT" w:cs="Times New Roman"/>
-                </w:rPr>
-                <w:id w:val="370431451"/>
-                <w15:color w:val="000000"/>
-                <w14:checkbox>
-                  <w14:checked w14:val="1"/>
-                  <w14:checkedState w14:val="00FC" w14:font="Wingdings"/>
-                  <w14:uncheckedState w14:val="006F" w14:font="Wingdings"/>
-                </w14:checkbox>
-              </w:sdtPr>
-              <w:sdtContent>
-                <w:r>
-                  <w:rPr>
-                    <w:rFonts w:ascii="Gill Sans MT" w:hAnsi="Gill Sans MT" w:cs="Times New Roman"/>
-                  </w:rPr>
-                  <w:sym w:font="Wingdings" w:char="F0FC"/>
-                </w:r>
-              </w:sdtContent>
-            </w:sdt>
-          </w:p>
-        </w:tc>
-      </w:tr>
-      <w:tr>
-        <w:trPr>
-          <w:trHeight w:val="187"/>
-        </w:trPr>
-        <w:tc>
-          <w:tcPr>
-            <w:tcW w:w="1136" w:type="pct"/>
-            <w:vMerge/>
-            <w:shd w:val="clear" w:color="auto" w:fill="FFFFFF" w:themeFill="background1"/>
-            <w:vAlign w:val="center"/>
-          </w:tcPr>
-          <w:p>
-            <w:pPr>
-              <w:spacing w:after="0" w:line="240" w:lineRule="auto"/>
-              <w:jc w:val="center"/>
-              <w:rPr>
-                <w:rFonts w:ascii="Times New Roman" w:hAnsi="Times New Roman" w:cs="Times New Roman"/>
-                <w:b/>
-                <w:lang w:val="es-ES_tradnl"/>
-              </w:rPr>
-            </w:pPr>
-          </w:p>
-        </w:tc>
-        <w:tc>
-          <w:tcPr>
-            <w:tcW w:w="3376" w:type="pct"/>
-            <w:shd w:val="clear" w:color="auto" w:fill="FFFFFF" w:themeFill="background1"/>
-          </w:tcPr>
-          <w:p>
-            <w:pPr>
-              <w:pStyle w:val="Prrafodelista"/>
-              <w:numPr>
-                <w:ilvl w:val="0"/>
-                <w:numId w:val="20"/>
-              </w:numPr>
-              <w:spacing w:after="0" w:line="240" w:lineRule="auto"/>
-              <w:jc w:val="both"/>
-              <w:rPr>
-                <w:rFonts w:ascii="Times New Roman" w:hAnsi="Times New Roman" w:cs="Times New Roman"/>
-                <w:lang w:val="es-ES_tradnl"/>
-              </w:rPr>
-            </w:pPr>
-            <w:r>
-              <w:rPr>
-                <w:rFonts w:ascii="Times New Roman" w:hAnsi="Times New Roman" w:cs="Times New Roman"/>
-                <w:lang w:val="es-ES_tradnl"/>
-              </w:rPr>
-              <w:t>El usuario ingresa los datos solicitados.</w:t>
-            </w:r>
-          </w:p>
-        </w:tc>
-        <w:tc>
-          <w:tcPr>
-            <w:tcW w:w="488" w:type="pct"/>
-          </w:tcPr>
-          <w:p>
-            <w:pPr>
-              <w:tabs>
-                <w:tab w:val="left" w:pos="780"/>
-              </w:tabs>
-              <w:jc w:val="center"/>
-              <w:rPr>
-                <w:rFonts w:ascii="Gill Sans MT" w:hAnsi="Gill Sans MT" w:cs="Times New Roman"/>
-              </w:rPr>
-            </w:pPr>
-            <w:sdt>
-              <w:sdtPr>
-                <w:rPr>
-                  <w:rFonts w:ascii="Gill Sans MT" w:hAnsi="Gill Sans MT" w:cs="Times New Roman"/>
-                </w:rPr>
-                <w:id w:val="1006551533"/>
-                <w15:color w:val="000000"/>
-                <w14:checkbox>
-                  <w14:checked w14:val="1"/>
-                  <w14:checkedState w14:val="00FC" w14:font="Wingdings"/>
-                  <w14:uncheckedState w14:val="006F" w14:font="Wingdings"/>
-                </w14:checkbox>
-              </w:sdtPr>
-              <w:sdtContent>
-                <w:r>
-                  <w:rPr>
-                    <w:rFonts w:ascii="Gill Sans MT" w:hAnsi="Gill Sans MT" w:cs="Times New Roman"/>
-                  </w:rPr>
-                  <w:sym w:font="Wingdings" w:char="F0FC"/>
-                </w:r>
-              </w:sdtContent>
-            </w:sdt>
-          </w:p>
-        </w:tc>
-      </w:tr>
-      <w:tr>
-        <w:trPr>
-          <w:trHeight w:val="1410"/>
-        </w:trPr>
-        <w:tc>
-          <w:tcPr>
-            <w:tcW w:w="1136" w:type="pct"/>
-            <w:vMerge/>
-            <w:shd w:val="clear" w:color="auto" w:fill="FFFFFF" w:themeFill="background1"/>
-            <w:vAlign w:val="center"/>
-          </w:tcPr>
-          <w:p>
-            <w:pPr>
-              <w:spacing w:after="0" w:line="240" w:lineRule="auto"/>
-              <w:jc w:val="center"/>
-              <w:rPr>
-                <w:rFonts w:ascii="Times New Roman" w:hAnsi="Times New Roman" w:cs="Times New Roman"/>
-                <w:b/>
-                <w:lang w:val="es-ES_tradnl"/>
-              </w:rPr>
-            </w:pPr>
-          </w:p>
-        </w:tc>
-        <w:tc>
-          <w:tcPr>
-            <w:tcW w:w="3376" w:type="pct"/>
-            <w:shd w:val="clear" w:color="auto" w:fill="FFFFFF" w:themeFill="background1"/>
-          </w:tcPr>
-          <w:p>
-            <w:pPr>
-              <w:pStyle w:val="Prrafodelista"/>
-              <w:numPr>
-                <w:ilvl w:val="0"/>
-                <w:numId w:val="20"/>
-              </w:numPr>
-              <w:spacing w:after="0" w:line="240" w:lineRule="auto"/>
-              <w:jc w:val="both"/>
-              <w:rPr>
-                <w:rFonts w:ascii="Times New Roman" w:hAnsi="Times New Roman" w:cs="Times New Roman"/>
-                <w:lang w:val="es-ES_tradnl"/>
-              </w:rPr>
-            </w:pPr>
-            <w:r>
-              <w:rPr>
-                <w:rFonts w:ascii="Times New Roman" w:hAnsi="Times New Roman" w:cs="Times New Roman"/>
-                <w:lang w:val="es-ES_tradnl"/>
-              </w:rPr>
-              <w:t xml:space="preserve">El sistema verifica que el </w:t>
-            </w:r>
-            <w:r>
-              <w:rPr>
-                <w:rFonts w:ascii="Times New Roman" w:hAnsi="Times New Roman" w:cs="Times New Roman"/>
-                <w:lang w:val="es-ES_tradnl"/>
-              </w:rPr>
-              <w:t>nombre de usuario</w:t>
-            </w:r>
-            <w:r>
-              <w:rPr>
-                <w:rFonts w:ascii="Times New Roman" w:hAnsi="Times New Roman" w:cs="Times New Roman"/>
-                <w:lang w:val="es-ES_tradnl"/>
-              </w:rPr>
-              <w:t xml:space="preserve"> no se encuentre ya</w:t>
-            </w:r>
-          </w:p>
-          <w:p>
-            <w:pPr>
-              <w:pStyle w:val="Prrafodelista"/>
-              <w:spacing w:after="0" w:line="240" w:lineRule="auto"/>
-              <w:jc w:val="both"/>
-              <w:rPr>
-                <w:rFonts w:ascii="Times New Roman" w:hAnsi="Times New Roman" w:cs="Times New Roman"/>
-                <w:lang w:val="es-ES_tradnl"/>
-              </w:rPr>
-            </w:pPr>
-            <w:r>
-              <w:rPr>
-                <w:rFonts w:ascii="Times New Roman" w:hAnsi="Times New Roman" w:cs="Times New Roman"/>
-                <w:lang w:val="es-ES_tradnl"/>
-              </w:rPr>
-              <w:t>registrado en el sistema.</w:t>
-            </w:r>
-          </w:p>
-          <w:p>
-            <w:pPr>
-              <w:pStyle w:val="Prrafodelista"/>
-              <w:numPr>
-                <w:ilvl w:val="1"/>
-                <w:numId w:val="20"/>
-              </w:numPr>
-              <w:spacing w:after="0" w:line="240" w:lineRule="auto"/>
-              <w:jc w:val="both"/>
-              <w:rPr>
-                <w:rFonts w:ascii="Times New Roman" w:hAnsi="Times New Roman" w:cs="Times New Roman"/>
-                <w:lang w:val="es-ES_tradnl"/>
-              </w:rPr>
-            </w:pPr>
-            <w:r>
-              <w:rPr>
-                <w:rFonts w:ascii="Times New Roman" w:hAnsi="Times New Roman" w:cs="Times New Roman"/>
-                <w:lang w:val="es-ES_tradnl"/>
-              </w:rPr>
-              <w:t>Si ya se encuentra registrado</w:t>
-            </w:r>
-          </w:p>
-          <w:p>
-            <w:pPr>
-              <w:pStyle w:val="Prrafodelista"/>
-              <w:numPr>
-                <w:ilvl w:val="2"/>
-                <w:numId w:val="20"/>
-              </w:numPr>
-              <w:spacing w:after="0" w:line="240" w:lineRule="auto"/>
-              <w:jc w:val="both"/>
-              <w:rPr>
-                <w:rFonts w:ascii="Times New Roman" w:hAnsi="Times New Roman" w:cs="Times New Roman"/>
-                <w:lang w:val="es-ES_tradnl"/>
-              </w:rPr>
-            </w:pPr>
-            <w:r>
-              <w:rPr>
-                <w:rFonts w:ascii="Times New Roman" w:hAnsi="Times New Roman" w:cs="Times New Roman"/>
-                <w:lang w:val="es-ES_tradnl"/>
-              </w:rPr>
-              <w:t>Curso de excepción “</w:t>
-            </w:r>
-            <w:r>
-              <w:rPr>
-                <w:rFonts w:ascii="Times New Roman" w:hAnsi="Times New Roman" w:cs="Times New Roman"/>
-                <w:lang w:val="es-ES_tradnl"/>
-              </w:rPr>
-              <w:t>Nombre de usuario</w:t>
-            </w:r>
-            <w:r>
-              <w:rPr>
-                <w:rFonts w:ascii="Times New Roman" w:hAnsi="Times New Roman" w:cs="Times New Roman"/>
-                <w:lang w:val="es-ES_tradnl"/>
-              </w:rPr>
-              <w:t xml:space="preserve"> ya registrado”.</w:t>
-            </w:r>
-          </w:p>
-        </w:tc>
-        <w:tc>
-          <w:tcPr>
-            <w:tcW w:w="488" w:type="pct"/>
-          </w:tcPr>
-          <w:p>
-            <w:pPr>
-              <w:tabs>
-                <w:tab w:val="left" w:pos="780"/>
-              </w:tabs>
-              <w:jc w:val="center"/>
-              <w:rPr>
-                <w:rFonts w:ascii="Gill Sans MT" w:hAnsi="Gill Sans MT" w:cs="Times New Roman"/>
-              </w:rPr>
-            </w:pPr>
-            <w:sdt>
-              <w:sdtPr>
-                <w:rPr>
-                  <w:rFonts w:ascii="Gill Sans MT" w:hAnsi="Gill Sans MT" w:cs="Times New Roman"/>
-                </w:rPr>
-                <w:id w:val="-1776082069"/>
-                <w15:color w:val="000000"/>
-                <w14:checkbox>
-                  <w14:checked w14:val="1"/>
-                  <w14:checkedState w14:val="00FC" w14:font="Wingdings"/>
-                  <w14:uncheckedState w14:val="006F" w14:font="Wingdings"/>
-                </w14:checkbox>
-              </w:sdtPr>
-              <w:sdtContent>
-                <w:r>
-                  <w:rPr>
-                    <w:rFonts w:ascii="Gill Sans MT" w:hAnsi="Gill Sans MT" w:cs="Times New Roman"/>
-                  </w:rPr>
-                  <w:sym w:font="Wingdings" w:char="F0FC"/>
-                </w:r>
-              </w:sdtContent>
-            </w:sdt>
-          </w:p>
-        </w:tc>
-      </w:tr>
-      <w:tr>
-        <w:trPr>
-          <w:trHeight w:val="1185"/>
-        </w:trPr>
-        <w:tc>
-          <w:tcPr>
-            <w:tcW w:w="1136" w:type="pct"/>
-            <w:vMerge/>
-            <w:shd w:val="clear" w:color="auto" w:fill="FFFFFF" w:themeFill="background1"/>
-            <w:vAlign w:val="center"/>
-          </w:tcPr>
-          <w:p>
-            <w:pPr>
-              <w:spacing w:after="0" w:line="240" w:lineRule="auto"/>
-              <w:jc w:val="center"/>
-              <w:rPr>
-                <w:rFonts w:ascii="Times New Roman" w:hAnsi="Times New Roman" w:cs="Times New Roman"/>
-                <w:b/>
-                <w:lang w:val="es-ES_tradnl"/>
-              </w:rPr>
-            </w:pPr>
-          </w:p>
-        </w:tc>
-        <w:tc>
-          <w:tcPr>
-            <w:tcW w:w="3376" w:type="pct"/>
-            <w:shd w:val="clear" w:color="auto" w:fill="FFFFFF" w:themeFill="background1"/>
-          </w:tcPr>
-          <w:p>
-            <w:pPr>
-              <w:pStyle w:val="Prrafodelista"/>
-              <w:numPr>
-                <w:ilvl w:val="0"/>
-                <w:numId w:val="20"/>
-              </w:numPr>
-              <w:spacing w:after="0" w:line="240" w:lineRule="auto"/>
-              <w:jc w:val="both"/>
-              <w:rPr>
-                <w:rFonts w:ascii="Times New Roman" w:hAnsi="Times New Roman" w:cs="Times New Roman"/>
-                <w:lang w:val="es-ES_tradnl"/>
-              </w:rPr>
-            </w:pPr>
-            <w:r>
-              <w:rPr>
-                <w:rFonts w:ascii="Times New Roman" w:hAnsi="Times New Roman" w:cs="Times New Roman"/>
-                <w:lang w:val="es-ES_tradnl"/>
-              </w:rPr>
-              <w:t>El sistema verifica que la contraseña y la confirmación de contraseña sean idénticas (mayúsculas y minúsculas).</w:t>
-            </w:r>
-          </w:p>
-          <w:p>
-            <w:pPr>
-              <w:pStyle w:val="Prrafodelista"/>
-              <w:numPr>
-                <w:ilvl w:val="1"/>
-                <w:numId w:val="20"/>
-              </w:numPr>
-              <w:spacing w:after="0" w:line="240" w:lineRule="auto"/>
-              <w:jc w:val="both"/>
-              <w:rPr>
-                <w:rFonts w:ascii="Times New Roman" w:hAnsi="Times New Roman" w:cs="Times New Roman"/>
-                <w:lang w:val="es-ES_tradnl"/>
-              </w:rPr>
-            </w:pPr>
-            <w:r>
-              <w:rPr>
-                <w:rFonts w:ascii="Times New Roman" w:hAnsi="Times New Roman" w:cs="Times New Roman"/>
-                <w:lang w:val="es-ES_tradnl"/>
-              </w:rPr>
-              <w:t>Si los datos no coinciden</w:t>
-            </w:r>
-          </w:p>
-          <w:p>
-            <w:pPr>
-              <w:pStyle w:val="Prrafodelista"/>
-              <w:numPr>
-                <w:ilvl w:val="2"/>
-                <w:numId w:val="20"/>
-              </w:numPr>
-              <w:spacing w:after="0" w:line="240" w:lineRule="auto"/>
-              <w:jc w:val="both"/>
-              <w:rPr>
-                <w:rFonts w:ascii="Times New Roman" w:hAnsi="Times New Roman" w:cs="Times New Roman"/>
-                <w:lang w:val="es-ES_tradnl"/>
-              </w:rPr>
-            </w:pPr>
-            <w:r>
-              <w:rPr>
-                <w:rFonts w:ascii="Times New Roman" w:hAnsi="Times New Roman" w:cs="Times New Roman"/>
-                <w:lang w:val="es-ES_tradnl"/>
-              </w:rPr>
-              <w:t>Curso de excepción “Contraseña y confirmación de contraseña no coinciden”.</w:t>
-            </w:r>
-          </w:p>
-        </w:tc>
-        <w:tc>
-          <w:tcPr>
-            <w:tcW w:w="488" w:type="pct"/>
-          </w:tcPr>
-          <w:p>
-            <w:pPr>
-              <w:tabs>
-                <w:tab w:val="left" w:pos="780"/>
-              </w:tabs>
-              <w:jc w:val="center"/>
-              <w:rPr>
-                <w:rFonts w:ascii="Gill Sans MT" w:hAnsi="Gill Sans MT" w:cs="Times New Roman"/>
-              </w:rPr>
-            </w:pPr>
-            <w:sdt>
-              <w:sdtPr>
-                <w:rPr>
-                  <w:rFonts w:ascii="Gill Sans MT" w:hAnsi="Gill Sans MT" w:cs="Times New Roman"/>
-                </w:rPr>
-                <w:id w:val="785319876"/>
-                <w15:color w:val="000000"/>
-                <w14:checkbox>
-                  <w14:checked w14:val="1"/>
-                  <w14:checkedState w14:val="00FC" w14:font="Wingdings"/>
-                  <w14:uncheckedState w14:val="006F" w14:font="Wingdings"/>
-                </w14:checkbox>
-              </w:sdtPr>
-              <w:sdtContent>
-                <w:r>
-                  <w:rPr>
-                    <w:rFonts w:ascii="Gill Sans MT" w:hAnsi="Gill Sans MT" w:cs="Times New Roman"/>
-                  </w:rPr>
-                  <w:sym w:font="Wingdings" w:char="F0FC"/>
-                </w:r>
-              </w:sdtContent>
-            </w:sdt>
-          </w:p>
-        </w:tc>
-      </w:tr>
-      <w:tr>
-        <w:trPr>
-          <w:trHeight w:val="187"/>
-        </w:trPr>
-        <w:tc>
-          <w:tcPr>
-            <w:tcW w:w="1136" w:type="pct"/>
-            <w:vMerge/>
-            <w:shd w:val="clear" w:color="auto" w:fill="FFFFFF" w:themeFill="background1"/>
-            <w:vAlign w:val="center"/>
-          </w:tcPr>
-          <w:p>
-            <w:pPr>
-              <w:spacing w:after="0" w:line="240" w:lineRule="auto"/>
-              <w:jc w:val="center"/>
-              <w:rPr>
-                <w:rFonts w:ascii="Times New Roman" w:hAnsi="Times New Roman" w:cs="Times New Roman"/>
-                <w:b/>
-                <w:lang w:val="es-ES_tradnl"/>
-              </w:rPr>
-            </w:pPr>
-          </w:p>
-        </w:tc>
-        <w:tc>
-          <w:tcPr>
-            <w:tcW w:w="3376" w:type="pct"/>
-            <w:shd w:val="clear" w:color="auto" w:fill="FFFFFF" w:themeFill="background1"/>
-          </w:tcPr>
-          <w:p>
-            <w:pPr>
-              <w:pStyle w:val="Prrafodelista"/>
-              <w:numPr>
-                <w:ilvl w:val="0"/>
-                <w:numId w:val="20"/>
-              </w:numPr>
-              <w:spacing w:after="0" w:line="240" w:lineRule="auto"/>
-              <w:jc w:val="both"/>
-              <w:rPr>
-                <w:rFonts w:ascii="Times New Roman" w:hAnsi="Times New Roman" w:cs="Times New Roman"/>
-                <w:lang w:val="es-ES_tradnl"/>
-              </w:rPr>
-            </w:pPr>
-            <w:r>
-              <w:rPr>
-                <w:rFonts w:ascii="Times New Roman" w:hAnsi="Times New Roman" w:cs="Times New Roman"/>
-                <w:lang w:val="es-ES_tradnl"/>
-              </w:rPr>
-              <w:t>El sistema almacena la información del usuario</w:t>
-            </w:r>
-            <w:r>
-              <w:rPr>
-                <w:rFonts w:ascii="Times New Roman" w:hAnsi="Times New Roman" w:cs="Times New Roman"/>
-                <w:lang w:val="es-ES_tradnl"/>
-              </w:rPr>
-              <w:t>.</w:t>
-            </w:r>
-          </w:p>
-        </w:tc>
-        <w:tc>
-          <w:tcPr>
-            <w:tcW w:w="488" w:type="pct"/>
-          </w:tcPr>
-          <w:p>
-            <w:pPr>
-              <w:tabs>
-                <w:tab w:val="left" w:pos="780"/>
-              </w:tabs>
-              <w:jc w:val="center"/>
-              <w:rPr>
-                <w:rFonts w:ascii="Gill Sans MT" w:hAnsi="Gill Sans MT" w:cs="Times New Roman"/>
-              </w:rPr>
-            </w:pPr>
-            <w:sdt>
-              <w:sdtPr>
-                <w:rPr>
-                  <w:rFonts w:ascii="Gill Sans MT" w:hAnsi="Gill Sans MT" w:cs="Times New Roman"/>
-                </w:rPr>
-                <w:id w:val="-309022249"/>
-                <w15:color w:val="000000"/>
-                <w14:checkbox>
-                  <w14:checked w14:val="1"/>
-                  <w14:checkedState w14:val="00FC" w14:font="Wingdings"/>
-                  <w14:uncheckedState w14:val="006F" w14:font="Wingdings"/>
-                </w14:checkbox>
-              </w:sdtPr>
-              <w:sdtContent>
-                <w:r>
-                  <w:rPr>
-                    <w:rFonts w:ascii="Gill Sans MT" w:hAnsi="Gill Sans MT" w:cs="Times New Roman"/>
-                  </w:rPr>
-                  <w:sym w:font="Wingdings" w:char="F0FC"/>
-                </w:r>
-              </w:sdtContent>
-            </w:sdt>
-          </w:p>
-        </w:tc>
-      </w:tr>
-      <w:tr>
-        <w:trPr>
-          <w:trHeight w:val="188"/>
-        </w:trPr>
-        <w:tc>
-          <w:tcPr>
-            <w:tcW w:w="1136" w:type="pct"/>
-            <w:vMerge/>
-            <w:shd w:val="clear" w:color="auto" w:fill="FFFFFF" w:themeFill="background1"/>
-            <w:vAlign w:val="center"/>
-          </w:tcPr>
-          <w:p>
-            <w:pPr>
-              <w:spacing w:after="0" w:line="240" w:lineRule="auto"/>
-              <w:jc w:val="center"/>
-              <w:rPr>
-                <w:rFonts w:ascii="Times New Roman" w:hAnsi="Times New Roman" w:cs="Times New Roman"/>
-                <w:b/>
-                <w:lang w:val="es-ES_tradnl"/>
-              </w:rPr>
-            </w:pPr>
-          </w:p>
-        </w:tc>
-        <w:tc>
-          <w:tcPr>
-            <w:tcW w:w="3376" w:type="pct"/>
-            <w:shd w:val="clear" w:color="auto" w:fill="FFFFFF" w:themeFill="background1"/>
-          </w:tcPr>
-          <w:p>
-            <w:pPr>
-              <w:pStyle w:val="Prrafodelista"/>
-              <w:numPr>
-                <w:ilvl w:val="0"/>
-                <w:numId w:val="20"/>
-              </w:numPr>
-              <w:spacing w:after="0" w:line="240" w:lineRule="auto"/>
-              <w:jc w:val="both"/>
-              <w:rPr>
-                <w:rFonts w:ascii="Times New Roman" w:hAnsi="Times New Roman" w:cs="Times New Roman"/>
-                <w:lang w:val="es-ES_tradnl"/>
-              </w:rPr>
-            </w:pPr>
-            <w:r>
-              <w:rPr>
-                <w:rFonts w:ascii="Times New Roman" w:hAnsi="Times New Roman" w:cs="Times New Roman"/>
-                <w:lang w:val="es-ES_tradnl"/>
-              </w:rPr>
-              <w:t>Fin de caso de uso.</w:t>
-            </w:r>
-          </w:p>
-        </w:tc>
-        <w:tc>
-          <w:tcPr>
-            <w:tcW w:w="488" w:type="pct"/>
-          </w:tcPr>
-          <w:p>
-            <w:pPr>
-              <w:tabs>
-                <w:tab w:val="left" w:pos="780"/>
-              </w:tabs>
-              <w:jc w:val="center"/>
-              <w:rPr>
-                <w:rFonts w:ascii="Gill Sans MT" w:hAnsi="Gill Sans MT" w:cs="Times New Roman"/>
-              </w:rPr>
-            </w:pPr>
-          </w:p>
-        </w:tc>
-      </w:tr>
-      <w:tr>
-        <w:trPr>
-          <w:trHeight w:val="187"/>
-        </w:trPr>
-        <w:tc>
-          <w:tcPr>
-            <w:tcW w:w="1136" w:type="pct"/>
-            <w:shd w:val="clear" w:color="auto" w:fill="FFFFFF" w:themeFill="background1"/>
-            <w:vAlign w:val="center"/>
-          </w:tcPr>
-          <w:p>
-            <w:pPr>
-              <w:spacing w:after="0" w:line="240" w:lineRule="auto"/>
-              <w:jc w:val="center"/>
-              <w:rPr>
-                <w:rFonts w:ascii="Times New Roman" w:hAnsi="Times New Roman" w:cs="Times New Roman"/>
-                <w:b/>
-                <w:lang w:val="es-ES_tradnl"/>
-              </w:rPr>
-            </w:pPr>
-            <w:r>
-              <w:rPr>
-                <w:rFonts w:ascii="Times New Roman" w:hAnsi="Times New Roman" w:cs="Times New Roman"/>
-                <w:b/>
-                <w:lang w:val="es-ES_tradnl"/>
-              </w:rPr>
-              <w:t>Prerrequisitos</w:t>
-            </w:r>
-          </w:p>
-        </w:tc>
-        <w:tc>
-          <w:tcPr>
-            <w:tcW w:w="3376" w:type="pct"/>
-            <w:shd w:val="clear" w:color="auto" w:fill="FFFFFF" w:themeFill="background1"/>
-          </w:tcPr>
-          <w:p>
-            <w:pPr>
-              <w:spacing w:after="0" w:line="240" w:lineRule="auto"/>
-              <w:jc w:val="both"/>
-              <w:rPr>
-                <w:rFonts w:ascii="Times New Roman" w:hAnsi="Times New Roman" w:cs="Times New Roman"/>
-                <w:lang w:val="es-ES_tradnl"/>
-              </w:rPr>
-            </w:pPr>
-            <w:r>
-              <w:rPr>
-                <w:rFonts w:ascii="Times New Roman" w:hAnsi="Times New Roman" w:cs="Times New Roman"/>
-                <w:lang w:val="es-ES_tradnl"/>
-              </w:rPr>
-              <w:t xml:space="preserve">El usuario </w:t>
-            </w:r>
-            <w:r>
-              <w:rPr>
-                <w:rFonts w:ascii="Times New Roman" w:hAnsi="Times New Roman" w:cs="Times New Roman"/>
-                <w:lang w:val="es-ES_tradnl"/>
-              </w:rPr>
-              <w:t>no está registrado en el sistema.</w:t>
-            </w:r>
-          </w:p>
-        </w:tc>
-        <w:tc>
-          <w:tcPr>
-            <w:tcW w:w="488" w:type="pct"/>
-          </w:tcPr>
-          <w:p>
-            <w:pPr>
-              <w:jc w:val="center"/>
-            </w:pPr>
-            <w:sdt>
-              <w:sdtPr>
-                <w:rPr>
-                  <w:rFonts w:ascii="Gill Sans MT" w:hAnsi="Gill Sans MT" w:cs="Times New Roman"/>
-                </w:rPr>
-                <w:id w:val="-1994784512"/>
-                <w15:color w:val="000000"/>
-                <w14:checkbox>
-                  <w14:checked w14:val="1"/>
-                  <w14:checkedState w14:val="00FC" w14:font="Wingdings"/>
-                  <w14:uncheckedState w14:val="006F" w14:font="Wingdings"/>
-                </w14:checkbox>
-              </w:sdtPr>
-              <w:sdtContent>
-                <w:r>
-                  <w:rPr>
-                    <w:rFonts w:ascii="Gill Sans MT" w:hAnsi="Gill Sans MT" w:cs="Times New Roman"/>
-                  </w:rPr>
-                  <w:sym w:font="Wingdings" w:char="F0FC"/>
-                </w:r>
-              </w:sdtContent>
-            </w:sdt>
-          </w:p>
-        </w:tc>
-      </w:tr>
-      <w:tr>
-        <w:tc>
-          <w:tcPr>
-            <w:tcW w:w="1136" w:type="pct"/>
-            <w:shd w:val="clear" w:color="auto" w:fill="FFFFFF" w:themeFill="background1"/>
-            <w:vAlign w:val="center"/>
-          </w:tcPr>
-          <w:p>
-            <w:pPr>
-              <w:spacing w:after="0" w:line="240" w:lineRule="auto"/>
-              <w:jc w:val="center"/>
-              <w:rPr>
-                <w:rFonts w:ascii="Times New Roman" w:hAnsi="Times New Roman" w:cs="Times New Roman"/>
-                <w:b/>
-                <w:lang w:val="es-ES_tradnl"/>
-              </w:rPr>
-            </w:pPr>
-            <w:r>
-              <w:rPr>
-                <w:rFonts w:ascii="Times New Roman" w:hAnsi="Times New Roman" w:cs="Times New Roman"/>
-                <w:b/>
-                <w:lang w:val="es-ES_tradnl"/>
-              </w:rPr>
-              <w:t>Datos de entrada</w:t>
-            </w:r>
-          </w:p>
-        </w:tc>
-        <w:tc>
-          <w:tcPr>
-            <w:tcW w:w="3376" w:type="pct"/>
-            <w:shd w:val="clear" w:color="auto" w:fill="FFFFFF" w:themeFill="background1"/>
-          </w:tcPr>
-          <w:p>
-            <w:pPr>
-              <w:pStyle w:val="Prrafodelista"/>
-              <w:numPr>
-                <w:ilvl w:val="0"/>
-                <w:numId w:val="22"/>
-              </w:numPr>
-              <w:spacing w:after="0" w:line="240" w:lineRule="auto"/>
-              <w:jc w:val="both"/>
-              <w:rPr>
-                <w:rFonts w:ascii="Times New Roman" w:hAnsi="Times New Roman" w:cs="Times New Roman"/>
-                <w:lang w:val="es-ES_tradnl"/>
-              </w:rPr>
-            </w:pPr>
-            <w:r>
-              <w:rPr>
-                <w:rFonts w:ascii="Times New Roman" w:hAnsi="Times New Roman" w:cs="Times New Roman"/>
-                <w:lang w:val="es-ES_tradnl"/>
-              </w:rPr>
-              <w:t>Nombre.</w:t>
-            </w:r>
-          </w:p>
-          <w:p>
-            <w:pPr>
-              <w:pStyle w:val="Prrafodelista"/>
-              <w:numPr>
-                <w:ilvl w:val="0"/>
-                <w:numId w:val="22"/>
-              </w:numPr>
-              <w:spacing w:after="0" w:line="240" w:lineRule="auto"/>
-              <w:jc w:val="both"/>
-              <w:rPr>
-                <w:rFonts w:ascii="Times New Roman" w:hAnsi="Times New Roman" w:cs="Times New Roman"/>
-                <w:lang w:val="es-ES_tradnl"/>
-              </w:rPr>
-            </w:pPr>
-            <w:r>
-              <w:rPr>
-                <w:rFonts w:ascii="Times New Roman" w:hAnsi="Times New Roman" w:cs="Times New Roman"/>
-                <w:lang w:val="es-ES_tradnl"/>
-              </w:rPr>
-              <w:t>Apellidos.</w:t>
-            </w:r>
-          </w:p>
-          <w:p>
-            <w:pPr>
-              <w:pStyle w:val="Prrafodelista"/>
-              <w:numPr>
-                <w:ilvl w:val="0"/>
-                <w:numId w:val="22"/>
-              </w:numPr>
-              <w:spacing w:after="0" w:line="240" w:lineRule="auto"/>
-              <w:jc w:val="both"/>
-              <w:rPr>
-                <w:rFonts w:ascii="Times New Roman" w:hAnsi="Times New Roman" w:cs="Times New Roman"/>
-                <w:lang w:val="es-ES_tradnl"/>
-              </w:rPr>
-            </w:pPr>
-            <w:r>
-              <w:rPr>
-                <w:rFonts w:ascii="Times New Roman" w:hAnsi="Times New Roman" w:cs="Times New Roman"/>
-                <w:lang w:val="es-ES_tradnl"/>
-              </w:rPr>
-              <w:t>Nombre de usuario.</w:t>
-            </w:r>
-          </w:p>
-          <w:p>
-            <w:pPr>
-              <w:pStyle w:val="Prrafodelista"/>
-              <w:numPr>
-                <w:ilvl w:val="0"/>
-                <w:numId w:val="22"/>
-              </w:numPr>
-              <w:spacing w:after="0" w:line="240" w:lineRule="auto"/>
-              <w:jc w:val="both"/>
-              <w:rPr>
-                <w:rFonts w:ascii="Times New Roman" w:hAnsi="Times New Roman" w:cs="Times New Roman"/>
-                <w:lang w:val="es-ES_tradnl"/>
-              </w:rPr>
-            </w:pPr>
-            <w:r>
-              <w:rPr>
-                <w:rFonts w:ascii="Times New Roman" w:hAnsi="Times New Roman" w:cs="Times New Roman"/>
-                <w:lang w:val="es-ES_tradnl"/>
-              </w:rPr>
-              <w:t>C</w:t>
-            </w:r>
-            <w:r>
-              <w:rPr>
-                <w:rFonts w:ascii="Times New Roman" w:hAnsi="Times New Roman" w:cs="Times New Roman"/>
-                <w:lang w:val="es-ES_tradnl"/>
-              </w:rPr>
-              <w:t>orreo electrónico</w:t>
-            </w:r>
-            <w:r>
-              <w:rPr>
-                <w:rFonts w:ascii="Times New Roman" w:hAnsi="Times New Roman" w:cs="Times New Roman"/>
-                <w:lang w:val="es-ES_tradnl"/>
-              </w:rPr>
-              <w:t>.</w:t>
-            </w:r>
-          </w:p>
-          <w:p>
-            <w:pPr>
-              <w:pStyle w:val="Prrafodelista"/>
-              <w:numPr>
-                <w:ilvl w:val="0"/>
-                <w:numId w:val="22"/>
-              </w:numPr>
-              <w:spacing w:after="0" w:line="240" w:lineRule="auto"/>
-              <w:jc w:val="both"/>
-              <w:rPr>
-                <w:rFonts w:ascii="Times New Roman" w:hAnsi="Times New Roman" w:cs="Times New Roman"/>
-                <w:lang w:val="es-ES_tradnl"/>
-              </w:rPr>
-            </w:pPr>
-            <w:r>
-              <w:rPr>
-                <w:rFonts w:ascii="Times New Roman" w:hAnsi="Times New Roman" w:cs="Times New Roman"/>
-                <w:lang w:val="es-ES_tradnl"/>
-              </w:rPr>
-              <w:t>C</w:t>
-            </w:r>
-            <w:r>
-              <w:rPr>
-                <w:rFonts w:ascii="Times New Roman" w:hAnsi="Times New Roman" w:cs="Times New Roman"/>
-                <w:lang w:val="es-ES_tradnl"/>
-              </w:rPr>
-              <w:t>ontraseña</w:t>
-            </w:r>
-            <w:r>
-              <w:rPr>
-                <w:rFonts w:ascii="Times New Roman" w:hAnsi="Times New Roman" w:cs="Times New Roman"/>
-                <w:lang w:val="es-ES_tradnl"/>
-              </w:rPr>
-              <w:t>.</w:t>
-            </w:r>
-          </w:p>
-          <w:p>
-            <w:pPr>
-              <w:pStyle w:val="Prrafodelista"/>
-              <w:numPr>
-                <w:ilvl w:val="0"/>
-                <w:numId w:val="22"/>
-              </w:numPr>
-              <w:spacing w:after="0" w:line="240" w:lineRule="auto"/>
-              <w:jc w:val="both"/>
-              <w:rPr>
-                <w:rFonts w:ascii="Times New Roman" w:hAnsi="Times New Roman" w:cs="Times New Roman"/>
-                <w:lang w:val="es-ES_tradnl"/>
-              </w:rPr>
-            </w:pPr>
-            <w:r>
-              <w:rPr>
-                <w:rFonts w:ascii="Times New Roman" w:hAnsi="Times New Roman" w:cs="Times New Roman"/>
-                <w:lang w:val="es-ES_tradnl"/>
-              </w:rPr>
-              <w:t>C</w:t>
-            </w:r>
-            <w:r>
-              <w:rPr>
-                <w:rFonts w:ascii="Times New Roman" w:hAnsi="Times New Roman" w:cs="Times New Roman"/>
-                <w:lang w:val="es-ES_tradnl"/>
-              </w:rPr>
-              <w:t>onfirmación de contraseña.</w:t>
-            </w:r>
-          </w:p>
-        </w:tc>
-        <w:tc>
-          <w:tcPr>
-            <w:tcW w:w="488" w:type="pct"/>
-          </w:tcPr>
-          <w:p>
-            <w:pPr>
-              <w:jc w:val="center"/>
-            </w:pPr>
-            <w:sdt>
-              <w:sdtPr>
-                <w:rPr>
-                  <w:rFonts w:ascii="Gill Sans MT" w:hAnsi="Gill Sans MT" w:cs="Times New Roman"/>
-                </w:rPr>
-                <w:id w:val="-1377300814"/>
-                <w15:color w:val="000000"/>
-                <w14:checkbox>
-                  <w14:checked w14:val="1"/>
-                  <w14:checkedState w14:val="00FC" w14:font="Wingdings"/>
-                  <w14:uncheckedState w14:val="006F" w14:font="Wingdings"/>
-                </w14:checkbox>
-              </w:sdtPr>
-              <w:sdtContent>
-                <w:r>
-                  <w:rPr>
-                    <w:rFonts w:ascii="Gill Sans MT" w:hAnsi="Gill Sans MT" w:cs="Times New Roman"/>
-                  </w:rPr>
-                  <w:sym w:font="Wingdings" w:char="F0FC"/>
-                </w:r>
-              </w:sdtContent>
-            </w:sdt>
-          </w:p>
-        </w:tc>
-      </w:tr>
-      <w:tr>
-        <w:trPr>
-          <w:trHeight w:val="187"/>
-        </w:trPr>
-        <w:tc>
-          <w:tcPr>
-            <w:tcW w:w="1136" w:type="pct"/>
-            <w:shd w:val="clear" w:color="auto" w:fill="FFFFFF" w:themeFill="background1"/>
-            <w:vAlign w:val="center"/>
-          </w:tcPr>
-          <w:p>
-            <w:pPr>
-              <w:spacing w:after="0" w:line="240" w:lineRule="auto"/>
-              <w:jc w:val="center"/>
-              <w:rPr>
-                <w:rFonts w:ascii="Times New Roman" w:hAnsi="Times New Roman" w:cs="Times New Roman"/>
-                <w:b/>
-                <w:lang w:val="es-ES_tradnl"/>
-              </w:rPr>
-            </w:pPr>
-            <w:r>
-              <w:rPr>
-                <w:rFonts w:ascii="Times New Roman" w:hAnsi="Times New Roman" w:cs="Times New Roman"/>
-                <w:b/>
-                <w:lang w:val="es-ES_tradnl"/>
-              </w:rPr>
-              <w:t>Salida esperada</w:t>
-            </w:r>
-          </w:p>
-        </w:tc>
-        <w:tc>
-          <w:tcPr>
-            <w:tcW w:w="3376" w:type="pct"/>
-            <w:shd w:val="clear" w:color="auto" w:fill="FFFFFF" w:themeFill="background1"/>
-          </w:tcPr>
-          <w:p>
-            <w:pPr>
-              <w:spacing w:after="0" w:line="240" w:lineRule="auto"/>
-              <w:jc w:val="both"/>
-              <w:rPr>
-                <w:rFonts w:ascii="Times New Roman" w:hAnsi="Times New Roman" w:cs="Times New Roman"/>
-                <w:lang w:val="es-ES_tradnl"/>
-              </w:rPr>
-            </w:pPr>
-            <w:r>
-              <w:rPr>
-                <w:rFonts w:ascii="Times New Roman" w:hAnsi="Times New Roman" w:cs="Times New Roman"/>
-                <w:lang w:val="es-ES_tradnl"/>
-              </w:rPr>
-              <w:t>Nuevo usuario registrado en el sistema.</w:t>
-            </w:r>
-          </w:p>
-        </w:tc>
-        <w:tc>
-          <w:tcPr>
-            <w:tcW w:w="488" w:type="pct"/>
-          </w:tcPr>
-          <w:p>
-            <w:pPr>
-              <w:jc w:val="center"/>
-            </w:pPr>
-            <w:sdt>
-              <w:sdtPr>
-                <w:rPr>
-                  <w:rFonts w:ascii="Gill Sans MT" w:hAnsi="Gill Sans MT" w:cs="Times New Roman"/>
-                </w:rPr>
-                <w:id w:val="55287573"/>
-                <w15:color w:val="000000"/>
-                <w14:checkbox>
-                  <w14:checked w14:val="1"/>
-                  <w14:checkedState w14:val="00FC" w14:font="Wingdings"/>
-                  <w14:uncheckedState w14:val="006F" w14:font="Wingdings"/>
-                </w14:checkbox>
-              </w:sdtPr>
-              <w:sdtContent>
-                <w:r>
-                  <w:rPr>
-                    <w:rFonts w:ascii="Gill Sans MT" w:hAnsi="Gill Sans MT" w:cs="Times New Roman"/>
-                  </w:rPr>
-                  <w:sym w:font="Wingdings" w:char="F0FC"/>
-                </w:r>
-              </w:sdtContent>
-            </w:sdt>
-          </w:p>
-        </w:tc>
-      </w:tr>
-      <w:tr>
-        <w:tc>
-          <w:tcPr>
-            <w:tcW w:w="1136" w:type="pct"/>
-            <w:shd w:val="clear" w:color="auto" w:fill="FFFFFF" w:themeFill="background1"/>
-            <w:vAlign w:val="center"/>
-          </w:tcPr>
-          <w:p>
-            <w:pPr>
-              <w:spacing w:after="0" w:line="240" w:lineRule="auto"/>
-              <w:jc w:val="center"/>
-              <w:rPr>
-                <w:rFonts w:ascii="Times New Roman" w:hAnsi="Times New Roman" w:cs="Times New Roman"/>
-                <w:b/>
-                <w:lang w:val="es-ES_tradnl"/>
-              </w:rPr>
-            </w:pPr>
-            <w:r>
-              <w:rPr>
-                <w:rFonts w:ascii="Times New Roman" w:hAnsi="Times New Roman" w:cs="Times New Roman"/>
-                <w:b/>
-                <w:lang w:val="es-ES_tradnl"/>
-              </w:rPr>
-              <w:t>Resultado obtenido</w:t>
-            </w:r>
-          </w:p>
-        </w:tc>
-        <w:tc>
-          <w:tcPr>
-            <w:tcW w:w="3376" w:type="pct"/>
-            <w:shd w:val="clear" w:color="auto" w:fill="FFFFFF" w:themeFill="background1"/>
-          </w:tcPr>
-          <w:p>
-            <w:pPr>
-              <w:spacing w:after="0" w:line="240" w:lineRule="auto"/>
-              <w:jc w:val="both"/>
-              <w:rPr>
-                <w:rFonts w:ascii="Times New Roman" w:hAnsi="Times New Roman" w:cs="Times New Roman"/>
-                <w:lang w:val="es-ES_tradnl"/>
-              </w:rPr>
-            </w:pPr>
-          </w:p>
-        </w:tc>
-        <w:tc>
-          <w:tcPr>
-            <w:tcW w:w="488" w:type="pct"/>
-            <w:vMerge w:val="restart"/>
-          </w:tcPr>
-          <w:p>
-            <w:pPr>
-              <w:tabs>
-                <w:tab w:val="left" w:pos="705"/>
-              </w:tabs>
-              <w:jc w:val="center"/>
-            </w:pPr>
-          </w:p>
-        </w:tc>
-      </w:tr>
-      <w:tr>
-        <w:tc>
-          <w:tcPr>
-            <w:tcW w:w="1136" w:type="pct"/>
-            <w:shd w:val="clear" w:color="auto" w:fill="FFFFFF" w:themeFill="background1"/>
-            <w:vAlign w:val="center"/>
-          </w:tcPr>
-          <w:p>
-            <w:pPr>
-              <w:spacing w:after="0" w:line="240" w:lineRule="auto"/>
-              <w:jc w:val="center"/>
-              <w:rPr>
-                <w:rFonts w:ascii="Times New Roman" w:hAnsi="Times New Roman" w:cs="Times New Roman"/>
-                <w:b/>
-                <w:lang w:val="es-ES_tradnl"/>
-              </w:rPr>
-            </w:pPr>
-            <w:r>
-              <w:rPr>
-                <w:rFonts w:ascii="Times New Roman" w:hAnsi="Times New Roman" w:cs="Times New Roman"/>
-                <w:b/>
-                <w:lang w:val="es-ES_tradnl"/>
-              </w:rPr>
-              <w:t>Estatus</w:t>
-            </w:r>
-          </w:p>
-        </w:tc>
-        <w:tc>
-          <w:tcPr>
-            <w:tcW w:w="3376" w:type="pct"/>
-            <w:shd w:val="clear" w:color="auto" w:fill="FFFFFF" w:themeFill="background1"/>
-          </w:tcPr>
-          <w:p>
-            <w:pPr>
-              <w:spacing w:after="0" w:line="240" w:lineRule="auto"/>
-              <w:jc w:val="both"/>
-              <w:rPr>
-                <w:rFonts w:ascii="Times New Roman" w:hAnsi="Times New Roman" w:cs="Times New Roman"/>
-                <w:lang w:val="es-ES_tradnl"/>
-              </w:rPr>
-            </w:pPr>
-          </w:p>
-        </w:tc>
-        <w:tc>
-          <w:tcPr>
-            <w:tcW w:w="488" w:type="pct"/>
-            <w:vMerge/>
-          </w:tcPr>
-          <w:p>
-            <w:pPr>
-              <w:tabs>
-                <w:tab w:val="left" w:pos="795"/>
-              </w:tabs>
-              <w:jc w:val="center"/>
-            </w:pPr>
-          </w:p>
-        </w:tc>
-      </w:tr>
-      <w:tr>
-        <w:tc>
-          <w:tcPr>
-            <w:tcW w:w="1136" w:type="pct"/>
-            <w:shd w:val="clear" w:color="auto" w:fill="FFFFFF" w:themeFill="background1"/>
-            <w:vAlign w:val="center"/>
-          </w:tcPr>
-          <w:p>
-            <w:pPr>
-              <w:spacing w:after="0" w:line="240" w:lineRule="auto"/>
-              <w:jc w:val="center"/>
-              <w:rPr>
-                <w:rFonts w:ascii="Times New Roman" w:hAnsi="Times New Roman" w:cs="Times New Roman"/>
-                <w:b/>
-                <w:lang w:val="es-ES_tradnl"/>
-              </w:rPr>
-            </w:pPr>
-            <w:r>
-              <w:rPr>
-                <w:rFonts w:ascii="Times New Roman" w:hAnsi="Times New Roman" w:cs="Times New Roman"/>
-                <w:b/>
-                <w:lang w:val="es-ES_tradnl"/>
-              </w:rPr>
-              <w:t>Observaciones</w:t>
-            </w:r>
-          </w:p>
-        </w:tc>
-        <w:tc>
-          <w:tcPr>
-            <w:tcW w:w="3376" w:type="pct"/>
-            <w:shd w:val="clear" w:color="auto" w:fill="FFFFFF" w:themeFill="background1"/>
-          </w:tcPr>
-          <w:p>
-            <w:pPr>
-              <w:spacing w:after="0" w:line="240" w:lineRule="auto"/>
-              <w:jc w:val="both"/>
-              <w:rPr>
-                <w:rFonts w:ascii="Times New Roman" w:hAnsi="Times New Roman" w:cs="Times New Roman"/>
-                <w:lang w:val="es-ES_tradnl"/>
-              </w:rPr>
-            </w:pPr>
-          </w:p>
-        </w:tc>
-        <w:tc>
-          <w:tcPr>
-            <w:tcW w:w="488" w:type="pct"/>
-            <w:vMerge/>
-          </w:tcPr>
-          <w:p>
-            <w:pPr>
-              <w:tabs>
-                <w:tab w:val="left" w:pos="810"/>
-              </w:tabs>
-              <w:jc w:val="center"/>
-            </w:pPr>
-          </w:p>
-        </w:tc>
-      </w:tr>
-    </w:tbl>
     <w:p>
       <w:pPr>
         <w:rPr>
@@ -5857,6 +4132,13 @@
                 <w:lang w:val="es-ES_tradnl"/>
               </w:rPr>
             </w:pPr>
+            <w:r>
+              <w:rPr>
+                <w:rFonts w:ascii="Times New Roman" w:hAnsi="Times New Roman" w:cs="Times New Roman"/>
+                <w:lang w:val="es-ES_tradnl"/>
+              </w:rPr>
+              <w:t>Inicio de sesión correcto.</w:t>
+            </w:r>
           </w:p>
         </w:tc>
         <w:tc>
@@ -5918,6 +4200,13 @@
                 <w:lang w:val="es-ES_tradnl"/>
               </w:rPr>
             </w:pPr>
+            <w:r>
+              <w:rPr>
+                <w:rFonts w:ascii="Times New Roman" w:hAnsi="Times New Roman" w:cs="Times New Roman"/>
+                <w:lang w:val="es-ES_tradnl"/>
+              </w:rPr>
+              <w:t>Exitoso.</w:t>
+            </w:r>
           </w:p>
         </w:tc>
         <w:tc>
@@ -5979,6 +4268,13 @@
                 <w:lang w:val="es-ES_tradnl"/>
               </w:rPr>
             </w:pPr>
+            <w:r>
+              <w:rPr>
+                <w:rFonts w:ascii="Times New Roman" w:hAnsi="Times New Roman" w:cs="Times New Roman"/>
+                <w:lang w:val="es-ES_tradnl"/>
+              </w:rPr>
+              <w:t>Ninguna.</w:t>
+            </w:r>
           </w:p>
         </w:tc>
         <w:tc>
@@ -6000,13 +4296,6 @@
         </w:tc>
       </w:tr>
     </w:tbl>
-    <w:p>
-      <w:pPr>
-        <w:rPr>
-          <w:lang w:val="es-ES"/>
-        </w:rPr>
-      </w:pPr>
-    </w:p>
     <w:p>
       <w:pPr>
         <w:rPr>
@@ -6195,7 +4484,14 @@
                 <w:rFonts w:ascii="Times New Roman" w:hAnsi="Times New Roman" w:cs="Times New Roman"/>
                 <w:lang w:val="es-ES_tradnl"/>
               </w:rPr>
-              <w:t>Modificar perfil.</w:t>
+              <w:t xml:space="preserve">Editar </w:t>
+            </w:r>
+            <w:r>
+              <w:rPr>
+                <w:rFonts w:ascii="Times New Roman" w:hAnsi="Times New Roman" w:cs="Times New Roman"/>
+                <w:lang w:val="es-ES_tradnl"/>
+              </w:rPr>
+              <w:t>perfil.</w:t>
             </w:r>
           </w:p>
         </w:tc>
@@ -6665,146 +4961,6 @@
       </w:tr>
       <w:tr>
         <w:trPr>
-          <w:trHeight w:val="1350"/>
-        </w:trPr>
-        <w:tc>
-          <w:tcPr>
-            <w:tcW w:w="0" w:type="auto"/>
-            <w:vMerge/>
-            <w:shd w:val="clear" w:color="auto" w:fill="FFFFFF" w:themeFill="background1"/>
-            <w:vAlign w:val="center"/>
-          </w:tcPr>
-          <w:p>
-            <w:pPr>
-              <w:spacing w:after="0" w:line="240" w:lineRule="auto"/>
-              <w:jc w:val="center"/>
-              <w:rPr>
-                <w:rFonts w:ascii="Times New Roman" w:hAnsi="Times New Roman" w:cs="Times New Roman"/>
-                <w:b/>
-                <w:lang w:val="es-ES_tradnl"/>
-              </w:rPr>
-            </w:pPr>
-          </w:p>
-        </w:tc>
-        <w:tc>
-          <w:tcPr>
-            <w:tcW w:w="3373" w:type="pct"/>
-            <w:tcBorders>
-              <w:bottom w:val="single" w:sz="4" w:space="0" w:color="auto"/>
-            </w:tcBorders>
-            <w:shd w:val="clear" w:color="auto" w:fill="FFFFFF" w:themeFill="background1"/>
-          </w:tcPr>
-          <w:p>
-            <w:pPr>
-              <w:pStyle w:val="Prrafodelista"/>
-              <w:numPr>
-                <w:ilvl w:val="0"/>
-                <w:numId w:val="19"/>
-              </w:numPr>
-              <w:spacing w:after="0" w:line="240" w:lineRule="auto"/>
-              <w:jc w:val="both"/>
-              <w:rPr>
-                <w:rFonts w:ascii="Times New Roman" w:eastAsia="Times New Roman" w:hAnsi="Times New Roman" w:cs="Times New Roman"/>
-                <w:sz w:val="24"/>
-                <w:szCs w:val="24"/>
-                <w:lang w:eastAsia="es-MX"/>
-              </w:rPr>
-            </w:pPr>
-            <w:r>
-              <w:rPr>
-                <w:rFonts w:ascii="Times New Roman" w:hAnsi="Times New Roman" w:cs="Times New Roman"/>
-                <w:lang w:val="es-ES_tradnl"/>
-              </w:rPr>
-              <w:t>El sistema verifica que la contraseña y la confirmación de contraseña sean idénticas (mayúsculas y minúsculas).</w:t>
-            </w:r>
-          </w:p>
-          <w:p>
-            <w:pPr>
-              <w:pStyle w:val="Prrafodelista"/>
-              <w:numPr>
-                <w:ilvl w:val="1"/>
-                <w:numId w:val="19"/>
-              </w:numPr>
-              <w:spacing w:after="0" w:line="240" w:lineRule="auto"/>
-              <w:jc w:val="both"/>
-              <w:rPr>
-                <w:rFonts w:ascii="Times New Roman" w:hAnsi="Times New Roman" w:cs="Times New Roman"/>
-                <w:lang w:val="es-ES_tradnl"/>
-              </w:rPr>
-            </w:pPr>
-            <w:r>
-              <w:rPr>
-                <w:rFonts w:ascii="Times New Roman" w:hAnsi="Times New Roman" w:cs="Times New Roman"/>
-                <w:lang w:val="es-ES_tradnl"/>
-              </w:rPr>
-              <w:t>Si los datos no coinciden</w:t>
-            </w:r>
-          </w:p>
-          <w:p>
-            <w:pPr>
-              <w:pStyle w:val="Prrafodelista"/>
-              <w:numPr>
-                <w:ilvl w:val="2"/>
-                <w:numId w:val="19"/>
-              </w:numPr>
-              <w:spacing w:after="0" w:line="240" w:lineRule="auto"/>
-              <w:jc w:val="both"/>
-              <w:rPr>
-                <w:rFonts w:ascii="Times New Roman" w:eastAsia="Times New Roman" w:hAnsi="Times New Roman" w:cs="Times New Roman"/>
-                <w:sz w:val="24"/>
-                <w:szCs w:val="24"/>
-                <w:lang w:eastAsia="es-MX"/>
-              </w:rPr>
-            </w:pPr>
-            <w:r>
-              <w:rPr>
-                <w:rFonts w:ascii="Times New Roman" w:hAnsi="Times New Roman" w:cs="Times New Roman"/>
-                <w:lang w:val="es-ES_tradnl"/>
-              </w:rPr>
-              <w:t xml:space="preserve">Curso de excepción “Contraseña y confirmación de contraseña no </w:t>
-            </w:r>
-            <w:r>
-              <w:rPr>
-                <w:rFonts w:ascii="Times New Roman" w:hAnsi="Times New Roman" w:cs="Times New Roman"/>
-                <w:lang w:val="es-ES_tradnl"/>
-              </w:rPr>
-              <w:t>coinciden”</w:t>
-            </w:r>
-          </w:p>
-        </w:tc>
-        <w:tc>
-          <w:tcPr>
-            <w:tcW w:w="485" w:type="pct"/>
-            <w:tcBorders>
-              <w:bottom w:val="single" w:sz="4" w:space="0" w:color="auto"/>
-            </w:tcBorders>
-            <w:shd w:val="clear" w:color="auto" w:fill="FFFFFF" w:themeFill="background1"/>
-          </w:tcPr>
-          <w:p>
-            <w:pPr>
-              <w:jc w:val="center"/>
-            </w:pPr>
-            <w:sdt>
-              <w:sdtPr>
-                <w:id w:val="971015731"/>
-                <w15:color w:val="000000"/>
-                <w14:checkbox>
-                  <w14:checked w14:val="1"/>
-                  <w14:checkedState w14:val="00FC" w14:font="Wingdings"/>
-                  <w14:uncheckedState w14:val="006F" w14:font="Wingdings"/>
-                </w14:checkbox>
-              </w:sdtPr>
-              <w:sdtContent>
-                <w:r>
-                  <w:sym w:font="Wingdings" w:char="F0FC"/>
-                </w:r>
-              </w:sdtContent>
-            </w:sdt>
-          </w:p>
-        </w:tc>
-      </w:tr>
-      <w:tr>
-        <w:trPr>
           <w:trHeight w:val="70"/>
         </w:trPr>
         <w:tc>
@@ -7196,6 +5352,7 @@
                 <w:rFonts w:ascii="Times New Roman" w:hAnsi="Times New Roman" w:cs="Times New Roman"/>
                 <w:lang w:eastAsia="es-MX"/>
               </w:rPr>
+              <w:lastRenderedPageBreak/>
               <w:t>Contraseña.</w:t>
             </w:r>
           </w:p>
@@ -7255,7 +5412,6 @@
                 <w:b/>
                 <w:lang w:val="es-ES_tradnl"/>
               </w:rPr>
-              <w:lastRenderedPageBreak/>
               <w:t>Salida esperada</w:t>
             </w:r>
           </w:p>
@@ -7377,6 +5533,27 @@
                 <w:lang w:val="es-ES_tradnl"/>
               </w:rPr>
             </w:pPr>
+            <w:r>
+              <w:rPr>
+                <w:rFonts w:ascii="Times New Roman" w:hAnsi="Times New Roman" w:cs="Times New Roman"/>
+                <w:lang w:val="es-ES_tradnl"/>
+              </w:rPr>
+              <w:t>Datos</w:t>
+            </w:r>
+            <w:r>
+              <w:rPr>
+                <w:rFonts w:ascii="Times New Roman" w:hAnsi="Times New Roman" w:cs="Times New Roman"/>
+                <w:lang w:val="es-ES_tradnl"/>
+              </w:rPr>
+              <w:t xml:space="preserve"> </w:t>
+            </w:r>
+            <w:r>
+              <w:rPr>
+                <w:rFonts w:ascii="Times New Roman" w:hAnsi="Times New Roman" w:cs="Times New Roman"/>
+                <w:lang w:val="es-ES_tradnl"/>
+              </w:rPr>
+              <w:t>del usuario actualizados.</w:t>
+            </w:r>
           </w:p>
         </w:tc>
         <w:tc>
@@ -7438,6 +5615,13 @@
                 <w:lang w:val="es-ES_tradnl"/>
               </w:rPr>
             </w:pPr>
+            <w:r>
+              <w:rPr>
+                <w:rFonts w:ascii="Times New Roman" w:hAnsi="Times New Roman" w:cs="Times New Roman"/>
+                <w:lang w:val="es-ES_tradnl"/>
+              </w:rPr>
+              <w:t>Exitoso.</w:t>
+            </w:r>
           </w:p>
         </w:tc>
         <w:tc>
@@ -7499,6 +5683,13 @@
                 <w:lang w:val="es-ES_tradnl"/>
               </w:rPr>
             </w:pPr>
+            <w:r>
+              <w:rPr>
+                <w:rFonts w:ascii="Times New Roman" w:hAnsi="Times New Roman" w:cs="Times New Roman"/>
+                <w:lang w:val="es-ES_tradnl"/>
+              </w:rPr>
+              <w:t>Ninguna</w:t>
+            </w:r>
           </w:p>
         </w:tc>
         <w:tc>
@@ -8844,6 +7035,13 @@
                 <w:lang w:val="es-ES_tradnl"/>
               </w:rPr>
             </w:pPr>
+            <w:r>
+              <w:rPr>
+                <w:rFonts w:ascii="Times New Roman" w:hAnsi="Times New Roman" w:cs="Times New Roman"/>
+                <w:lang w:val="es-ES_tradnl"/>
+              </w:rPr>
+              <w:t>Evento creado.</w:t>
+            </w:r>
           </w:p>
         </w:tc>
         <w:tc>
@@ -8905,6 +7103,13 @@
                 <w:lang w:val="es-ES_tradnl"/>
               </w:rPr>
             </w:pPr>
+            <w:r>
+              <w:rPr>
+                <w:rFonts w:ascii="Times New Roman" w:hAnsi="Times New Roman" w:cs="Times New Roman"/>
+                <w:lang w:val="es-ES_tradnl"/>
+              </w:rPr>
+              <w:t>Exitoso.</w:t>
+            </w:r>
           </w:p>
         </w:tc>
         <w:tc>
@@ -8966,6 +7171,13 @@
                 <w:lang w:val="es-ES_tradnl"/>
               </w:rPr>
             </w:pPr>
+            <w:r>
+              <w:rPr>
+                <w:rFonts w:ascii="Times New Roman" w:hAnsi="Times New Roman" w:cs="Times New Roman"/>
+                <w:lang w:val="es-ES_tradnl"/>
+              </w:rPr>
+              <w:t>Ninguna.</w:t>
+            </w:r>
           </w:p>
         </w:tc>
         <w:tc>
@@ -10259,6 +8471,13 @@
                 <w:lang w:val="es-ES_tradnl"/>
               </w:rPr>
             </w:pPr>
+            <w:r>
+              <w:rPr>
+                <w:rFonts w:ascii="Times New Roman" w:hAnsi="Times New Roman" w:cs="Times New Roman"/>
+                <w:lang w:val="es-ES_tradnl"/>
+              </w:rPr>
+              <w:t>Evento cancelado.</w:t>
+            </w:r>
           </w:p>
         </w:tc>
         <w:tc>
@@ -10320,6 +8539,13 @@
                 <w:lang w:val="es-ES_tradnl"/>
               </w:rPr>
             </w:pPr>
+            <w:r>
+              <w:rPr>
+                <w:rFonts w:ascii="Times New Roman" w:hAnsi="Times New Roman" w:cs="Times New Roman"/>
+                <w:lang w:val="es-ES_tradnl"/>
+              </w:rPr>
+              <w:t>Exitoso.</w:t>
+            </w:r>
           </w:p>
         </w:tc>
         <w:tc>
@@ -10381,6 +8607,13 @@
                 <w:lang w:val="es-ES_tradnl"/>
               </w:rPr>
             </w:pPr>
+            <w:r>
+              <w:rPr>
+                <w:rFonts w:ascii="Times New Roman" w:hAnsi="Times New Roman" w:cs="Times New Roman"/>
+                <w:lang w:val="es-ES_tradnl"/>
+              </w:rPr>
+              <w:t>Ninguna.</w:t>
+            </w:r>
           </w:p>
         </w:tc>
         <w:tc>
@@ -10402,15 +8635,6 @@
         </w:tc>
       </w:tr>
     </w:tbl>
-    <w:p>
-      <w:pPr>
-        <w:jc w:val="both"/>
-        <w:rPr>
-          <w:rFonts w:ascii="Times New Roman" w:hAnsi="Times New Roman" w:cs="Times New Roman"/>
-          <w:lang w:val="es-ES"/>
-        </w:rPr>
-      </w:pPr>
-    </w:p>
     <w:p>
       <w:pPr>
         <w:jc w:val="both"/>
@@ -10598,8 +8822,17 @@
                 <w:rFonts w:ascii="Times New Roman" w:eastAsia="Times New Roman" w:hAnsi="Times New Roman" w:cs="Times New Roman"/>
                 <w:lang w:eastAsia="es-MX"/>
               </w:rPr>
-              <w:t>información del Dashboard</w:t>
-            </w:r>
+              <w:t xml:space="preserve">información del </w:t>
+            </w:r>
+            <w:proofErr w:type="spellStart"/>
+            <w:r>
+              <w:rPr>
+                <w:rFonts w:ascii="Times New Roman" w:eastAsia="Times New Roman" w:hAnsi="Times New Roman" w:cs="Times New Roman"/>
+                <w:lang w:eastAsia="es-MX"/>
+              </w:rPr>
+              <w:t>Dashboard</w:t>
+            </w:r>
+            <w:proofErr w:type="spellEnd"/>
             <w:r>
               <w:rPr>
                 <w:rFonts w:ascii="Times New Roman" w:eastAsia="Times New Roman" w:hAnsi="Times New Roman" w:cs="Times New Roman"/>
@@ -10761,12 +8994,14 @@
               </w:rPr>
               <w:t>selecciona la opción de “</w:t>
             </w:r>
+            <w:proofErr w:type="spellStart"/>
             <w:r>
               <w:rPr>
                 <w:rFonts w:ascii="Times New Roman" w:hAnsi="Times New Roman" w:cs="Times New Roman"/>
               </w:rPr>
               <w:t>Dashboard</w:t>
             </w:r>
+            <w:proofErr w:type="spellEnd"/>
             <w:r>
               <w:rPr>
                 <w:rFonts w:ascii="Times New Roman" w:hAnsi="Times New Roman" w:cs="Times New Roman"/>
@@ -11506,6 +9741,14 @@
         </w:tc>
       </w:tr>
     </w:tbl>
+    <w:p>
+      <w:pPr>
+        <w:jc w:val="both"/>
+        <w:rPr>
+          <w:rFonts w:ascii="Times New Roman" w:hAnsi="Times New Roman" w:cs="Times New Roman"/>
+        </w:rPr>
+      </w:pPr>
+    </w:p>
     <w:p>
       <w:pPr>
         <w:jc w:val="both"/>
@@ -11905,18 +10148,17 @@
                 <w:ilvl w:val="0"/>
                 <w:numId w:val="22"/>
               </w:numPr>
-              <w:spacing w:after="0" w:line="240" w:lineRule="auto"/>
-              <w:jc w:val="both"/>
-              <w:rPr>
-                <w:rFonts w:ascii="Times New Roman" w:hAnsi="Times New Roman" w:cs="Times New Roman"/>
-                <w:highlight w:val="cyan"/>
-                <w:lang w:val="es-ES_tradnl"/>
-              </w:rPr>
-            </w:pPr>
-            <w:r>
-              <w:rPr>
-                <w:rFonts w:ascii="Times New Roman" w:hAnsi="Times New Roman" w:cs="Times New Roman"/>
-                <w:highlight w:val="cyan"/>
+              <w:jc w:val="both"/>
+              <w:rPr>
+                <w:rFonts w:ascii="Times New Roman" w:hAnsi="Times New Roman" w:cs="Times New Roman"/>
+                <w:b/>
+                <w:bCs/>
+                <w:lang w:val="es-ES_tradnl"/>
+              </w:rPr>
+            </w:pPr>
+            <w:r>
+              <w:rPr>
+                <w:rFonts w:ascii="Times New Roman" w:hAnsi="Times New Roman" w:cs="Times New Roman"/>
                 <w:lang w:val="es-ES_tradnl"/>
               </w:rPr>
               <w:t>Nombre.</w:t>
@@ -11929,18 +10171,17 @@
                 <w:ilvl w:val="0"/>
                 <w:numId w:val="22"/>
               </w:numPr>
-              <w:spacing w:after="0" w:line="240" w:lineRule="auto"/>
-              <w:jc w:val="both"/>
-              <w:rPr>
-                <w:rFonts w:ascii="Times New Roman" w:hAnsi="Times New Roman" w:cs="Times New Roman"/>
-                <w:highlight w:val="cyan"/>
-                <w:lang w:val="es-ES_tradnl"/>
-              </w:rPr>
-            </w:pPr>
-            <w:r>
-              <w:rPr>
-                <w:rFonts w:ascii="Times New Roman" w:hAnsi="Times New Roman" w:cs="Times New Roman"/>
-                <w:highlight w:val="cyan"/>
+              <w:jc w:val="both"/>
+              <w:rPr>
+                <w:rFonts w:ascii="Times New Roman" w:hAnsi="Times New Roman" w:cs="Times New Roman"/>
+                <w:b/>
+                <w:bCs/>
+                <w:lang w:val="es-ES_tradnl"/>
+              </w:rPr>
+            </w:pPr>
+            <w:r>
+              <w:rPr>
+                <w:rFonts w:ascii="Times New Roman" w:hAnsi="Times New Roman" w:cs="Times New Roman"/>
                 <w:lang w:val="es-ES_tradnl"/>
               </w:rPr>
               <w:t>Apellidos.</w:t>
@@ -11953,21 +10194,20 @@
                 <w:ilvl w:val="0"/>
                 <w:numId w:val="22"/>
               </w:numPr>
-              <w:spacing w:after="0" w:line="240" w:lineRule="auto"/>
-              <w:jc w:val="both"/>
-              <w:rPr>
-                <w:rFonts w:ascii="Times New Roman" w:hAnsi="Times New Roman" w:cs="Times New Roman"/>
-                <w:highlight w:val="cyan"/>
-                <w:lang w:val="es-ES_tradnl"/>
-              </w:rPr>
-            </w:pPr>
-            <w:r>
-              <w:rPr>
-                <w:rFonts w:ascii="Times New Roman" w:hAnsi="Times New Roman" w:cs="Times New Roman"/>
-                <w:highlight w:val="cyan"/>
-                <w:lang w:val="es-ES_tradnl"/>
-              </w:rPr>
-              <w:t>Nombre de usuario.</w:t>
+              <w:jc w:val="both"/>
+              <w:rPr>
+                <w:rFonts w:ascii="Times New Roman" w:hAnsi="Times New Roman" w:cs="Times New Roman"/>
+                <w:b/>
+                <w:bCs/>
+                <w:lang w:val="es-ES_tradnl"/>
+              </w:rPr>
+            </w:pPr>
+            <w:r>
+              <w:rPr>
+                <w:rFonts w:ascii="Times New Roman" w:hAnsi="Times New Roman" w:cs="Times New Roman"/>
+                <w:lang w:val="es-ES_tradnl"/>
+              </w:rPr>
+              <w:t>Correo electrónico.</w:t>
             </w:r>
           </w:p>
           <w:p>
@@ -11977,21 +10217,18 @@
                 <w:ilvl w:val="0"/>
                 <w:numId w:val="22"/>
               </w:numPr>
-              <w:spacing w:after="0" w:line="240" w:lineRule="auto"/>
-              <w:jc w:val="both"/>
-              <w:rPr>
-                <w:rFonts w:ascii="Times New Roman" w:hAnsi="Times New Roman" w:cs="Times New Roman"/>
-                <w:highlight w:val="cyan"/>
-                <w:lang w:val="es-ES_tradnl"/>
-              </w:rPr>
-            </w:pPr>
-            <w:r>
-              <w:rPr>
-                <w:rFonts w:ascii="Times New Roman" w:hAnsi="Times New Roman" w:cs="Times New Roman"/>
-                <w:highlight w:val="cyan"/>
-                <w:lang w:val="es-ES_tradnl"/>
-              </w:rPr>
-              <w:t>Correo electrónico.</w:t>
+              <w:jc w:val="both"/>
+              <w:rPr>
+                <w:rFonts w:ascii="Times New Roman" w:hAnsi="Times New Roman" w:cs="Times New Roman"/>
+                <w:lang w:val="es-ES_tradnl"/>
+              </w:rPr>
+            </w:pPr>
+            <w:r>
+              <w:rPr>
+                <w:rFonts w:ascii="Times New Roman" w:hAnsi="Times New Roman" w:cs="Times New Roman"/>
+                <w:lang w:val="es-ES_tradnl"/>
+              </w:rPr>
+              <w:t>Contraseña.</w:t>
             </w:r>
           </w:p>
           <w:p>
@@ -12001,66 +10238,15 @@
                 <w:ilvl w:val="0"/>
                 <w:numId w:val="22"/>
               </w:numPr>
-              <w:spacing w:after="0" w:line="240" w:lineRule="auto"/>
-              <w:jc w:val="both"/>
-              <w:rPr>
-                <w:rFonts w:ascii="Times New Roman" w:hAnsi="Times New Roman" w:cs="Times New Roman"/>
-                <w:highlight w:val="cyan"/>
-                <w:lang w:val="es-ES_tradnl"/>
-              </w:rPr>
-            </w:pPr>
-            <w:r>
-              <w:rPr>
-                <w:rFonts w:ascii="Times New Roman" w:hAnsi="Times New Roman" w:cs="Times New Roman"/>
-                <w:highlight w:val="cyan"/>
-                <w:lang w:val="es-ES_tradnl"/>
-              </w:rPr>
-              <w:t>Contraseña.</w:t>
-            </w:r>
-          </w:p>
-          <w:p>
-            <w:pPr>
-              <w:pStyle w:val="Prrafodelista"/>
-              <w:numPr>
-                <w:ilvl w:val="0"/>
-                <w:numId w:val="22"/>
-              </w:numPr>
-              <w:spacing w:after="0" w:line="240" w:lineRule="auto"/>
-              <w:jc w:val="both"/>
-              <w:rPr>
-                <w:rFonts w:ascii="Times New Roman" w:hAnsi="Times New Roman" w:cs="Times New Roman"/>
-                <w:highlight w:val="cyan"/>
-                <w:lang w:val="es-ES_tradnl"/>
-              </w:rPr>
-            </w:pPr>
-            <w:r>
-              <w:rPr>
-                <w:rFonts w:ascii="Times New Roman" w:hAnsi="Times New Roman" w:cs="Times New Roman"/>
-                <w:highlight w:val="cyan"/>
-                <w:lang w:val="es-ES_tradnl"/>
-              </w:rPr>
-              <w:t>Confirmación de contraseña.</w:t>
-            </w:r>
-          </w:p>
-          <w:p>
-            <w:pPr>
-              <w:pStyle w:val="Prrafodelista"/>
-              <w:numPr>
-                <w:ilvl w:val="0"/>
-                <w:numId w:val="22"/>
-              </w:numPr>
-              <w:spacing w:after="0" w:line="240" w:lineRule="auto"/>
-              <w:jc w:val="both"/>
-              <w:rPr>
-                <w:rFonts w:ascii="Times New Roman" w:hAnsi="Times New Roman" w:cs="Times New Roman"/>
-                <w:highlight w:val="cyan"/>
-                <w:lang w:val="es-ES_tradnl"/>
-              </w:rPr>
-            </w:pPr>
-            <w:r>
-              <w:rPr>
-                <w:rFonts w:ascii="Times New Roman" w:hAnsi="Times New Roman" w:cs="Times New Roman"/>
-                <w:highlight w:val="cyan"/>
+              <w:jc w:val="both"/>
+              <w:rPr>
+                <w:rFonts w:ascii="Times New Roman" w:hAnsi="Times New Roman" w:cs="Times New Roman"/>
+                <w:lang w:val="es-ES_tradnl"/>
+              </w:rPr>
+            </w:pPr>
+            <w:r>
+              <w:rPr>
+                <w:rFonts w:ascii="Times New Roman" w:hAnsi="Times New Roman" w:cs="Times New Roman"/>
                 <w:lang w:val="es-ES_tradnl"/>
               </w:rPr>
               <w:t>Etiquetas.</w:t>
@@ -12188,294 +10374,6 @@
       </w:tr>
       <w:tr>
         <w:trPr>
-          <w:trHeight w:val="1200"/>
-        </w:trPr>
-        <w:tc>
-          <w:tcPr>
-            <w:tcW w:w="0" w:type="auto"/>
-            <w:vMerge/>
-            <w:shd w:val="clear" w:color="auto" w:fill="FFFFFF" w:themeFill="background1"/>
-            <w:vAlign w:val="center"/>
-          </w:tcPr>
-          <w:p>
-            <w:pPr>
-              <w:spacing w:after="0" w:line="240" w:lineRule="auto"/>
-              <w:jc w:val="both"/>
-              <w:rPr>
-                <w:rFonts w:ascii="Times New Roman" w:hAnsi="Times New Roman" w:cs="Times New Roman"/>
-                <w:b/>
-                <w:lang w:val="es-ES_tradnl"/>
-              </w:rPr>
-            </w:pPr>
-          </w:p>
-        </w:tc>
-        <w:tc>
-          <w:tcPr>
-            <w:tcW w:w="3373" w:type="pct"/>
-            <w:shd w:val="clear" w:color="auto" w:fill="FFFFFF" w:themeFill="background1"/>
-          </w:tcPr>
-          <w:p>
-            <w:pPr>
-              <w:pStyle w:val="Prrafodelista"/>
-              <w:numPr>
-                <w:ilvl w:val="0"/>
-                <w:numId w:val="31"/>
-              </w:numPr>
-              <w:spacing w:after="0" w:line="240" w:lineRule="auto"/>
-              <w:jc w:val="both"/>
-              <w:rPr>
-                <w:rFonts w:ascii="Times New Roman" w:hAnsi="Times New Roman" w:cs="Times New Roman"/>
-                <w:lang w:val="es-ES_tradnl"/>
-              </w:rPr>
-            </w:pPr>
-            <w:r>
-              <w:rPr>
-                <w:rFonts w:ascii="Times New Roman" w:hAnsi="Times New Roman" w:cs="Times New Roman"/>
-                <w:lang w:val="es-ES_tradnl"/>
-              </w:rPr>
-              <w:t xml:space="preserve">El sistema verifica que el </w:t>
-            </w:r>
-            <w:r>
-              <w:rPr>
-                <w:rFonts w:ascii="Times New Roman" w:hAnsi="Times New Roman" w:cs="Times New Roman"/>
-                <w:lang w:val="es-ES_tradnl"/>
-              </w:rPr>
-              <w:t>nombre de usuario</w:t>
-            </w:r>
-            <w:r>
-              <w:rPr>
-                <w:rFonts w:ascii="Times New Roman" w:hAnsi="Times New Roman" w:cs="Times New Roman"/>
-                <w:lang w:val="es-ES_tradnl"/>
-              </w:rPr>
-              <w:t xml:space="preserve"> no se encuentre ya registrado en el sistema.</w:t>
-            </w:r>
-          </w:p>
-          <w:p>
-            <w:pPr>
-              <w:pStyle w:val="Prrafodelista"/>
-              <w:numPr>
-                <w:ilvl w:val="1"/>
-                <w:numId w:val="31"/>
-              </w:numPr>
-              <w:spacing w:after="0" w:line="240" w:lineRule="auto"/>
-              <w:jc w:val="both"/>
-              <w:rPr>
-                <w:rFonts w:ascii="Times New Roman" w:hAnsi="Times New Roman" w:cs="Times New Roman"/>
-                <w:lang w:val="es-ES_tradnl"/>
-              </w:rPr>
-            </w:pPr>
-            <w:r>
-              <w:rPr>
-                <w:rFonts w:ascii="Times New Roman" w:hAnsi="Times New Roman" w:cs="Times New Roman"/>
-                <w:lang w:val="es-ES_tradnl"/>
-              </w:rPr>
-              <w:t>Si ya se encuentra registrado</w:t>
-            </w:r>
-          </w:p>
-          <w:p>
-            <w:pPr>
-              <w:pStyle w:val="Prrafodelista"/>
-              <w:numPr>
-                <w:ilvl w:val="2"/>
-                <w:numId w:val="31"/>
-              </w:numPr>
-              <w:spacing w:after="0" w:line="240" w:lineRule="auto"/>
-              <w:jc w:val="both"/>
-              <w:rPr>
-                <w:rFonts w:ascii="Times New Roman" w:hAnsi="Times New Roman" w:cs="Times New Roman"/>
-                <w:lang w:val="es-ES_tradnl"/>
-              </w:rPr>
-            </w:pPr>
-            <w:r>
-              <w:rPr>
-                <w:rFonts w:ascii="Times New Roman" w:hAnsi="Times New Roman" w:cs="Times New Roman"/>
-                <w:lang w:val="es-ES_tradnl"/>
-              </w:rPr>
-              <w:t>Curso de excepción “</w:t>
-            </w:r>
-            <w:r>
-              <w:rPr>
-                <w:rFonts w:ascii="Times New Roman" w:hAnsi="Times New Roman" w:cs="Times New Roman"/>
-                <w:lang w:val="es-ES_tradnl"/>
-              </w:rPr>
-              <w:t>Nombre de usuario</w:t>
-            </w:r>
-            <w:r>
-              <w:rPr>
-                <w:rFonts w:ascii="Times New Roman" w:hAnsi="Times New Roman" w:cs="Times New Roman"/>
-                <w:lang w:val="es-ES_tradnl"/>
-              </w:rPr>
-              <w:t xml:space="preserve"> ya registrado”.</w:t>
-            </w:r>
-          </w:p>
-        </w:tc>
-        <w:tc>
-          <w:tcPr>
-            <w:tcW w:w="485" w:type="pct"/>
-            <w:shd w:val="clear" w:color="auto" w:fill="FFFFFF" w:themeFill="background1"/>
-          </w:tcPr>
-          <w:p>
-            <w:pPr>
-              <w:spacing w:after="0" w:line="240" w:lineRule="auto"/>
-              <w:jc w:val="center"/>
-            </w:pPr>
-            <w:sdt>
-              <w:sdtPr>
-                <w:rPr>
-                  <w:rFonts w:ascii="Gill Sans MT" w:hAnsi="Gill Sans MT" w:cs="Times New Roman"/>
-                </w:rPr>
-                <w:id w:val="1141307492"/>
-                <w15:color w:val="000000"/>
-                <w14:checkbox>
-                  <w14:checked w14:val="1"/>
-                  <w14:checkedState w14:val="00FC" w14:font="Wingdings"/>
-                  <w14:uncheckedState w14:val="006F" w14:font="Wingdings"/>
-                </w14:checkbox>
-              </w:sdtPr>
-              <w:sdtContent>
-                <w:r>
-                  <w:rPr>
-                    <w:rFonts w:ascii="Gill Sans MT" w:hAnsi="Gill Sans MT" w:cs="Times New Roman"/>
-                  </w:rPr>
-                  <w:sym w:font="Wingdings" w:char="F0FC"/>
-                </w:r>
-              </w:sdtContent>
-            </w:sdt>
-          </w:p>
-        </w:tc>
-      </w:tr>
-      <w:tr>
-        <w:trPr>
-          <w:trHeight w:val="1644"/>
-        </w:trPr>
-        <w:tc>
-          <w:tcPr>
-            <w:tcW w:w="0" w:type="auto"/>
-            <w:vMerge/>
-            <w:shd w:val="clear" w:color="auto" w:fill="FFFFFF" w:themeFill="background1"/>
-            <w:vAlign w:val="center"/>
-          </w:tcPr>
-          <w:p>
-            <w:pPr>
-              <w:spacing w:after="0" w:line="240" w:lineRule="auto"/>
-              <w:jc w:val="both"/>
-              <w:rPr>
-                <w:rFonts w:ascii="Times New Roman" w:hAnsi="Times New Roman" w:cs="Times New Roman"/>
-                <w:b/>
-                <w:lang w:val="es-ES_tradnl"/>
-              </w:rPr>
-            </w:pPr>
-          </w:p>
-        </w:tc>
-        <w:tc>
-          <w:tcPr>
-            <w:tcW w:w="3373" w:type="pct"/>
-            <w:shd w:val="clear" w:color="auto" w:fill="FFFFFF" w:themeFill="background1"/>
-          </w:tcPr>
-          <w:p>
-            <w:pPr>
-              <w:pStyle w:val="Prrafodelista"/>
-              <w:numPr>
-                <w:ilvl w:val="0"/>
-                <w:numId w:val="31"/>
-              </w:numPr>
-              <w:spacing w:after="0" w:line="240" w:lineRule="auto"/>
-              <w:jc w:val="both"/>
-              <w:rPr>
-                <w:rFonts w:ascii="Times New Roman" w:hAnsi="Times New Roman" w:cs="Times New Roman"/>
-                <w:lang w:val="es-ES_tradnl"/>
-              </w:rPr>
-            </w:pPr>
-            <w:r>
-              <w:rPr>
-                <w:rFonts w:ascii="Times New Roman" w:hAnsi="Times New Roman" w:cs="Times New Roman"/>
-                <w:lang w:val="es-ES_tradnl"/>
-              </w:rPr>
-              <w:t>El sistema verifica que la contraseña y la confirmación de contraseña sean idénticas (mayúsculas y minúsculas).</w:t>
-            </w:r>
-          </w:p>
-          <w:p>
-            <w:pPr>
-              <w:pStyle w:val="Prrafodelista"/>
-              <w:numPr>
-                <w:ilvl w:val="1"/>
-                <w:numId w:val="31"/>
-              </w:numPr>
-              <w:spacing w:after="0" w:line="240" w:lineRule="auto"/>
-              <w:jc w:val="both"/>
-              <w:rPr>
-                <w:rFonts w:ascii="Times New Roman" w:hAnsi="Times New Roman" w:cs="Times New Roman"/>
-                <w:lang w:val="es-ES_tradnl"/>
-              </w:rPr>
-            </w:pPr>
-            <w:r>
-              <w:rPr>
-                <w:rFonts w:ascii="Times New Roman" w:hAnsi="Times New Roman" w:cs="Times New Roman"/>
-                <w:lang w:val="es-ES_tradnl"/>
-              </w:rPr>
-              <w:t>Si los datos no coinciden</w:t>
-            </w:r>
-          </w:p>
-          <w:p>
-            <w:pPr>
-              <w:pStyle w:val="Prrafodelista"/>
-              <w:numPr>
-                <w:ilvl w:val="2"/>
-                <w:numId w:val="31"/>
-              </w:numPr>
-              <w:spacing w:after="0" w:line="240" w:lineRule="auto"/>
-              <w:jc w:val="both"/>
-              <w:rPr>
-                <w:rFonts w:ascii="Times New Roman" w:hAnsi="Times New Roman" w:cs="Times New Roman"/>
-                <w:lang w:val="es-ES_tradnl"/>
-              </w:rPr>
-            </w:pPr>
-            <w:r>
-              <w:rPr>
-                <w:rFonts w:ascii="Times New Roman" w:hAnsi="Times New Roman" w:cs="Times New Roman"/>
-                <w:lang w:val="es-ES_tradnl"/>
-              </w:rPr>
-              <w:t>Curso de excepción “Contraseña y confirmación de contraseña no coinciden”.</w:t>
-            </w:r>
-          </w:p>
-        </w:tc>
-        <w:tc>
-          <w:tcPr>
-            <w:tcW w:w="485" w:type="pct"/>
-            <w:shd w:val="clear" w:color="auto" w:fill="FFFFFF" w:themeFill="background1"/>
-          </w:tcPr>
-          <w:p>
-            <w:pPr>
-              <w:spacing w:after="0" w:line="240" w:lineRule="auto"/>
-              <w:jc w:val="center"/>
-            </w:pPr>
-            <w:sdt>
-              <w:sdtPr>
-                <w:rPr>
-                  <w:rFonts w:ascii="Gill Sans MT" w:hAnsi="Gill Sans MT" w:cs="Times New Roman"/>
-                </w:rPr>
-                <w:id w:val="961389306"/>
-                <w15:color w:val="000000"/>
-                <w14:checkbox>
-                  <w14:checked w14:val="1"/>
-                  <w14:checkedState w14:val="00FC" w14:font="Wingdings"/>
-                  <w14:uncheckedState w14:val="006F" w14:font="Wingdings"/>
-                </w14:checkbox>
-              </w:sdtPr>
-              <w:sdtContent>
-                <w:r>
-                  <w:rPr>
-                    <w:rFonts w:ascii="Gill Sans MT" w:hAnsi="Gill Sans MT" w:cs="Times New Roman"/>
-                  </w:rPr>
-                  <w:sym w:font="Wingdings" w:char="F0FC"/>
-                </w:r>
-              </w:sdtContent>
-            </w:sdt>
-          </w:p>
-        </w:tc>
-      </w:tr>
-      <w:tr>
-        <w:trPr>
           <w:trHeight w:val="322"/>
         </w:trPr>
         <w:tc>
@@ -13070,6 +10968,13 @@
                 <w:lang w:val="es-ES_tradnl"/>
               </w:rPr>
             </w:pPr>
+            <w:r>
+              <w:rPr>
+                <w:rFonts w:ascii="Times New Roman" w:hAnsi="Times New Roman" w:cs="Times New Roman"/>
+                <w:lang w:val="es-ES_tradnl"/>
+              </w:rPr>
+              <w:t>Nuevo usuario registrado en el sistema.</w:t>
+            </w:r>
           </w:p>
         </w:tc>
         <w:tc>
@@ -13131,6 +11036,13 @@
                 <w:lang w:val="es-ES_tradnl"/>
               </w:rPr>
             </w:pPr>
+            <w:r>
+              <w:rPr>
+                <w:rFonts w:ascii="Times New Roman" w:hAnsi="Times New Roman" w:cs="Times New Roman"/>
+                <w:lang w:val="es-ES_tradnl"/>
+              </w:rPr>
+              <w:t>Exitoso.</w:t>
+            </w:r>
           </w:p>
         </w:tc>
         <w:tc>
@@ -13192,6 +11104,13 @@
                 <w:lang w:val="es-ES_tradnl"/>
               </w:rPr>
             </w:pPr>
+            <w:r>
+              <w:rPr>
+                <w:rFonts w:ascii="Times New Roman" w:hAnsi="Times New Roman" w:cs="Times New Roman"/>
+                <w:lang w:val="es-ES_tradnl"/>
+              </w:rPr>
+              <w:t>Ninguna.</w:t>
+            </w:r>
           </w:p>
         </w:tc>
         <w:tc>
@@ -14251,6 +12170,7 @@
                 <w:b/>
                 <w:lang w:val="es-ES_tradnl"/>
               </w:rPr>
+              <w:lastRenderedPageBreak/>
               <w:t>Salida esperada</w:t>
             </w:r>
           </w:p>
@@ -14358,6 +12278,13 @@
                 <w:lang w:val="es-ES_tradnl"/>
               </w:rPr>
             </w:pPr>
+            <w:r>
+              <w:rPr>
+                <w:rFonts w:ascii="Times New Roman" w:hAnsi="Times New Roman" w:cs="Times New Roman"/>
+                <w:lang w:val="es-ES_tradnl"/>
+              </w:rPr>
+              <w:t>Inicio de sesión correcto.</w:t>
+            </w:r>
           </w:p>
         </w:tc>
         <w:tc>
@@ -14419,6 +12346,13 @@
                 <w:lang w:val="es-ES_tradnl"/>
               </w:rPr>
             </w:pPr>
+            <w:r>
+              <w:rPr>
+                <w:rFonts w:ascii="Times New Roman" w:hAnsi="Times New Roman" w:cs="Times New Roman"/>
+                <w:lang w:val="es-ES_tradnl"/>
+              </w:rPr>
+              <w:t>Exitoso.</w:t>
+            </w:r>
           </w:p>
         </w:tc>
         <w:tc>
@@ -14480,6 +12414,13 @@
                 <w:lang w:val="es-ES_tradnl"/>
               </w:rPr>
             </w:pPr>
+            <w:r>
+              <w:rPr>
+                <w:rFonts w:ascii="Times New Roman" w:hAnsi="Times New Roman" w:cs="Times New Roman"/>
+                <w:lang w:val="es-ES_tradnl"/>
+              </w:rPr>
+              <w:t>Ninguno.</w:t>
+            </w:r>
           </w:p>
         </w:tc>
         <w:tc>
@@ -14680,7 +12621,14 @@
                 <w:rFonts w:ascii="Times New Roman" w:hAnsi="Times New Roman" w:cs="Times New Roman"/>
                 <w:lang w:val="es-ES_tradnl"/>
               </w:rPr>
-              <w:t>Modificar perfil.</w:t>
+              <w:t>Editar</w:t>
+            </w:r>
+            <w:r>
+              <w:rPr>
+                <w:rFonts w:ascii="Times New Roman" w:hAnsi="Times New Roman" w:cs="Times New Roman"/>
+                <w:lang w:val="es-ES_tradnl"/>
+              </w:rPr>
+              <w:t xml:space="preserve"> perfil.</w:t>
             </w:r>
           </w:p>
         </w:tc>
@@ -15196,135 +13144,6 @@
       </w:tr>
       <w:tr>
         <w:trPr>
-          <w:trHeight w:val="1152"/>
-        </w:trPr>
-        <w:tc>
-          <w:tcPr>
-            <w:tcW w:w="0" w:type="auto"/>
-            <w:vMerge/>
-            <w:shd w:val="clear" w:color="auto" w:fill="FFFFFF" w:themeFill="background1"/>
-            <w:vAlign w:val="center"/>
-          </w:tcPr>
-          <w:p>
-            <w:pPr>
-              <w:spacing w:after="0" w:line="240" w:lineRule="auto"/>
-              <w:jc w:val="center"/>
-              <w:rPr>
-                <w:rFonts w:ascii="Times New Roman" w:hAnsi="Times New Roman" w:cs="Times New Roman"/>
-                <w:b/>
-                <w:lang w:val="es-ES_tradnl"/>
-              </w:rPr>
-            </w:pPr>
-          </w:p>
-        </w:tc>
-        <w:tc>
-          <w:tcPr>
-            <w:tcW w:w="3373" w:type="pct"/>
-            <w:shd w:val="clear" w:color="auto" w:fill="FFFFFF" w:themeFill="background1"/>
-          </w:tcPr>
-          <w:p>
-            <w:pPr>
-              <w:pStyle w:val="Prrafodelista"/>
-              <w:numPr>
-                <w:ilvl w:val="0"/>
-                <w:numId w:val="19"/>
-              </w:numPr>
-              <w:spacing w:after="0" w:line="240" w:lineRule="auto"/>
-              <w:jc w:val="both"/>
-              <w:rPr>
-                <w:rFonts w:ascii="Times New Roman" w:hAnsi="Times New Roman" w:cs="Times New Roman"/>
-                <w:lang w:val="es-ES_tradnl"/>
-              </w:rPr>
-            </w:pPr>
-            <w:r>
-              <w:rPr>
-                <w:rFonts w:ascii="Times New Roman" w:hAnsi="Times New Roman" w:cs="Times New Roman"/>
-                <w:lang w:val="es-ES_tradnl"/>
-              </w:rPr>
-              <w:t>El sistema verifica que la contraseña y la confirmación de contraseña sean idénticas (mayúsculas y minúsculas).</w:t>
-            </w:r>
-          </w:p>
-          <w:p>
-            <w:pPr>
-              <w:pStyle w:val="Prrafodelista"/>
-              <w:numPr>
-                <w:ilvl w:val="1"/>
-                <w:numId w:val="19"/>
-              </w:numPr>
-              <w:spacing w:after="0" w:line="240" w:lineRule="auto"/>
-              <w:jc w:val="both"/>
-              <w:rPr>
-                <w:rFonts w:ascii="Times New Roman" w:hAnsi="Times New Roman" w:cs="Times New Roman"/>
-                <w:lang w:val="es-ES_tradnl"/>
-              </w:rPr>
-            </w:pPr>
-            <w:r>
-              <w:rPr>
-                <w:rFonts w:ascii="Times New Roman" w:hAnsi="Times New Roman" w:cs="Times New Roman"/>
-                <w:lang w:val="es-ES_tradnl"/>
-              </w:rPr>
-              <w:t>Si los datos no coinciden</w:t>
-            </w:r>
-          </w:p>
-          <w:p>
-            <w:pPr>
-              <w:pStyle w:val="Prrafodelista"/>
-              <w:numPr>
-                <w:ilvl w:val="2"/>
-                <w:numId w:val="19"/>
-              </w:numPr>
-              <w:spacing w:after="0" w:line="240" w:lineRule="auto"/>
-              <w:jc w:val="both"/>
-              <w:rPr>
-                <w:rFonts w:ascii="Times New Roman" w:hAnsi="Times New Roman" w:cs="Times New Roman"/>
-                <w:lang w:val="es-ES_tradnl"/>
-              </w:rPr>
-            </w:pPr>
-            <w:r>
-              <w:rPr>
-                <w:rFonts w:ascii="Times New Roman" w:hAnsi="Times New Roman" w:cs="Times New Roman"/>
-                <w:lang w:val="es-ES_tradnl"/>
-              </w:rPr>
-              <w:t>Curso de excepción “Contraseña y confirmación de contraseña no coinciden”.</w:t>
-            </w:r>
-          </w:p>
-        </w:tc>
-        <w:tc>
-          <w:tcPr>
-            <w:tcW w:w="485" w:type="pct"/>
-            <w:shd w:val="clear" w:color="auto" w:fill="FFFFFF" w:themeFill="background1"/>
-          </w:tcPr>
-          <w:p>
-            <w:pPr>
-              <w:jc w:val="center"/>
-            </w:pPr>
-            <w:sdt>
-              <w:sdtPr>
-                <w:rPr>
-                  <w:rFonts w:ascii="Gill Sans MT" w:hAnsi="Gill Sans MT" w:cs="Times New Roman"/>
-                </w:rPr>
-                <w:id w:val="-1371375780"/>
-                <w15:color w:val="000000"/>
-                <w14:checkbox>
-                  <w14:checked w14:val="1"/>
-                  <w14:checkedState w14:val="00FC" w14:font="Wingdings"/>
-                  <w14:uncheckedState w14:val="006F" w14:font="Wingdings"/>
-                </w14:checkbox>
-              </w:sdtPr>
-              <w:sdtContent>
-                <w:r>
-                  <w:rPr>
-                    <w:rFonts w:ascii="Gill Sans MT" w:hAnsi="Gill Sans MT" w:cs="Times New Roman"/>
-                  </w:rPr>
-                  <w:sym w:font="Wingdings" w:char="F0FC"/>
-                </w:r>
-              </w:sdtContent>
-            </w:sdt>
-          </w:p>
-        </w:tc>
-      </w:tr>
-      <w:tr>
-        <w:trPr>
           <w:trHeight w:val="305"/>
         </w:trPr>
         <w:tc>
@@ -15789,7 +13608,6 @@
                 <w:b/>
                 <w:lang w:val="es-ES_tradnl"/>
               </w:rPr>
-              <w:lastRenderedPageBreak/>
               <w:t>Salida esperada</w:t>
             </w:r>
           </w:p>
@@ -15911,6 +13729,27 @@
                 <w:lang w:val="es-ES_tradnl"/>
               </w:rPr>
             </w:pPr>
+            <w:r>
+              <w:rPr>
+                <w:rFonts w:ascii="Times New Roman" w:hAnsi="Times New Roman" w:cs="Times New Roman"/>
+                <w:lang w:val="es-ES_tradnl"/>
+              </w:rPr>
+              <w:t>Datos</w:t>
+            </w:r>
+            <w:r>
+              <w:rPr>
+                <w:rFonts w:ascii="Times New Roman" w:hAnsi="Times New Roman" w:cs="Times New Roman"/>
+                <w:lang w:val="es-ES_tradnl"/>
+              </w:rPr>
+              <w:t xml:space="preserve"> </w:t>
+            </w:r>
+            <w:r>
+              <w:rPr>
+                <w:rFonts w:ascii="Times New Roman" w:hAnsi="Times New Roman" w:cs="Times New Roman"/>
+                <w:lang w:val="es-ES_tradnl"/>
+              </w:rPr>
+              <w:t>del usuario actualizados.</w:t>
+            </w:r>
           </w:p>
         </w:tc>
         <w:tc>
@@ -15972,6 +13811,13 @@
                 <w:lang w:val="es-ES_tradnl"/>
               </w:rPr>
             </w:pPr>
+            <w:r>
+              <w:rPr>
+                <w:rFonts w:ascii="Times New Roman" w:hAnsi="Times New Roman" w:cs="Times New Roman"/>
+                <w:lang w:val="es-ES_tradnl"/>
+              </w:rPr>
+              <w:t>Exitoso.</w:t>
+            </w:r>
           </w:p>
         </w:tc>
         <w:tc>
@@ -16033,6 +13879,13 @@
                 <w:lang w:val="es-ES_tradnl"/>
               </w:rPr>
             </w:pPr>
+            <w:r>
+              <w:rPr>
+                <w:rFonts w:ascii="Times New Roman" w:hAnsi="Times New Roman" w:cs="Times New Roman"/>
+                <w:lang w:val="es-ES_tradnl"/>
+              </w:rPr>
+              <w:t>Ninguna.</w:t>
+            </w:r>
           </w:p>
         </w:tc>
         <w:tc>
@@ -16413,6 +14266,7 @@
                 <w:rFonts w:ascii="Times New Roman" w:hAnsi="Times New Roman" w:cs="Times New Roman"/>
                 <w:lang w:eastAsia="es-MX"/>
               </w:rPr>
+              <w:lastRenderedPageBreak/>
               <w:t>E</w:t>
             </w:r>
             <w:r>
@@ -17056,6 +14910,20 @@
                 <w:lang w:val="es-ES_tradnl"/>
               </w:rPr>
             </w:pPr>
+            <w:r>
+              <w:rPr>
+                <w:rFonts w:ascii="Times New Roman" w:hAnsi="Times New Roman" w:cs="Times New Roman"/>
+                <w:lang w:val="es-ES_tradnl"/>
+              </w:rPr>
+              <w:t>L</w:t>
+            </w:r>
+            <w:r>
+              <w:rPr>
+                <w:rFonts w:ascii="Times New Roman" w:hAnsi="Times New Roman" w:cs="Times New Roman"/>
+                <w:lang w:val="es-ES_tradnl"/>
+              </w:rPr>
+              <w:t>ista de todos los eventos creados.</w:t>
+            </w:r>
           </w:p>
         </w:tc>
         <w:tc>
@@ -17117,6 +14985,13 @@
                 <w:lang w:val="es-ES_tradnl"/>
               </w:rPr>
             </w:pPr>
+            <w:r>
+              <w:rPr>
+                <w:rFonts w:ascii="Times New Roman" w:hAnsi="Times New Roman" w:cs="Times New Roman"/>
+                <w:lang w:val="es-ES_tradnl"/>
+              </w:rPr>
+              <w:t>Exitoso.</w:t>
+            </w:r>
           </w:p>
         </w:tc>
         <w:tc>
@@ -17178,6 +15053,13 @@
                 <w:lang w:val="es-ES_tradnl"/>
               </w:rPr>
             </w:pPr>
+            <w:r>
+              <w:rPr>
+                <w:rFonts w:ascii="Times New Roman" w:hAnsi="Times New Roman" w:cs="Times New Roman"/>
+                <w:lang w:val="es-ES_tradnl"/>
+              </w:rPr>
+              <w:t>Ninguna.</w:t>
+            </w:r>
           </w:p>
         </w:tc>
         <w:tc>
@@ -18046,7 +15928,6 @@
                 <w:b/>
                 <w:lang w:val="es-ES_tradnl"/>
               </w:rPr>
-              <w:lastRenderedPageBreak/>
               <w:t>Prerrequisitos</w:t>
             </w:r>
           </w:p>
@@ -18349,6 +16230,30 @@
                 <w:lang w:val="es-ES_tradnl"/>
               </w:rPr>
             </w:pPr>
+            <w:r>
+              <w:rPr>
+                <w:rFonts w:ascii="Times New Roman" w:hAnsi="Times New Roman" w:cs="Times New Roman"/>
+                <w:lang w:val="es-ES_tradnl"/>
+              </w:rPr>
+              <w:t>Su asistencia fue confirmada para el evento: (Nombre del evento)</w:t>
+            </w:r>
+          </w:p>
+          <w:p>
+            <w:pPr>
+              <w:spacing w:after="0" w:line="240" w:lineRule="auto"/>
+              <w:jc w:val="both"/>
+              <w:rPr>
+                <w:rFonts w:ascii="Times New Roman" w:hAnsi="Times New Roman" w:cs="Times New Roman"/>
+                <w:lang w:val="es-ES_tradnl"/>
+              </w:rPr>
+            </w:pPr>
+            <w:r>
+              <w:rPr>
+                <w:rFonts w:ascii="Times New Roman" w:hAnsi="Times New Roman" w:cs="Times New Roman"/>
+                <w:lang w:val="es-ES_tradnl"/>
+              </w:rPr>
+              <w:t>En fecha de: (Fecha del evento).</w:t>
+            </w:r>
           </w:p>
         </w:tc>
         <w:tc>
@@ -18410,6 +16315,13 @@
                 <w:lang w:val="es-ES_tradnl"/>
               </w:rPr>
             </w:pPr>
+            <w:r>
+              <w:rPr>
+                <w:rFonts w:ascii="Times New Roman" w:hAnsi="Times New Roman" w:cs="Times New Roman"/>
+                <w:lang w:val="es-ES_tradnl"/>
+              </w:rPr>
+              <w:t>Exitoso.</w:t>
+            </w:r>
           </w:p>
         </w:tc>
         <w:tc>
@@ -18471,6 +16383,13 @@
                 <w:lang w:val="es-ES_tradnl"/>
               </w:rPr>
             </w:pPr>
+            <w:r>
+              <w:rPr>
+                <w:rFonts w:ascii="Times New Roman" w:hAnsi="Times New Roman" w:cs="Times New Roman"/>
+                <w:lang w:val="es-ES_tradnl"/>
+              </w:rPr>
+              <w:t>Ninguna.</w:t>
+            </w:r>
           </w:p>
         </w:tc>
         <w:tc>
@@ -18546,6 +16465,7 @@
                 <w:color w:val="000000" w:themeColor="text1"/>
                 <w:lang w:val="es-ES_tradnl"/>
               </w:rPr>
+              <w:lastRenderedPageBreak/>
               <w:t>Número de caso de prueba</w:t>
             </w:r>
           </w:p>
@@ -19515,6 +17435,27 @@
                 <w:lang w:val="es-ES_tradnl"/>
               </w:rPr>
             </w:pPr>
+            <w:r>
+              <w:rPr>
+                <w:rFonts w:ascii="Times New Roman" w:hAnsi="Times New Roman" w:cs="Times New Roman"/>
+                <w:lang w:val="es-ES_tradnl"/>
+              </w:rPr>
+              <w:t>L</w:t>
+            </w:r>
+            <w:r>
+              <w:rPr>
+                <w:rFonts w:ascii="Times New Roman" w:hAnsi="Times New Roman" w:cs="Times New Roman"/>
+                <w:lang w:val="es-ES_tradnl"/>
+              </w:rPr>
+              <w:t>ista de todos los evento</w:t>
+            </w:r>
+            <w:r>
+              <w:rPr>
+                <w:rFonts w:ascii="Times New Roman" w:hAnsi="Times New Roman" w:cs="Times New Roman"/>
+                <w:lang w:val="es-ES_tradnl"/>
+              </w:rPr>
+              <w:t>s con asistencia confirmada.</w:t>
+            </w:r>
           </w:p>
         </w:tc>
         <w:tc>
@@ -19576,6 +17517,13 @@
                 <w:lang w:val="es-ES_tradnl"/>
               </w:rPr>
             </w:pPr>
+            <w:r>
+              <w:rPr>
+                <w:rFonts w:ascii="Times New Roman" w:hAnsi="Times New Roman" w:cs="Times New Roman"/>
+                <w:lang w:val="es-ES_tradnl"/>
+              </w:rPr>
+              <w:t>Exitoso.</w:t>
+            </w:r>
           </w:p>
         </w:tc>
         <w:tc>
@@ -19637,6 +17585,13 @@
                 <w:lang w:val="es-ES_tradnl"/>
               </w:rPr>
             </w:pPr>
+            <w:r>
+              <w:rPr>
+                <w:rFonts w:ascii="Times New Roman" w:hAnsi="Times New Roman" w:cs="Times New Roman"/>
+                <w:lang w:val="es-ES_tradnl"/>
+              </w:rPr>
+              <w:t>Ninguna.</w:t>
+            </w:r>
           </w:p>
         </w:tc>
         <w:tc>
@@ -20800,6 +18755,30 @@
                 <w:lang w:val="es-ES_tradnl"/>
               </w:rPr>
             </w:pPr>
+            <w:r>
+              <w:rPr>
+                <w:rFonts w:ascii="Times New Roman" w:hAnsi="Times New Roman" w:cs="Times New Roman"/>
+                <w:lang w:val="es-ES_tradnl"/>
+              </w:rPr>
+              <w:t>Su asistencia fue cancelada para el evento: (Nombre del evento)</w:t>
+            </w:r>
+          </w:p>
+          <w:p>
+            <w:pPr>
+              <w:spacing w:after="0" w:line="240" w:lineRule="auto"/>
+              <w:jc w:val="both"/>
+              <w:rPr>
+                <w:rFonts w:ascii="Times New Roman" w:hAnsi="Times New Roman" w:cs="Times New Roman"/>
+                <w:lang w:val="es-ES_tradnl"/>
+              </w:rPr>
+            </w:pPr>
+            <w:r>
+              <w:rPr>
+                <w:rFonts w:ascii="Times New Roman" w:hAnsi="Times New Roman" w:cs="Times New Roman"/>
+                <w:lang w:val="es-ES_tradnl"/>
+              </w:rPr>
+              <w:t>En fecha de: (Fecha del evento).</w:t>
+            </w:r>
           </w:p>
         </w:tc>
         <w:tc>
@@ -20861,6 +18840,13 @@
                 <w:lang w:val="es-ES_tradnl"/>
               </w:rPr>
             </w:pPr>
+            <w:r>
+              <w:rPr>
+                <w:rFonts w:ascii="Times New Roman" w:hAnsi="Times New Roman" w:cs="Times New Roman"/>
+                <w:lang w:val="es-ES_tradnl"/>
+              </w:rPr>
+              <w:t>Exitoso.</w:t>
+            </w:r>
           </w:p>
         </w:tc>
         <w:tc>
@@ -20904,6 +18890,7 @@
                 <w:b/>
                 <w:lang w:val="es-ES_tradnl"/>
               </w:rPr>
+              <w:lastRenderedPageBreak/>
               <w:t>Observaciones</w:t>
             </w:r>
           </w:p>
@@ -20922,6 +18909,13 @@
                 <w:lang w:val="es-ES_tradnl"/>
               </w:rPr>
             </w:pPr>
+            <w:r>
+              <w:rPr>
+                <w:rFonts w:ascii="Times New Roman" w:hAnsi="Times New Roman" w:cs="Times New Roman"/>
+                <w:lang w:val="es-ES_tradnl"/>
+              </w:rPr>
+              <w:t>Ninguna.</w:t>
+            </w:r>
           </w:p>
         </w:tc>
         <w:tc>
@@ -21044,8 +19038,6 @@
               </w:rPr>
               <w:t>1</w:t>
             </w:r>
-            <w:bookmarkStart w:id="1" w:name="_GoBack"/>
-            <w:bookmarkEnd w:id="1"/>
           </w:p>
         </w:tc>
         <w:tc>
@@ -21869,7 +19861,7 @@
 </file>
 
 <file path=word/endnotes.xml><?xml version="1.0" encoding="utf-8"?>
-<w:endnotes xmlns:wpc="http://schemas.microsoft.com/office/word/2010/wordprocessingCanvas" xmlns:cx="http://schemas.microsoft.com/office/drawing/2014/chartex" xmlns:cx1="http://schemas.microsoft.com/office/drawing/2015/9/8/chartex" xmlns:cx2="http://schemas.microsoft.com/office/drawing/2015/10/21/chartex" xmlns:cx3="http://schemas.microsoft.com/office/drawing/2016/5/9/chartex" xmlns:cx4="http://schemas.microsoft.com/office/drawing/2016/5/10/chartex" xmlns:cx5="http://schemas.microsoft.com/office/drawing/2016/5/11/chartex" xmlns:cx6="http://schemas.microsoft.com/office/drawing/2016/5/12/chartex" xmlns:cx7="http://schemas.microsoft.com/office/drawing/2016/5/13/chartex" xmlns:cx8="http://schemas.microsoft.com/office/drawing/2016/5/14/chartex" xmlns:mc="http://schemas.openxmlformats.org/markup-compatibility/2006" xmlns:aink="http://schemas.microsoft.com/office/drawing/2016/ink" xmlns:am3d="http://schemas.microsoft.com/office/drawing/2017/model3d" xmlns:o="urn:schemas-microsoft-com:office:office" xmlns:r="http://schemas.openxmlformats.org/officeDocument/2006/relationships" xmlns:m="http://schemas.openxmlformats.org/officeDocument/2006/math" xmlns:v="urn:schemas-microsoft-com:vml" xmlns:wp14="http://schemas.microsoft.com/office/word/2010/wordprocessingDrawing" xmlns:wp="http://schemas.openxmlformats.org/drawingml/2006/wordprocessingDrawing" xmlns:w10="urn:schemas-microsoft-com:office:word" xmlns:w="http://schemas.openxmlformats.org/wordprocessingml/2006/main" xmlns:w14="http://schemas.microsoft.com/office/word/2010/wordml" xmlns:w15="http://schemas.microsoft.com/office/word/2012/wordml" xmlns:w16cid="http://schemas.microsoft.com/office/word/2016/wordml/cid" xmlns:w16se="http://schemas.microsoft.com/office/word/2015/wordml/symex" xmlns:wpg="http://schemas.microsoft.com/office/word/2010/wordprocessingGroup" xmlns:wpi="http://schemas.microsoft.com/office/word/2010/wordprocessingInk" xmlns:wne="http://schemas.microsoft.com/office/word/2006/wordml" xmlns:wps="http://schemas.microsoft.com/office/word/2010/wordprocessingShape" mc:Ignorable="w14 w15 w16se w16cid wp14">
+<w:endnotes xmlns:wpc="http://schemas.microsoft.com/office/word/2010/wordprocessingCanvas" xmlns:cx="http://schemas.microsoft.com/office/drawing/2014/chartex" xmlns:cx1="http://schemas.microsoft.com/office/drawing/2015/9/8/chartex" xmlns:cx2="http://schemas.microsoft.com/office/drawing/2015/10/21/chartex" xmlns:cx3="http://schemas.microsoft.com/office/drawing/2016/5/9/chartex" xmlns:cx4="http://schemas.microsoft.com/office/drawing/2016/5/10/chartex" xmlns:cx5="http://schemas.microsoft.com/office/drawing/2016/5/11/chartex" xmlns:cx6="http://schemas.microsoft.com/office/drawing/2016/5/12/chartex" xmlns:cx7="http://schemas.microsoft.com/office/drawing/2016/5/13/chartex" xmlns:cx8="http://schemas.microsoft.com/office/drawing/2016/5/14/chartex" xmlns:mc="http://schemas.openxmlformats.org/markup-compatibility/2006" xmlns:aink="http://schemas.microsoft.com/office/drawing/2016/ink" xmlns:am3d="http://schemas.microsoft.com/office/drawing/2017/model3d" xmlns:o="urn:schemas-microsoft-com:office:office" xmlns:r="http://schemas.openxmlformats.org/officeDocument/2006/relationships" xmlns:m="http://schemas.openxmlformats.org/officeDocument/2006/math" xmlns:v="urn:schemas-microsoft-com:vml" xmlns:wp14="http://schemas.microsoft.com/office/word/2010/wordprocessingDrawing" xmlns:wp="http://schemas.openxmlformats.org/drawingml/2006/wordprocessingDrawing" xmlns:w10="urn:schemas-microsoft-com:office:word" xmlns:w="http://schemas.openxmlformats.org/wordprocessingml/2006/main" xmlns:w14="http://schemas.microsoft.com/office/word/2010/wordml" xmlns:w15="http://schemas.microsoft.com/office/word/2012/wordml" xmlns:w16cex="http://schemas.microsoft.com/office/word/2018/wordml/cex" xmlns:w16cid="http://schemas.microsoft.com/office/word/2016/wordml/cid" xmlns:w16="http://schemas.microsoft.com/office/word/2018/wordml" xmlns:w16se="http://schemas.microsoft.com/office/word/2015/wordml/symex" xmlns:wpg="http://schemas.microsoft.com/office/word/2010/wordprocessingGroup" xmlns:wpi="http://schemas.microsoft.com/office/word/2010/wordprocessingInk" xmlns:wne="http://schemas.microsoft.com/office/word/2006/wordml" xmlns:wps="http://schemas.microsoft.com/office/word/2010/wordprocessingShape" mc:Ignorable="w14 w15 w16se w16cid w16 w16cex wp14">
   <w:endnote w:type="separator" w:id="-1">
     <w:p>
       <w:pPr>
@@ -21894,7 +19886,7 @@
 </file>
 
 <file path=word/footnotes.xml><?xml version="1.0" encoding="utf-8"?>
-<w:footnotes xmlns:wpc="http://schemas.microsoft.com/office/word/2010/wordprocessingCanvas" xmlns:cx="http://schemas.microsoft.com/office/drawing/2014/chartex" xmlns:cx1="http://schemas.microsoft.com/office/drawing/2015/9/8/chartex" xmlns:cx2="http://schemas.microsoft.com/office/drawing/2015/10/21/chartex" xmlns:cx3="http://schemas.microsoft.com/office/drawing/2016/5/9/chartex" xmlns:cx4="http://schemas.microsoft.com/office/drawing/2016/5/10/chartex" xmlns:cx5="http://schemas.microsoft.com/office/drawing/2016/5/11/chartex" xmlns:cx6="http://schemas.microsoft.com/office/drawing/2016/5/12/chartex" xmlns:cx7="http://schemas.microsoft.com/office/drawing/2016/5/13/chartex" xmlns:cx8="http://schemas.microsoft.com/office/drawing/2016/5/14/chartex" xmlns:mc="http://schemas.openxmlformats.org/markup-compatibility/2006" xmlns:aink="http://schemas.microsoft.com/office/drawing/2016/ink" xmlns:am3d="http://schemas.microsoft.com/office/drawing/2017/model3d" xmlns:o="urn:schemas-microsoft-com:office:office" xmlns:r="http://schemas.openxmlformats.org/officeDocument/2006/relationships" xmlns:m="http://schemas.openxmlformats.org/officeDocument/2006/math" xmlns:v="urn:schemas-microsoft-com:vml" xmlns:wp14="http://schemas.microsoft.com/office/word/2010/wordprocessingDrawing" xmlns:wp="http://schemas.openxmlformats.org/drawingml/2006/wordprocessingDrawing" xmlns:w10="urn:schemas-microsoft-com:office:word" xmlns:w="http://schemas.openxmlformats.org/wordprocessingml/2006/main" xmlns:w14="http://schemas.microsoft.com/office/word/2010/wordml" xmlns:w15="http://schemas.microsoft.com/office/word/2012/wordml" xmlns:w16cid="http://schemas.microsoft.com/office/word/2016/wordml/cid" xmlns:w16se="http://schemas.microsoft.com/office/word/2015/wordml/symex" xmlns:wpg="http://schemas.microsoft.com/office/word/2010/wordprocessingGroup" xmlns:wpi="http://schemas.microsoft.com/office/word/2010/wordprocessingInk" xmlns:wne="http://schemas.microsoft.com/office/word/2006/wordml" xmlns:wps="http://schemas.microsoft.com/office/word/2010/wordprocessingShape" mc:Ignorable="w14 w15 w16se w16cid wp14">
+<w:footnotes xmlns:wpc="http://schemas.microsoft.com/office/word/2010/wordprocessingCanvas" xmlns:cx="http://schemas.microsoft.com/office/drawing/2014/chartex" xmlns:cx1="http://schemas.microsoft.com/office/drawing/2015/9/8/chartex" xmlns:cx2="http://schemas.microsoft.com/office/drawing/2015/10/21/chartex" xmlns:cx3="http://schemas.microsoft.com/office/drawing/2016/5/9/chartex" xmlns:cx4="http://schemas.microsoft.com/office/drawing/2016/5/10/chartex" xmlns:cx5="http://schemas.microsoft.com/office/drawing/2016/5/11/chartex" xmlns:cx6="http://schemas.microsoft.com/office/drawing/2016/5/12/chartex" xmlns:cx7="http://schemas.microsoft.com/office/drawing/2016/5/13/chartex" xmlns:cx8="http://schemas.microsoft.com/office/drawing/2016/5/14/chartex" xmlns:mc="http://schemas.openxmlformats.org/markup-compatibility/2006" xmlns:aink="http://schemas.microsoft.com/office/drawing/2016/ink" xmlns:am3d="http://schemas.microsoft.com/office/drawing/2017/model3d" xmlns:o="urn:schemas-microsoft-com:office:office" xmlns:r="http://schemas.openxmlformats.org/officeDocument/2006/relationships" xmlns:m="http://schemas.openxmlformats.org/officeDocument/2006/math" xmlns:v="urn:schemas-microsoft-com:vml" xmlns:wp14="http://schemas.microsoft.com/office/word/2010/wordprocessingDrawing" xmlns:wp="http://schemas.openxmlformats.org/drawingml/2006/wordprocessingDrawing" xmlns:w10="urn:schemas-microsoft-com:office:word" xmlns:w="http://schemas.openxmlformats.org/wordprocessingml/2006/main" xmlns:w14="http://schemas.microsoft.com/office/word/2010/wordml" xmlns:w15="http://schemas.microsoft.com/office/word/2012/wordml" xmlns:w16cex="http://schemas.microsoft.com/office/word/2018/wordml/cex" xmlns:w16cid="http://schemas.microsoft.com/office/word/2016/wordml/cid" xmlns:w16="http://schemas.microsoft.com/office/word/2018/wordml" xmlns:w16se="http://schemas.microsoft.com/office/word/2015/wordml/symex" xmlns:wpg="http://schemas.microsoft.com/office/word/2010/wordprocessingGroup" xmlns:wpi="http://schemas.microsoft.com/office/word/2010/wordprocessingInk" xmlns:wne="http://schemas.microsoft.com/office/word/2006/wordml" xmlns:wps="http://schemas.microsoft.com/office/word/2010/wordprocessingShape" mc:Ignorable="w14 w15 w16se w16cid w16 w16cex wp14">
   <w:footnote w:type="separator" w:id="-1">
     <w:p>
       <w:pPr>
@@ -21919,7 +19911,7 @@
 </file>
 
 <file path=word/numbering.xml><?xml version="1.0" encoding="utf-8"?>
-<w:numbering xmlns:wpc="http://schemas.microsoft.com/office/word/2010/wordprocessingCanvas" xmlns:cx="http://schemas.microsoft.com/office/drawing/2014/chartex" xmlns:cx1="http://schemas.microsoft.com/office/drawing/2015/9/8/chartex" xmlns:cx2="http://schemas.microsoft.com/office/drawing/2015/10/21/chartex" xmlns:cx3="http://schemas.microsoft.com/office/drawing/2016/5/9/chartex" xmlns:cx4="http://schemas.microsoft.com/office/drawing/2016/5/10/chartex" xmlns:cx5="http://schemas.microsoft.com/office/drawing/2016/5/11/chartex" xmlns:cx6="http://schemas.microsoft.com/office/drawing/2016/5/12/chartex" xmlns:cx7="http://schemas.microsoft.com/office/drawing/2016/5/13/chartex" xmlns:cx8="http://schemas.microsoft.com/office/drawing/2016/5/14/chartex" xmlns:mc="http://schemas.openxmlformats.org/markup-compatibility/2006" xmlns:aink="http://schemas.microsoft.com/office/drawing/2016/ink" xmlns:am3d="http://schemas.microsoft.com/office/drawing/2017/model3d" xmlns:o="urn:schemas-microsoft-com:office:office" xmlns:r="http://schemas.openxmlformats.org/officeDocument/2006/relationships" xmlns:m="http://schemas.openxmlformats.org/officeDocument/2006/math" xmlns:v="urn:schemas-microsoft-com:vml" xmlns:wp14="http://schemas.microsoft.com/office/word/2010/wordprocessingDrawing" xmlns:wp="http://schemas.openxmlformats.org/drawingml/2006/wordprocessingDrawing" xmlns:w10="urn:schemas-microsoft-com:office:word" xmlns:w="http://schemas.openxmlformats.org/wordprocessingml/2006/main" xmlns:w14="http://schemas.microsoft.com/office/word/2010/wordml" xmlns:w15="http://schemas.microsoft.com/office/word/2012/wordml" xmlns:w16cid="http://schemas.microsoft.com/office/word/2016/wordml/cid" xmlns:w16se="http://schemas.microsoft.com/office/word/2015/wordml/symex" xmlns:wpg="http://schemas.microsoft.com/office/word/2010/wordprocessingGroup" xmlns:wpi="http://schemas.microsoft.com/office/word/2010/wordprocessingInk" xmlns:wne="http://schemas.microsoft.com/office/word/2006/wordml" xmlns:wps="http://schemas.microsoft.com/office/word/2010/wordprocessingShape" mc:Ignorable="w14 w15 w16se w16cid wp14">
+<w:numbering xmlns:wpc="http://schemas.microsoft.com/office/word/2010/wordprocessingCanvas" xmlns:cx="http://schemas.microsoft.com/office/drawing/2014/chartex" xmlns:cx1="http://schemas.microsoft.com/office/drawing/2015/9/8/chartex" xmlns:cx2="http://schemas.microsoft.com/office/drawing/2015/10/21/chartex" xmlns:cx3="http://schemas.microsoft.com/office/drawing/2016/5/9/chartex" xmlns:cx4="http://schemas.microsoft.com/office/drawing/2016/5/10/chartex" xmlns:cx5="http://schemas.microsoft.com/office/drawing/2016/5/11/chartex" xmlns:cx6="http://schemas.microsoft.com/office/drawing/2016/5/12/chartex" xmlns:cx7="http://schemas.microsoft.com/office/drawing/2016/5/13/chartex" xmlns:cx8="http://schemas.microsoft.com/office/drawing/2016/5/14/chartex" xmlns:mc="http://schemas.openxmlformats.org/markup-compatibility/2006" xmlns:aink="http://schemas.microsoft.com/office/drawing/2016/ink" xmlns:am3d="http://schemas.microsoft.com/office/drawing/2017/model3d" xmlns:o="urn:schemas-microsoft-com:office:office" xmlns:r="http://schemas.openxmlformats.org/officeDocument/2006/relationships" xmlns:m="http://schemas.openxmlformats.org/officeDocument/2006/math" xmlns:v="urn:schemas-microsoft-com:vml" xmlns:wp14="http://schemas.microsoft.com/office/word/2010/wordprocessingDrawing" xmlns:wp="http://schemas.openxmlformats.org/drawingml/2006/wordprocessingDrawing" xmlns:w10="urn:schemas-microsoft-com:office:word" xmlns:w="http://schemas.openxmlformats.org/wordprocessingml/2006/main" xmlns:w14="http://schemas.microsoft.com/office/word/2010/wordml" xmlns:w15="http://schemas.microsoft.com/office/word/2012/wordml" xmlns:w16cex="http://schemas.microsoft.com/office/word/2018/wordml/cex" xmlns:w16cid="http://schemas.microsoft.com/office/word/2016/wordml/cid" xmlns:w16="http://schemas.microsoft.com/office/word/2018/wordml" xmlns:w16se="http://schemas.microsoft.com/office/word/2015/wordml/symex" xmlns:wpg="http://schemas.microsoft.com/office/word/2010/wordprocessingGroup" xmlns:wpi="http://schemas.microsoft.com/office/word/2010/wordprocessingInk" xmlns:wne="http://schemas.microsoft.com/office/word/2006/wordml" xmlns:wps="http://schemas.microsoft.com/office/word/2010/wordprocessingShape" mc:Ignorable="w14 w15 w16se w16cid w16 w16cex wp14">
   <w:abstractNum w:abstractNumId="0" w15:restartNumberingAfterBreak="0">
     <w:nsid w:val="00D23365"/>
     <w:multiLevelType w:val="hybridMultilevel"/>
@@ -25528,7 +23520,7 @@
 </file>
 
 <file path=word/styles.xml><?xml version="1.0" encoding="utf-8"?>
-<w:styles xmlns:mc="http://schemas.openxmlformats.org/markup-compatibility/2006" xmlns:r="http://schemas.openxmlformats.org/officeDocument/2006/relationships" xmlns:w="http://schemas.openxmlformats.org/wordprocessingml/2006/main" xmlns:w14="http://schemas.microsoft.com/office/word/2010/wordml" xmlns:w15="http://schemas.microsoft.com/office/word/2012/wordml" xmlns:w16cid="http://schemas.microsoft.com/office/word/2016/wordml/cid" xmlns:w16se="http://schemas.microsoft.com/office/word/2015/wordml/symex" mc:Ignorable="w14 w15 w16se w16cid">
+<w:styles xmlns:mc="http://schemas.openxmlformats.org/markup-compatibility/2006" xmlns:r="http://schemas.openxmlformats.org/officeDocument/2006/relationships" xmlns:w="http://schemas.openxmlformats.org/wordprocessingml/2006/main" xmlns:w14="http://schemas.microsoft.com/office/word/2010/wordml" xmlns:w15="http://schemas.microsoft.com/office/word/2012/wordml" xmlns:w16cex="http://schemas.microsoft.com/office/word/2018/wordml/cex" xmlns:w16cid="http://schemas.microsoft.com/office/word/2016/wordml/cid" xmlns:w16="http://schemas.microsoft.com/office/word/2018/wordml" xmlns:w16se="http://schemas.microsoft.com/office/word/2015/wordml/symex" mc:Ignorable="w14 w15 w16se w16cid w16 w16cex">
   <w:docDefaults>
     <w:rPrDefault>
       <w:rPr>
@@ -25544,7 +23536,7 @@
       </w:pPr>
     </w:pPrDefault>
   </w:docDefaults>
-  <w:latentStyles w:defLockedState="0" w:defUIPriority="99" w:defSemiHidden="0" w:defUnhideWhenUsed="0" w:defQFormat="0" w:count="377">
+  <w:latentStyles w:defLockedState="0" w:defUIPriority="99" w:defSemiHidden="0" w:defUnhideWhenUsed="0" w:defQFormat="0" w:count="376">
     <w:lsdException w:name="Normal" w:uiPriority="0" w:qFormat="1"/>
     <w:lsdException w:name="heading 1" w:uiPriority="9" w:qFormat="1"/>
     <w:lsdException w:name="heading 2" w:semiHidden="1" w:uiPriority="9" w:unhideWhenUsed="1" w:qFormat="1"/>
@@ -25650,6 +23642,7 @@
     <w:lsdException w:name="HTML Sample" w:semiHidden="1" w:unhideWhenUsed="1"/>
     <w:lsdException w:name="HTML Typewriter" w:semiHidden="1" w:unhideWhenUsed="1"/>
     <w:lsdException w:name="HTML Variable" w:semiHidden="1" w:unhideWhenUsed="1"/>
+    <w:lsdException w:name="Normal Table" w:semiHidden="1" w:unhideWhenUsed="1"/>
     <w:lsdException w:name="annotation subject" w:semiHidden="1" w:unhideWhenUsed="1"/>
     <w:lsdException w:name="No List" w:semiHidden="1" w:unhideWhenUsed="1"/>
     <w:lsdException w:name="Outline List 1" w:semiHidden="1" w:unhideWhenUsed="1"/>
@@ -25696,8 +23689,10 @@
     <w:lsdException w:name="Table Subtle 2" w:semiHidden="1" w:unhideWhenUsed="1"/>
     <w:lsdException w:name="Table Web 1" w:semiHidden="1" w:unhideWhenUsed="1"/>
     <w:lsdException w:name="Table Web 2" w:semiHidden="1" w:unhideWhenUsed="1"/>
+    <w:lsdException w:name="Table Web 3" w:semiHidden="1" w:unhideWhenUsed="1"/>
     <w:lsdException w:name="Balloon Text" w:semiHidden="1" w:unhideWhenUsed="1"/>
     <w:lsdException w:name="Table Grid" w:uiPriority="39"/>
+    <w:lsdException w:name="Table Theme" w:semiHidden="1" w:unhideWhenUsed="1"/>
     <w:lsdException w:name="Placeholder Text" w:semiHidden="1"/>
     <w:lsdException w:name="No Spacing" w:uiPriority="1" w:qFormat="1"/>
     <w:lsdException w:name="Light Shading" w:uiPriority="60"/>
@@ -25918,7 +23913,6 @@
     <w:lsdException w:name="Hashtag" w:semiHidden="1" w:unhideWhenUsed="1"/>
     <w:lsdException w:name="Unresolved Mention" w:semiHidden="1" w:unhideWhenUsed="1"/>
     <w:lsdException w:name="Smart Link" w:semiHidden="1" w:unhideWhenUsed="1"/>
-    <w:lsdException w:name="Smart Link Error" w:semiHidden="1" w:unhideWhenUsed="1"/>
   </w:latentStyles>
   <w:style w:type="paragraph" w:default="1" w:styleId="Normal">
     <w:name w:val="Normal"/>

</xml_diff>